<commit_message>
fix(data): replace .pages with .docx, typo fix and ' with ’
</commit_message>
<xml_diff>
--- a/packages/code-du-travail-data/dataset/courrier-type/docx/certificat-de-travail.docx
+++ b/packages/code-du-travail-data/dataset/courrier-type/docx/certificat-de-travail.docx
@@ -1,7 +1,6 @@
 
 <file path=word/document.xml><?xml version="1.0" encoding="utf-8"?>
 <w:document xmlns:r="http://schemas.openxmlformats.org/officeDocument/2006/relationships" xmlns:wp="http://schemas.openxmlformats.org/drawingml/2006/wordprocessingDrawing" xmlns:w="http://schemas.openxmlformats.org/wordprocessingml/2006/main" xmlns:w10="urn:schemas-microsoft-com:office:word" xmlns:w14="http://schemas.microsoft.com/office/word/2010/wordml" xmlns:wps="http://schemas.microsoft.com/office/word/2010/wordprocessingShape" xmlns:wpg="http://schemas.microsoft.com/office/word/2010/wordprocessingGroup" xmlns:mc="http://schemas.openxmlformats.org/markup-compatibility/2006" xmlns:v="urn:schemas-microsoft-com:vml" xmlns:o="urn:schemas-microsoft-com:office:office" xmlns:m="http://schemas.openxmlformats.org/officeDocument/2006/math" mc:Ignorable="w14">
-  <w:background w:color="FFFFFF"/>
   <w:body>
     <w:p>
       <w:pPr>
@@ -32,7 +31,6 @@
     <w:p>
       <w:pPr>
         <w:pStyle w:val="Titre"/>
-        <w:bidi w:val="0"/>
         <w:rPr>
           <w:rFonts w:ascii="Calibri" w:cs="Calibri" w:hAnsi="Calibri" w:eastAsia="Calibri"/>
           <w:sz w:val="40"/>
@@ -68,8 +66,14 @@
           <w:rFonts w:ascii="Calibri" w:cs="Calibri" w:hAnsi="Calibri" w:eastAsia="Calibri"/>
           <w:i w:val="1"/>
           <w:iCs w:val="1"/>
-          <w:color w:val="1f497d"/>
-          <w:u w:color="1f497d"/>
+          <w:outline w:val="0"/>
+          <w:color w:val="1f497d"/>
+          <w:u w:color="1f497d"/>
+          <w14:textFill>
+            <w14:solidFill>
+              <w14:srgbClr w14:val="1F497D"/>
+            </w14:solidFill>
+          </w14:textFill>
         </w:rPr>
       </w:pPr>
       <w:r>
@@ -94,9 +98,15 @@
       </w:r>
       <w:r>
         <w:rPr>
-          <w:color w:val="1f497d"/>
-          <w:u w:color="1f497d"/>
-          <w:rtl w:val="0"/>
+          <w:outline w:val="0"/>
+          <w:color w:val="1f497d"/>
+          <w:u w:color="1f497d"/>
+          <w:rtl w:val="0"/>
+          <w14:textFill>
+            <w14:solidFill>
+              <w14:srgbClr w14:val="1F497D"/>
+            </w14:solidFill>
+          </w14:textFill>
         </w:rPr>
         <w:t>« </w:t>
       </w:r>
@@ -105,9 +115,15 @@
           <w:rFonts w:ascii="Calibri" w:cs="Calibri" w:hAnsi="Calibri" w:eastAsia="Calibri"/>
           <w:i w:val="1"/>
           <w:iCs w:val="1"/>
-          <w:color w:val="1f497d"/>
-          <w:u w:color="1f497d"/>
-          <w:rtl w:val="0"/>
+          <w:outline w:val="0"/>
+          <w:color w:val="1f497d"/>
+          <w:u w:color="1f497d"/>
+          <w:rtl w:val="0"/>
+          <w14:textFill>
+            <w14:solidFill>
+              <w14:srgbClr w14:val="1F497D"/>
+            </w14:solidFill>
+          </w14:textFill>
         </w:rPr>
         <w:t>pr</w:t>
       </w:r>
@@ -116,10 +132,16 @@
           <w:rFonts w:ascii="Calibri" w:cs="Calibri" w:hAnsi="Calibri" w:eastAsia="Calibri"/>
           <w:i w:val="1"/>
           <w:iCs w:val="1"/>
-          <w:color w:val="1f497d"/>
-          <w:u w:color="1f497d"/>
-          <w:rtl w:val="0"/>
-          <w:lang w:val="fr-FR"/>
+          <w:outline w:val="0"/>
+          <w:color w:val="1f497d"/>
+          <w:u w:color="1f497d"/>
+          <w:rtl w:val="0"/>
+          <w:lang w:val="fr-FR"/>
+          <w14:textFill>
+            <w14:solidFill>
+              <w14:srgbClr w14:val="1F497D"/>
+            </w14:solidFill>
+          </w14:textFill>
         </w:rPr>
         <w:t>é</w:t>
       </w:r>
@@ -128,9 +150,15 @@
           <w:rFonts w:ascii="Calibri" w:cs="Calibri" w:hAnsi="Calibri" w:eastAsia="Calibri"/>
           <w:i w:val="1"/>
           <w:iCs w:val="1"/>
-          <w:color w:val="1f497d"/>
-          <w:u w:color="1f497d"/>
-          <w:rtl w:val="0"/>
+          <w:outline w:val="0"/>
+          <w:color w:val="1f497d"/>
+          <w:u w:color="1f497d"/>
+          <w:rtl w:val="0"/>
+          <w14:textFill>
+            <w14:solidFill>
+              <w14:srgbClr w14:val="1F497D"/>
+            </w14:solidFill>
+          </w14:textFill>
         </w:rPr>
         <w:t>nom</w:t>
       </w:r>
@@ -139,17 +167,29 @@
           <w:rFonts w:ascii="Calibri" w:cs="Calibri" w:hAnsi="Calibri" w:eastAsia="Calibri"/>
           <w:i w:val="1"/>
           <w:iCs w:val="1"/>
-          <w:color w:val="1f497d"/>
-          <w:u w:color="1f497d"/>
-          <w:rtl w:val="0"/>
+          <w:outline w:val="0"/>
+          <w:color w:val="1f497d"/>
+          <w:u w:color="1f497d"/>
+          <w:rtl w:val="0"/>
+          <w14:textFill>
+            <w14:solidFill>
+              <w14:srgbClr w14:val="1F497D"/>
+            </w14:solidFill>
+          </w14:textFill>
         </w:rPr>
         <w:t> »</w:t>
       </w:r>
       <w:r>
         <w:rPr>
+          <w:outline w:val="0"/>
           <w:color w:val="000000"/>
           <w:u w:color="000000"/>
           <w:rtl w:val="0"/>
+          <w14:textFill>
+            <w14:solidFill>
+              <w14:srgbClr w14:val="000000"/>
+            </w14:solidFill>
+          </w14:textFill>
         </w:rPr>
         <w:t>,</w:t>
       </w:r>
@@ -158,9 +198,15 @@
           <w:rFonts w:ascii="Calibri" w:cs="Calibri" w:hAnsi="Calibri" w:eastAsia="Calibri"/>
           <w:i w:val="1"/>
           <w:iCs w:val="1"/>
+          <w:outline w:val="0"/>
           <w:color w:val="4f81bd"/>
           <w:u w:color="4f81bd"/>
           <w:rtl w:val="0"/>
+          <w14:textFill>
+            <w14:solidFill>
+              <w14:srgbClr w14:val="4F81BD"/>
+            </w14:solidFill>
+          </w14:textFill>
         </w:rPr>
         <w:t xml:space="preserve"> </w:t>
       </w:r>
@@ -169,9 +215,15 @@
           <w:rFonts w:ascii="Calibri" w:cs="Calibri" w:hAnsi="Calibri" w:eastAsia="Calibri"/>
           <w:i w:val="1"/>
           <w:iCs w:val="1"/>
-          <w:color w:val="1f497d"/>
-          <w:u w:color="1f497d"/>
-          <w:rtl w:val="0"/>
+          <w:outline w:val="0"/>
+          <w:color w:val="1f497d"/>
+          <w:u w:color="1f497d"/>
+          <w:rtl w:val="0"/>
+          <w14:textFill>
+            <w14:solidFill>
+              <w14:srgbClr w14:val="1F497D"/>
+            </w14:solidFill>
+          </w14:textFill>
         </w:rPr>
         <w:t>« </w:t>
       </w:r>
@@ -180,9 +232,15 @@
           <w:rFonts w:ascii="Calibri" w:cs="Calibri" w:hAnsi="Calibri" w:eastAsia="Calibri"/>
           <w:i w:val="1"/>
           <w:iCs w:val="1"/>
-          <w:color w:val="1f497d"/>
-          <w:u w:color="1f497d"/>
-          <w:rtl w:val="0"/>
+          <w:outline w:val="0"/>
+          <w:color w:val="1f497d"/>
+          <w:u w:color="1f497d"/>
+          <w:rtl w:val="0"/>
+          <w14:textFill>
+            <w14:solidFill>
+              <w14:srgbClr w14:val="1F497D"/>
+            </w14:solidFill>
+          </w14:textFill>
         </w:rPr>
         <w:t>nom</w:t>
       </w:r>
@@ -191,17 +249,29 @@
           <w:rFonts w:ascii="Calibri" w:cs="Calibri" w:hAnsi="Calibri" w:eastAsia="Calibri"/>
           <w:i w:val="1"/>
           <w:iCs w:val="1"/>
-          <w:color w:val="1f497d"/>
-          <w:u w:color="1f497d"/>
-          <w:rtl w:val="0"/>
+          <w:outline w:val="0"/>
+          <w:color w:val="1f497d"/>
+          <w:u w:color="1f497d"/>
+          <w:rtl w:val="0"/>
+          <w14:textFill>
+            <w14:solidFill>
+              <w14:srgbClr w14:val="1F497D"/>
+            </w14:solidFill>
+          </w14:textFill>
         </w:rPr>
         <w:t> »</w:t>
       </w:r>
       <w:r>
         <w:rPr>
+          <w:outline w:val="0"/>
           <w:color w:val="000000"/>
           <w:u w:color="000000"/>
           <w:rtl w:val="0"/>
+          <w14:textFill>
+            <w14:solidFill>
+              <w14:srgbClr w14:val="000000"/>
+            </w14:solidFill>
+          </w14:textFill>
         </w:rPr>
         <w:t>,</w:t>
       </w:r>
@@ -210,9 +280,15 @@
           <w:rFonts w:ascii="Calibri" w:cs="Calibri" w:hAnsi="Calibri" w:eastAsia="Calibri"/>
           <w:i w:val="1"/>
           <w:iCs w:val="1"/>
+          <w:outline w:val="0"/>
           <w:color w:val="4f81bd"/>
           <w:u w:color="4f81bd"/>
           <w:rtl w:val="0"/>
+          <w14:textFill>
+            <w14:solidFill>
+              <w14:srgbClr w14:val="4F81BD"/>
+            </w14:solidFill>
+          </w14:textFill>
         </w:rPr>
         <w:t xml:space="preserve"> </w:t>
       </w:r>
@@ -221,9 +297,15 @@
           <w:rFonts w:ascii="Calibri" w:cs="Calibri" w:hAnsi="Calibri" w:eastAsia="Calibri"/>
           <w:i w:val="1"/>
           <w:iCs w:val="1"/>
-          <w:color w:val="1f497d"/>
-          <w:u w:color="1f497d"/>
-          <w:rtl w:val="0"/>
+          <w:outline w:val="0"/>
+          <w:color w:val="1f497d"/>
+          <w:u w:color="1f497d"/>
+          <w:rtl w:val="0"/>
+          <w14:textFill>
+            <w14:solidFill>
+              <w14:srgbClr w14:val="1F497D"/>
+            </w14:solidFill>
+          </w14:textFill>
         </w:rPr>
         <w:t>« </w:t>
       </w:r>
@@ -232,10 +314,16 @@
           <w:rFonts w:ascii="Calibri" w:cs="Calibri" w:hAnsi="Calibri" w:eastAsia="Calibri"/>
           <w:i w:val="1"/>
           <w:iCs w:val="1"/>
-          <w:color w:val="1f497d"/>
-          <w:u w:color="1f497d"/>
-          <w:rtl w:val="0"/>
-          <w:lang w:val="fr-FR"/>
+          <w:outline w:val="0"/>
+          <w:color w:val="1f497d"/>
+          <w:u w:color="1f497d"/>
+          <w:rtl w:val="0"/>
+          <w:lang w:val="fr-FR"/>
+          <w14:textFill>
+            <w14:solidFill>
+              <w14:srgbClr w14:val="1F497D"/>
+            </w14:solidFill>
+          </w14:textFill>
         </w:rPr>
         <w:t>titre du repr</w:t>
       </w:r>
@@ -244,10 +332,16 @@
           <w:rFonts w:ascii="Calibri" w:cs="Calibri" w:hAnsi="Calibri" w:eastAsia="Calibri"/>
           <w:i w:val="1"/>
           <w:iCs w:val="1"/>
-          <w:color w:val="1f497d"/>
-          <w:u w:color="1f497d"/>
-          <w:rtl w:val="0"/>
-          <w:lang w:val="fr-FR"/>
+          <w:outline w:val="0"/>
+          <w:color w:val="1f497d"/>
+          <w:u w:color="1f497d"/>
+          <w:rtl w:val="0"/>
+          <w:lang w:val="fr-FR"/>
+          <w14:textFill>
+            <w14:solidFill>
+              <w14:srgbClr w14:val="1F497D"/>
+            </w14:solidFill>
+          </w14:textFill>
         </w:rPr>
         <w:t>é</w:t>
       </w:r>
@@ -256,10 +350,16 @@
           <w:rFonts w:ascii="Calibri" w:cs="Calibri" w:hAnsi="Calibri" w:eastAsia="Calibri"/>
           <w:i w:val="1"/>
           <w:iCs w:val="1"/>
-          <w:color w:val="1f497d"/>
-          <w:u w:color="1f497d"/>
-          <w:rtl w:val="0"/>
-          <w:lang w:val="fr-FR"/>
+          <w:outline w:val="0"/>
+          <w:color w:val="1f497d"/>
+          <w:u w:color="1f497d"/>
+          <w:rtl w:val="0"/>
+          <w:lang w:val="fr-FR"/>
+          <w14:textFill>
+            <w14:solidFill>
+              <w14:srgbClr w14:val="1F497D"/>
+            </w14:solidFill>
+          </w14:textFill>
         </w:rPr>
         <w:t>sentant des ressources humaine</w:t>
       </w:r>
@@ -268,17 +368,29 @@
           <w:rFonts w:ascii="Calibri" w:cs="Calibri" w:hAnsi="Calibri" w:eastAsia="Calibri"/>
           <w:i w:val="1"/>
           <w:iCs w:val="1"/>
-          <w:color w:val="1f497d"/>
-          <w:u w:color="1f497d"/>
-          <w:rtl w:val="0"/>
+          <w:outline w:val="0"/>
+          <w:color w:val="1f497d"/>
+          <w:u w:color="1f497d"/>
+          <w:rtl w:val="0"/>
+          <w14:textFill>
+            <w14:solidFill>
+              <w14:srgbClr w14:val="1F497D"/>
+            </w14:solidFill>
+          </w14:textFill>
         </w:rPr>
         <w:t> »</w:t>
       </w:r>
       <w:r>
         <w:rPr>
-          <w:color w:val="1f497d"/>
-          <w:u w:color="1f497d"/>
-          <w:rtl w:val="0"/>
+          <w:outline w:val="0"/>
+          <w:color w:val="1f497d"/>
+          <w:u w:color="1f497d"/>
+          <w:rtl w:val="0"/>
+          <w14:textFill>
+            <w14:solidFill>
+              <w14:srgbClr w14:val="1F497D"/>
+            </w14:solidFill>
+          </w14:textFill>
         </w:rPr>
         <w:t xml:space="preserve"> </w:t>
       </w:r>
@@ -314,9 +426,15 @@
           <w:rFonts w:ascii="Calibri" w:cs="Calibri" w:hAnsi="Calibri" w:eastAsia="Calibri"/>
           <w:i w:val="1"/>
           <w:iCs w:val="1"/>
-          <w:color w:val="1f497d"/>
-          <w:u w:color="1f497d"/>
-          <w:rtl w:val="0"/>
+          <w:outline w:val="0"/>
+          <w:color w:val="1f497d"/>
+          <w:u w:color="1f497d"/>
+          <w:rtl w:val="0"/>
+          <w14:textFill>
+            <w14:solidFill>
+              <w14:srgbClr w14:val="1F497D"/>
+            </w14:solidFill>
+          </w14:textFill>
         </w:rPr>
         <w:t>« </w:t>
       </w:r>
@@ -325,10 +443,16 @@
           <w:rFonts w:ascii="Calibri" w:cs="Calibri" w:hAnsi="Calibri" w:eastAsia="Calibri"/>
           <w:i w:val="1"/>
           <w:iCs w:val="1"/>
-          <w:color w:val="1f497d"/>
-          <w:u w:color="1f497d"/>
-          <w:rtl w:val="0"/>
-          <w:lang w:val="fr-FR"/>
+          <w:outline w:val="0"/>
+          <w:color w:val="1f497d"/>
+          <w:u w:color="1f497d"/>
+          <w:rtl w:val="0"/>
+          <w:lang w:val="fr-FR"/>
+          <w14:textFill>
+            <w14:solidFill>
+              <w14:srgbClr w14:val="1F497D"/>
+            </w14:solidFill>
+          </w14:textFill>
         </w:rPr>
         <w:t>nom de la soci</w:t>
       </w:r>
@@ -337,10 +461,16 @@
           <w:rFonts w:ascii="Calibri" w:cs="Calibri" w:hAnsi="Calibri" w:eastAsia="Calibri"/>
           <w:i w:val="1"/>
           <w:iCs w:val="1"/>
-          <w:color w:val="1f497d"/>
-          <w:u w:color="1f497d"/>
-          <w:rtl w:val="0"/>
-          <w:lang w:val="fr-FR"/>
+          <w:outline w:val="0"/>
+          <w:color w:val="1f497d"/>
+          <w:u w:color="1f497d"/>
+          <w:rtl w:val="0"/>
+          <w:lang w:val="fr-FR"/>
+          <w14:textFill>
+            <w14:solidFill>
+              <w14:srgbClr w14:val="1F497D"/>
+            </w14:solidFill>
+          </w14:textFill>
         </w:rPr>
         <w:t>é</w:t>
       </w:r>
@@ -349,9 +479,15 @@
           <w:rFonts w:ascii="Calibri" w:cs="Calibri" w:hAnsi="Calibri" w:eastAsia="Calibri"/>
           <w:i w:val="1"/>
           <w:iCs w:val="1"/>
-          <w:color w:val="1f497d"/>
-          <w:u w:color="1f497d"/>
-          <w:rtl w:val="0"/>
+          <w:outline w:val="0"/>
+          <w:color w:val="1f497d"/>
+          <w:u w:color="1f497d"/>
+          <w:rtl w:val="0"/>
+          <w14:textFill>
+            <w14:solidFill>
+              <w14:srgbClr w14:val="1F497D"/>
+            </w14:solidFill>
+          </w14:textFill>
         </w:rPr>
         <w:t>t</w:t>
       </w:r>
@@ -360,9 +496,15 @@
           <w:rFonts w:ascii="Calibri" w:cs="Calibri" w:hAnsi="Calibri" w:eastAsia="Calibri"/>
           <w:i w:val="1"/>
           <w:iCs w:val="1"/>
-          <w:color w:val="1f497d"/>
-          <w:u w:color="1f497d"/>
-          <w:rtl w:val="0"/>
+          <w:outline w:val="0"/>
+          <w:color w:val="1f497d"/>
+          <w:u w:color="1f497d"/>
+          <w:rtl w:val="0"/>
+          <w14:textFill>
+            <w14:solidFill>
+              <w14:srgbClr w14:val="1F497D"/>
+            </w14:solidFill>
+          </w14:textFill>
         </w:rPr>
         <w:t>é »</w:t>
       </w:r>
@@ -371,9 +513,15 @@
           <w:rFonts w:ascii="Calibri" w:cs="Calibri" w:hAnsi="Calibri" w:eastAsia="Calibri"/>
           <w:i w:val="1"/>
           <w:iCs w:val="1"/>
-          <w:color w:val="1f497d"/>
-          <w:u w:color="1f497d"/>
-          <w:rtl w:val="0"/>
+          <w:outline w:val="0"/>
+          <w:color w:val="1f497d"/>
+          <w:u w:color="1f497d"/>
+          <w:rtl w:val="0"/>
+          <w14:textFill>
+            <w14:solidFill>
+              <w14:srgbClr w14:val="1F497D"/>
+            </w14:solidFill>
+          </w14:textFill>
         </w:rPr>
         <w:t>,</w:t>
       </w:r>
@@ -382,33 +530,57 @@
       <w:pPr>
         <w:pStyle w:val="Corps"/>
         <w:rPr>
-          <w:color w:val="1f497d"/>
-          <w:u w:color="1f497d"/>
+          <w:outline w:val="0"/>
+          <w:color w:val="1f497d"/>
+          <w:u w:color="1f497d"/>
+          <w14:textFill>
+            <w14:solidFill>
+              <w14:srgbClr w14:val="1F497D"/>
+            </w14:solidFill>
+          </w14:textFill>
         </w:rPr>
       </w:pPr>
       <w:r>
         <w:rPr>
+          <w:outline w:val="0"/>
           <w:color w:val="000000"/>
           <w:u w:color="000000"/>
           <w:rtl w:val="0"/>
           <w:lang w:val="de-DE"/>
+          <w14:textFill>
+            <w14:solidFill>
+              <w14:srgbClr w14:val="000000"/>
+            </w14:solidFill>
+          </w14:textFill>
         </w:rPr>
         <w:t>Situ</w:t>
       </w:r>
       <w:r>
         <w:rPr>
+          <w:outline w:val="0"/>
           <w:color w:val="000000"/>
           <w:u w:color="000000"/>
           <w:rtl w:val="0"/>
           <w:lang w:val="fr-FR"/>
+          <w14:textFill>
+            <w14:solidFill>
+              <w14:srgbClr w14:val="000000"/>
+            </w14:solidFill>
+          </w14:textFill>
         </w:rPr>
         <w:t>é</w:t>
       </w:r>
       <w:r>
         <w:rPr>
+          <w:outline w:val="0"/>
           <w:color w:val="000000"/>
           <w:u w:color="000000"/>
           <w:rtl w:val="0"/>
+          <w14:textFill>
+            <w14:solidFill>
+              <w14:srgbClr w14:val="000000"/>
+            </w14:solidFill>
+          </w14:textFill>
         </w:rPr>
         <w:t xml:space="preserve">e </w:t>
       </w:r>
@@ -417,9 +589,15 @@
           <w:rFonts w:ascii="Calibri" w:cs="Calibri" w:hAnsi="Calibri" w:eastAsia="Calibri"/>
           <w:i w:val="1"/>
           <w:iCs w:val="1"/>
-          <w:color w:val="1f497d"/>
-          <w:u w:color="1f497d"/>
-          <w:rtl w:val="0"/>
+          <w:outline w:val="0"/>
+          <w:color w:val="1f497d"/>
+          <w:u w:color="1f497d"/>
+          <w:rtl w:val="0"/>
+          <w14:textFill>
+            <w14:solidFill>
+              <w14:srgbClr w14:val="1F497D"/>
+            </w14:solidFill>
+          </w14:textFill>
         </w:rPr>
         <w:t>« </w:t>
       </w:r>
@@ -428,10 +606,16 @@
           <w:rFonts w:ascii="Calibri" w:cs="Calibri" w:hAnsi="Calibri" w:eastAsia="Calibri"/>
           <w:i w:val="1"/>
           <w:iCs w:val="1"/>
-          <w:color w:val="1f497d"/>
-          <w:u w:color="1f497d"/>
-          <w:rtl w:val="0"/>
-          <w:lang w:val="fr-FR"/>
+          <w:outline w:val="0"/>
+          <w:color w:val="1f497d"/>
+          <w:u w:color="1f497d"/>
+          <w:rtl w:val="0"/>
+          <w:lang w:val="fr-FR"/>
+          <w14:textFill>
+            <w14:solidFill>
+              <w14:srgbClr w14:val="1F497D"/>
+            </w14:solidFill>
+          </w14:textFill>
         </w:rPr>
         <w:t>adresse de la soci</w:t>
       </w:r>
@@ -440,10 +624,16 @@
           <w:rFonts w:ascii="Calibri" w:cs="Calibri" w:hAnsi="Calibri" w:eastAsia="Calibri"/>
           <w:i w:val="1"/>
           <w:iCs w:val="1"/>
-          <w:color w:val="1f497d"/>
-          <w:u w:color="1f497d"/>
-          <w:rtl w:val="0"/>
-          <w:lang w:val="fr-FR"/>
+          <w:outline w:val="0"/>
+          <w:color w:val="1f497d"/>
+          <w:u w:color="1f497d"/>
+          <w:rtl w:val="0"/>
+          <w:lang w:val="fr-FR"/>
+          <w14:textFill>
+            <w14:solidFill>
+              <w14:srgbClr w14:val="1F497D"/>
+            </w14:solidFill>
+          </w14:textFill>
         </w:rPr>
         <w:t>é</w:t>
       </w:r>
@@ -452,9 +642,15 @@
           <w:rFonts w:ascii="Calibri" w:cs="Calibri" w:hAnsi="Calibri" w:eastAsia="Calibri"/>
           <w:i w:val="1"/>
           <w:iCs w:val="1"/>
-          <w:color w:val="1f497d"/>
-          <w:u w:color="1f497d"/>
-          <w:rtl w:val="0"/>
+          <w:outline w:val="0"/>
+          <w:color w:val="1f497d"/>
+          <w:u w:color="1f497d"/>
+          <w:rtl w:val="0"/>
+          <w14:textFill>
+            <w14:solidFill>
+              <w14:srgbClr w14:val="1F497D"/>
+            </w14:solidFill>
+          </w14:textFill>
         </w:rPr>
         <w:t>t</w:t>
       </w:r>
@@ -463,9 +659,15 @@
           <w:rFonts w:ascii="Calibri" w:cs="Calibri" w:hAnsi="Calibri" w:eastAsia="Calibri"/>
           <w:i w:val="1"/>
           <w:iCs w:val="1"/>
-          <w:color w:val="1f497d"/>
-          <w:u w:color="1f497d"/>
-          <w:rtl w:val="0"/>
+          <w:outline w:val="0"/>
+          <w:color w:val="1f497d"/>
+          <w:u w:color="1f497d"/>
+          <w:rtl w:val="0"/>
+          <w14:textFill>
+            <w14:solidFill>
+              <w14:srgbClr w14:val="1F497D"/>
+            </w14:solidFill>
+          </w14:textFill>
         </w:rPr>
         <w:t>é »</w:t>
       </w:r>
@@ -480,16 +682,28 @@
       <w:pPr>
         <w:pStyle w:val="Corps"/>
         <w:rPr>
+          <w:outline w:val="0"/>
           <w:color w:val="000000"/>
           <w:u w:color="000000"/>
+          <w14:textFill>
+            <w14:solidFill>
+              <w14:srgbClr w14:val="000000"/>
+            </w14:solidFill>
+          </w14:textFill>
         </w:rPr>
       </w:pPr>
       <w:r>
         <w:rPr>
+          <w:outline w:val="0"/>
           <w:color w:val="000000"/>
           <w:u w:color="000000"/>
           <w:rtl w:val="0"/>
           <w:lang w:val="fr-FR"/>
+          <w14:textFill>
+            <w14:solidFill>
+              <w14:srgbClr w14:val="000000"/>
+            </w14:solidFill>
+          </w14:textFill>
         </w:rPr>
         <w:t xml:space="preserve">Certifie que </w:t>
       </w:r>
@@ -498,10 +712,16 @@
           <w:rFonts w:ascii="Calibri" w:cs="Calibri" w:hAnsi="Calibri" w:eastAsia="Calibri"/>
           <w:i w:val="1"/>
           <w:iCs w:val="1"/>
-          <w:color w:val="1f497d"/>
-          <w:u w:color="1f497d"/>
-          <w:rtl w:val="0"/>
-          <w:lang w:val="fr-FR"/>
+          <w:outline w:val="0"/>
+          <w:color w:val="1f497d"/>
+          <w:u w:color="1f497d"/>
+          <w:rtl w:val="0"/>
+          <w:lang w:val="fr-FR"/>
+          <w14:textFill>
+            <w14:solidFill>
+              <w14:srgbClr w14:val="1F497D"/>
+            </w14:solidFill>
+          </w14:textFill>
         </w:rPr>
         <w:t>«</w:t>
       </w:r>
@@ -510,10 +730,16 @@
           <w:rFonts w:ascii="Calibri" w:cs="Calibri" w:hAnsi="Calibri" w:eastAsia="Calibri"/>
           <w:i w:val="1"/>
           <w:iCs w:val="1"/>
-          <w:color w:val="1f497d"/>
-          <w:u w:color="1f497d"/>
-          <w:rtl w:val="0"/>
-          <w:lang w:val="fr-FR"/>
+          <w:outline w:val="0"/>
+          <w:color w:val="1f497d"/>
+          <w:u w:color="1f497d"/>
+          <w:rtl w:val="0"/>
+          <w:lang w:val="fr-FR"/>
+          <w14:textFill>
+            <w14:solidFill>
+              <w14:srgbClr w14:val="1F497D"/>
+            </w14:solidFill>
+          </w14:textFill>
         </w:rPr>
         <w:t>madame/monsieur</w:t>
       </w:r>
@@ -522,10 +748,16 @@
           <w:rFonts w:ascii="Calibri" w:cs="Calibri" w:hAnsi="Calibri" w:eastAsia="Calibri"/>
           <w:i w:val="1"/>
           <w:iCs w:val="1"/>
+          <w:outline w:val="0"/>
           <w:color w:val="1f497d"/>
           <w:u w:color="1f497d"/>
           <w:rtl w:val="0"/>
           <w:lang w:val="it-IT"/>
+          <w14:textFill>
+            <w14:solidFill>
+              <w14:srgbClr w14:val="1F497D"/>
+            </w14:solidFill>
+          </w14:textFill>
         </w:rPr>
         <w:t> » « </w:t>
       </w:r>
@@ -534,9 +766,15 @@
           <w:rFonts w:ascii="Calibri" w:cs="Calibri" w:hAnsi="Calibri" w:eastAsia="Calibri"/>
           <w:i w:val="1"/>
           <w:iCs w:val="1"/>
-          <w:color w:val="1f497d"/>
-          <w:u w:color="1f497d"/>
-          <w:rtl w:val="0"/>
+          <w:outline w:val="0"/>
+          <w:color w:val="1f497d"/>
+          <w:u w:color="1f497d"/>
+          <w:rtl w:val="0"/>
+          <w14:textFill>
+            <w14:solidFill>
+              <w14:srgbClr w14:val="1F497D"/>
+            </w14:solidFill>
+          </w14:textFill>
         </w:rPr>
         <w:t>pr</w:t>
       </w:r>
@@ -545,10 +783,16 @@
           <w:rFonts w:ascii="Calibri" w:cs="Calibri" w:hAnsi="Calibri" w:eastAsia="Calibri"/>
           <w:i w:val="1"/>
           <w:iCs w:val="1"/>
-          <w:color w:val="1f497d"/>
-          <w:u w:color="1f497d"/>
-          <w:rtl w:val="0"/>
-          <w:lang w:val="fr-FR"/>
+          <w:outline w:val="0"/>
+          <w:color w:val="1f497d"/>
+          <w:u w:color="1f497d"/>
+          <w:rtl w:val="0"/>
+          <w:lang w:val="fr-FR"/>
+          <w14:textFill>
+            <w14:solidFill>
+              <w14:srgbClr w14:val="1F497D"/>
+            </w14:solidFill>
+          </w14:textFill>
         </w:rPr>
         <w:t>é</w:t>
       </w:r>
@@ -557,10 +801,16 @@
           <w:rFonts w:ascii="Calibri" w:cs="Calibri" w:hAnsi="Calibri" w:eastAsia="Calibri"/>
           <w:i w:val="1"/>
           <w:iCs w:val="1"/>
-          <w:color w:val="1f497d"/>
-          <w:u w:color="1f497d"/>
-          <w:rtl w:val="0"/>
-          <w:lang w:val="fr-FR"/>
+          <w:outline w:val="0"/>
+          <w:color w:val="1f497d"/>
+          <w:u w:color="1f497d"/>
+          <w:rtl w:val="0"/>
+          <w:lang w:val="fr-FR"/>
+          <w14:textFill>
+            <w14:solidFill>
+              <w14:srgbClr w14:val="1F497D"/>
+            </w14:solidFill>
+          </w14:textFill>
         </w:rPr>
         <w:t>nom du salari</w:t>
       </w:r>
@@ -569,10 +819,16 @@
           <w:rFonts w:ascii="Calibri" w:cs="Calibri" w:hAnsi="Calibri" w:eastAsia="Calibri"/>
           <w:i w:val="1"/>
           <w:iCs w:val="1"/>
-          <w:color w:val="1f497d"/>
-          <w:u w:color="1f497d"/>
-          <w:rtl w:val="0"/>
-          <w:lang w:val="fr-FR"/>
+          <w:outline w:val="0"/>
+          <w:color w:val="1f497d"/>
+          <w:u w:color="1f497d"/>
+          <w:rtl w:val="0"/>
+          <w:lang w:val="fr-FR"/>
+          <w14:textFill>
+            <w14:solidFill>
+              <w14:srgbClr w14:val="1F497D"/>
+            </w14:solidFill>
+          </w14:textFill>
         </w:rPr>
         <w:t>é » « </w:t>
       </w:r>
@@ -581,10 +837,16 @@
           <w:rFonts w:ascii="Calibri" w:cs="Calibri" w:hAnsi="Calibri" w:eastAsia="Calibri"/>
           <w:i w:val="1"/>
           <w:iCs w:val="1"/>
-          <w:color w:val="1f497d"/>
-          <w:u w:color="1f497d"/>
-          <w:rtl w:val="0"/>
-          <w:lang w:val="fr-FR"/>
+          <w:outline w:val="0"/>
+          <w:color w:val="1f497d"/>
+          <w:u w:color="1f497d"/>
+          <w:rtl w:val="0"/>
+          <w:lang w:val="fr-FR"/>
+          <w14:textFill>
+            <w14:solidFill>
+              <w14:srgbClr w14:val="1F497D"/>
+            </w14:solidFill>
+          </w14:textFill>
         </w:rPr>
         <w:t>nom du salari</w:t>
       </w:r>
@@ -593,9 +855,15 @@
           <w:rFonts w:ascii="Calibri" w:cs="Calibri" w:hAnsi="Calibri" w:eastAsia="Calibri"/>
           <w:i w:val="1"/>
           <w:iCs w:val="1"/>
-          <w:color w:val="1f497d"/>
-          <w:u w:color="1f497d"/>
-          <w:rtl w:val="0"/>
+          <w:outline w:val="0"/>
+          <w:color w:val="1f497d"/>
+          <w:u w:color="1f497d"/>
+          <w:rtl w:val="0"/>
+          <w14:textFill>
+            <w14:solidFill>
+              <w14:srgbClr w14:val="1F497D"/>
+            </w14:solidFill>
+          </w14:textFill>
         </w:rPr>
         <w:t>é »</w:t>
       </w:r>
@@ -616,9 +884,15 @@
           <w:rFonts w:ascii="Calibri" w:cs="Calibri" w:hAnsi="Calibri" w:eastAsia="Calibri"/>
           <w:i w:val="1"/>
           <w:iCs w:val="1"/>
-          <w:color w:val="1f497d"/>
-          <w:u w:color="1f497d"/>
-          <w:rtl w:val="0"/>
+          <w:outline w:val="0"/>
+          <w:color w:val="1f497d"/>
+          <w:u w:color="1f497d"/>
+          <w:rtl w:val="0"/>
+          <w14:textFill>
+            <w14:solidFill>
+              <w14:srgbClr w14:val="1F497D"/>
+            </w14:solidFill>
+          </w14:textFill>
         </w:rPr>
         <w:t xml:space="preserve">«  </w:t>
       </w:r>
@@ -627,10 +901,16 @@
           <w:rFonts w:ascii="Calibri" w:cs="Calibri" w:hAnsi="Calibri" w:eastAsia="Calibri"/>
           <w:i w:val="1"/>
           <w:iCs w:val="1"/>
-          <w:color w:val="1f497d"/>
-          <w:u w:color="1f497d"/>
-          <w:rtl w:val="0"/>
-          <w:lang w:val="fr-FR"/>
+          <w:outline w:val="0"/>
+          <w:color w:val="1f497d"/>
+          <w:u w:color="1f497d"/>
+          <w:rtl w:val="0"/>
+          <w:lang w:val="fr-FR"/>
+          <w14:textFill>
+            <w14:solidFill>
+              <w14:srgbClr w14:val="1F497D"/>
+            </w14:solidFill>
+          </w14:textFill>
         </w:rPr>
         <w:t>adresse personnelle du salari</w:t>
       </w:r>
@@ -639,9 +919,15 @@
           <w:rFonts w:ascii="Calibri" w:cs="Calibri" w:hAnsi="Calibri" w:eastAsia="Calibri"/>
           <w:i w:val="1"/>
           <w:iCs w:val="1"/>
-          <w:color w:val="1f497d"/>
-          <w:u w:color="1f497d"/>
-          <w:rtl w:val="0"/>
+          <w:outline w:val="0"/>
+          <w:color w:val="1f497d"/>
+          <w:u w:color="1f497d"/>
+          <w:rtl w:val="0"/>
+          <w14:textFill>
+            <w14:solidFill>
+              <w14:srgbClr w14:val="1F497D"/>
+            </w14:solidFill>
+          </w14:textFill>
         </w:rPr>
         <w:t>é »</w:t>
       </w:r>
@@ -650,8 +936,14 @@
       <w:pPr>
         <w:pStyle w:val="Corps"/>
         <w:rPr>
-          <w:color w:val="1f497d"/>
-          <w:u w:color="1f497d"/>
+          <w:outline w:val="0"/>
+          <w:color w:val="1f497d"/>
+          <w:u w:color="1f497d"/>
+          <w14:textFill>
+            <w14:solidFill>
+              <w14:srgbClr w14:val="1F497D"/>
+            </w14:solidFill>
+          </w14:textFill>
         </w:rPr>
       </w:pPr>
       <w:r>
@@ -720,9 +1012,15 @@
           <w:rFonts w:ascii="Calibri" w:cs="Calibri" w:hAnsi="Calibri" w:eastAsia="Calibri"/>
           <w:i w:val="1"/>
           <w:iCs w:val="1"/>
-          <w:color w:val="1f497d"/>
-          <w:u w:color="1f497d"/>
-          <w:rtl w:val="0"/>
+          <w:outline w:val="0"/>
+          <w:color w:val="1f497d"/>
+          <w:u w:color="1f497d"/>
+          <w:rtl w:val="0"/>
+          <w14:textFill>
+            <w14:solidFill>
+              <w14:srgbClr w14:val="1F497D"/>
+            </w14:solidFill>
+          </w14:textFill>
         </w:rPr>
         <w:t>« </w:t>
       </w:r>
@@ -731,10 +1029,16 @@
           <w:rFonts w:ascii="Calibri" w:cs="Calibri" w:hAnsi="Calibri" w:eastAsia="Calibri"/>
           <w:i w:val="1"/>
           <w:iCs w:val="1"/>
-          <w:color w:val="1f497d"/>
-          <w:u w:color="1f497d"/>
-          <w:rtl w:val="0"/>
-          <w:lang w:val="fr-FR"/>
+          <w:outline w:val="0"/>
+          <w:color w:val="1f497d"/>
+          <w:u w:color="1f497d"/>
+          <w:rtl w:val="0"/>
+          <w:lang w:val="fr-FR"/>
+          <w14:textFill>
+            <w14:solidFill>
+              <w14:srgbClr w14:val="1F497D"/>
+            </w14:solidFill>
+          </w14:textFill>
         </w:rPr>
         <w:t>nature du contrat- CDI, CDD etc ..</w:t>
       </w:r>
@@ -743,17 +1047,29 @@
           <w:rFonts w:ascii="Calibri" w:cs="Calibri" w:hAnsi="Calibri" w:eastAsia="Calibri"/>
           <w:i w:val="1"/>
           <w:iCs w:val="1"/>
-          <w:color w:val="1f497d"/>
-          <w:u w:color="1f497d"/>
-          <w:rtl w:val="0"/>
+          <w:outline w:val="0"/>
+          <w:color w:val="1f497d"/>
+          <w:u w:color="1f497d"/>
+          <w:rtl w:val="0"/>
+          <w14:textFill>
+            <w14:solidFill>
+              <w14:srgbClr w14:val="1F497D"/>
+            </w14:solidFill>
+          </w14:textFill>
         </w:rPr>
         <w:t> »</w:t>
       </w:r>
       <w:r>
         <w:rPr>
-          <w:color w:val="1f497d"/>
-          <w:u w:color="1f497d"/>
-          <w:rtl w:val="0"/>
+          <w:outline w:val="0"/>
+          <w:color w:val="1f497d"/>
+          <w:u w:color="1f497d"/>
+          <w:rtl w:val="0"/>
+          <w14:textFill>
+            <w14:solidFill>
+              <w14:srgbClr w14:val="1F497D"/>
+            </w14:solidFill>
+          </w14:textFill>
         </w:rPr>
         <w:t xml:space="preserve"> </w:t>
       </w:r>
@@ -782,9 +1098,15 @@
           <w:rFonts w:ascii="Calibri" w:cs="Calibri" w:hAnsi="Calibri" w:eastAsia="Calibri"/>
           <w:i w:val="1"/>
           <w:iCs w:val="1"/>
-          <w:color w:val="1f497d"/>
-          <w:u w:color="1f497d"/>
-          <w:rtl w:val="0"/>
+          <w:outline w:val="0"/>
+          <w:color w:val="1f497d"/>
+          <w:u w:color="1f497d"/>
+          <w:rtl w:val="0"/>
+          <w14:textFill>
+            <w14:solidFill>
+              <w14:srgbClr w14:val="1F497D"/>
+            </w14:solidFill>
+          </w14:textFill>
         </w:rPr>
         <w:t xml:space="preserve">«  </w:t>
       </w:r>
@@ -793,10 +1115,16 @@
           <w:rFonts w:ascii="Calibri" w:cs="Calibri" w:hAnsi="Calibri" w:eastAsia="Calibri"/>
           <w:i w:val="1"/>
           <w:iCs w:val="1"/>
-          <w:color w:val="1f497d"/>
-          <w:u w:color="1f497d"/>
-          <w:rtl w:val="0"/>
-          <w:lang w:val="fr-FR"/>
+          <w:outline w:val="0"/>
+          <w:color w:val="1f497d"/>
+          <w:u w:color="1f497d"/>
+          <w:rtl w:val="0"/>
+          <w:lang w:val="fr-FR"/>
+          <w14:textFill>
+            <w14:solidFill>
+              <w14:srgbClr w14:val="1F497D"/>
+            </w14:solidFill>
+          </w14:textFill>
         </w:rPr>
         <w:t>titre et fonction du salari</w:t>
       </w:r>
@@ -805,17 +1133,29 @@
           <w:rFonts w:ascii="Calibri" w:cs="Calibri" w:hAnsi="Calibri" w:eastAsia="Calibri"/>
           <w:i w:val="1"/>
           <w:iCs w:val="1"/>
-          <w:color w:val="1f497d"/>
-          <w:u w:color="1f497d"/>
-          <w:rtl w:val="0"/>
+          <w:outline w:val="0"/>
+          <w:color w:val="1f497d"/>
+          <w:u w:color="1f497d"/>
+          <w:rtl w:val="0"/>
+          <w14:textFill>
+            <w14:solidFill>
+              <w14:srgbClr w14:val="1F497D"/>
+            </w14:solidFill>
+          </w14:textFill>
         </w:rPr>
         <w:t>é »</w:t>
       </w:r>
       <w:r>
         <w:rPr>
-          <w:color w:val="1f497d"/>
-          <w:u w:color="1f497d"/>
-          <w:rtl w:val="0"/>
+          <w:outline w:val="0"/>
+          <w:color w:val="1f497d"/>
+          <w:u w:color="1f497d"/>
+          <w:rtl w:val="0"/>
+          <w14:textFill>
+            <w14:solidFill>
+              <w14:srgbClr w14:val="1F497D"/>
+            </w14:solidFill>
+          </w14:textFill>
         </w:rPr>
         <w:t xml:space="preserve"> </w:t>
       </w:r>
@@ -830,9 +1170,15 @@
           <w:rFonts w:ascii="Calibri" w:cs="Calibri" w:hAnsi="Calibri" w:eastAsia="Calibri"/>
           <w:i w:val="1"/>
           <w:iCs w:val="1"/>
-          <w:color w:val="1f497d"/>
-          <w:u w:color="1f497d"/>
-          <w:rtl w:val="0"/>
+          <w:outline w:val="0"/>
+          <w:color w:val="1f497d"/>
+          <w:u w:color="1f497d"/>
+          <w:rtl w:val="0"/>
+          <w14:textFill>
+            <w14:solidFill>
+              <w14:srgbClr w14:val="1F497D"/>
+            </w14:solidFill>
+          </w14:textFill>
         </w:rPr>
         <w:t>« </w:t>
       </w:r>
@@ -841,10 +1187,16 @@
           <w:rFonts w:ascii="Calibri" w:cs="Calibri" w:hAnsi="Calibri" w:eastAsia="Calibri"/>
           <w:i w:val="1"/>
           <w:iCs w:val="1"/>
-          <w:color w:val="1f497d"/>
-          <w:u w:color="1f497d"/>
-          <w:rtl w:val="0"/>
-          <w:lang w:val="fr-FR"/>
+          <w:outline w:val="0"/>
+          <w:color w:val="1f497d"/>
+          <w:u w:color="1f497d"/>
+          <w:rtl w:val="0"/>
+          <w:lang w:val="fr-FR"/>
+          <w14:textFill>
+            <w14:solidFill>
+              <w14:srgbClr w14:val="1F497D"/>
+            </w14:solidFill>
+          </w14:textFill>
         </w:rPr>
         <w:t>statut du salari</w:t>
       </w:r>
@@ -853,10 +1205,16 @@
           <w:rFonts w:ascii="Calibri" w:cs="Calibri" w:hAnsi="Calibri" w:eastAsia="Calibri"/>
           <w:i w:val="1"/>
           <w:iCs w:val="1"/>
-          <w:color w:val="1f497d"/>
-          <w:u w:color="1f497d"/>
-          <w:rtl w:val="0"/>
-          <w:lang w:val="fr-FR"/>
+          <w:outline w:val="0"/>
+          <w:color w:val="1f497d"/>
+          <w:u w:color="1f497d"/>
+          <w:rtl w:val="0"/>
+          <w:lang w:val="fr-FR"/>
+          <w14:textFill>
+            <w14:solidFill>
+              <w14:srgbClr w14:val="1F497D"/>
+            </w14:solidFill>
+          </w14:textFill>
         </w:rPr>
         <w:t xml:space="preserve">é </w:t>
       </w:r>
@@ -865,10 +1223,16 @@
           <w:rFonts w:ascii="Calibri" w:cs="Calibri" w:hAnsi="Calibri" w:eastAsia="Calibri"/>
           <w:i w:val="1"/>
           <w:iCs w:val="1"/>
+          <w:outline w:val="0"/>
           <w:color w:val="1f497d"/>
           <w:u w:color="1f497d"/>
           <w:rtl w:val="0"/>
           <w:lang w:val="da-DK"/>
+          <w14:textFill>
+            <w14:solidFill>
+              <w14:srgbClr w14:val="1F497D"/>
+            </w14:solidFill>
+          </w14:textFill>
         </w:rPr>
         <w:t xml:space="preserve">et </w:t>
       </w:r>
@@ -877,10 +1241,16 @@
           <w:rFonts w:ascii="Calibri" w:cs="Calibri" w:hAnsi="Calibri" w:eastAsia="Calibri"/>
           <w:i w:val="1"/>
           <w:iCs w:val="1"/>
-          <w:color w:val="1f497d"/>
-          <w:u w:color="1f497d"/>
-          <w:rtl w:val="0"/>
-          <w:lang w:val="fr-FR"/>
+          <w:outline w:val="0"/>
+          <w:color w:val="1f497d"/>
+          <w:u w:color="1f497d"/>
+          <w:rtl w:val="0"/>
+          <w:lang w:val="fr-FR"/>
+          <w14:textFill>
+            <w14:solidFill>
+              <w14:srgbClr w14:val="1F497D"/>
+            </w14:solidFill>
+          </w14:textFill>
         </w:rPr>
         <w:t>é</w:t>
       </w:r>
@@ -889,10 +1259,16 @@
           <w:rFonts w:ascii="Calibri" w:cs="Calibri" w:hAnsi="Calibri" w:eastAsia="Calibri"/>
           <w:i w:val="1"/>
           <w:iCs w:val="1"/>
+          <w:outline w:val="0"/>
           <w:color w:val="1f497d"/>
           <w:u w:color="1f497d"/>
           <w:rtl w:val="0"/>
           <w:lang w:val="de-DE"/>
+          <w14:textFill>
+            <w14:solidFill>
+              <w14:srgbClr w14:val="1F497D"/>
+            </w14:solidFill>
+          </w14:textFill>
         </w:rPr>
         <w:t>chelon</w:t>
       </w:r>
@@ -901,17 +1277,29 @@
           <w:rFonts w:ascii="Calibri" w:cs="Calibri" w:hAnsi="Calibri" w:eastAsia="Calibri"/>
           <w:i w:val="1"/>
           <w:iCs w:val="1"/>
-          <w:color w:val="1f497d"/>
-          <w:u w:color="1f497d"/>
-          <w:rtl w:val="0"/>
+          <w:outline w:val="0"/>
+          <w:color w:val="1f497d"/>
+          <w:u w:color="1f497d"/>
+          <w:rtl w:val="0"/>
+          <w14:textFill>
+            <w14:solidFill>
+              <w14:srgbClr w14:val="1F497D"/>
+            </w14:solidFill>
+          </w14:textFill>
         </w:rPr>
         <w:t> »</w:t>
       </w:r>
       <w:r>
         <w:rPr>
-          <w:color w:val="1f497d"/>
-          <w:u w:color="1f497d"/>
-          <w:rtl w:val="0"/>
+          <w:outline w:val="0"/>
+          <w:color w:val="1f497d"/>
+          <w:u w:color="1f497d"/>
+          <w:rtl w:val="0"/>
+          <w14:textFill>
+            <w14:solidFill>
+              <w14:srgbClr w14:val="1F497D"/>
+            </w14:solidFill>
+          </w14:textFill>
         </w:rPr>
         <w:t xml:space="preserve"> </w:t>
       </w:r>
@@ -920,8 +1308,14 @@
       <w:pPr>
         <w:pStyle w:val="Corps"/>
         <w:rPr>
-          <w:color w:val="1f497d"/>
-          <w:u w:color="1f497d"/>
+          <w:outline w:val="0"/>
+          <w:color w:val="1f497d"/>
+          <w:u w:color="1f497d"/>
+          <w14:textFill>
+            <w14:solidFill>
+              <w14:srgbClr w14:val="1F497D"/>
+            </w14:solidFill>
+          </w14:textFill>
         </w:rPr>
       </w:pPr>
       <w:r>
@@ -933,59 +1327,101 @@
       </w:r>
       <w:r>
         <w:rPr>
-          <w:color w:val="1f497d"/>
-          <w:u w:color="1f497d"/>
-          <w:rtl w:val="0"/>
+          <w:outline w:val="0"/>
+          <w:color w:val="1f497d"/>
+          <w:u w:color="1f497d"/>
+          <w:rtl w:val="0"/>
+          <w14:textFill>
+            <w14:solidFill>
+              <w14:srgbClr w14:val="1F497D"/>
+            </w14:solidFill>
+          </w14:textFill>
         </w:rPr>
         <w:t>« </w:t>
       </w:r>
       <w:r>
         <w:rPr>
-          <w:color w:val="1f497d"/>
-          <w:u w:color="1f497d"/>
-          <w:rtl w:val="0"/>
+          <w:outline w:val="0"/>
+          <w:color w:val="1f497d"/>
+          <w:u w:color="1f497d"/>
+          <w:rtl w:val="0"/>
+          <w14:textFill>
+            <w14:solidFill>
+              <w14:srgbClr w14:val="1F497D"/>
+            </w14:solidFill>
+          </w14:textFill>
         </w:rPr>
         <w:t>date d</w:t>
       </w:r>
       <w:r>
         <w:rPr>
-          <w:color w:val="1f497d"/>
-          <w:u w:color="1f497d"/>
-          <w:rtl w:val="0"/>
+          <w:outline w:val="0"/>
+          <w:color w:val="1f497d"/>
+          <w:u w:color="1f497d"/>
+          <w:rtl w:val="0"/>
+          <w14:textFill>
+            <w14:solidFill>
+              <w14:srgbClr w14:val="1F497D"/>
+            </w14:solidFill>
+          </w14:textFill>
         </w:rPr>
         <w:t>’</w:t>
       </w:r>
       <w:r>
         <w:rPr>
-          <w:color w:val="1f497d"/>
-          <w:u w:color="1f497d"/>
-          <w:rtl w:val="0"/>
+          <w:outline w:val="0"/>
+          <w:color w:val="1f497d"/>
+          <w:u w:color="1f497d"/>
+          <w:rtl w:val="0"/>
+          <w14:textFill>
+            <w14:solidFill>
+              <w14:srgbClr w14:val="1F497D"/>
+            </w14:solidFill>
+          </w14:textFill>
         </w:rPr>
         <w:t>entr</w:t>
       </w:r>
       <w:r>
         <w:rPr>
-          <w:color w:val="1f497d"/>
-          <w:u w:color="1f497d"/>
-          <w:rtl w:val="0"/>
-          <w:lang w:val="fr-FR"/>
+          <w:outline w:val="0"/>
+          <w:color w:val="1f497d"/>
+          <w:u w:color="1f497d"/>
+          <w:rtl w:val="0"/>
+          <w:lang w:val="fr-FR"/>
+          <w14:textFill>
+            <w14:solidFill>
+              <w14:srgbClr w14:val="1F497D"/>
+            </w14:solidFill>
+          </w14:textFill>
         </w:rPr>
         <w:t>é</w:t>
       </w:r>
       <w:r>
         <w:rPr>
-          <w:color w:val="1f497d"/>
-          <w:u w:color="1f497d"/>
-          <w:rtl w:val="0"/>
-          <w:lang w:val="fr-FR"/>
+          <w:outline w:val="0"/>
+          <w:color w:val="1f497d"/>
+          <w:u w:color="1f497d"/>
+          <w:rtl w:val="0"/>
+          <w:lang w:val="fr-FR"/>
+          <w14:textFill>
+            <w14:solidFill>
+              <w14:srgbClr w14:val="1F497D"/>
+            </w14:solidFill>
+          </w14:textFill>
         </w:rPr>
         <w:t>e du salari</w:t>
       </w:r>
       <w:r>
         <w:rPr>
-          <w:color w:val="1f497d"/>
-          <w:u w:color="1f497d"/>
-          <w:rtl w:val="0"/>
+          <w:outline w:val="0"/>
+          <w:color w:val="1f497d"/>
+          <w:u w:color="1f497d"/>
+          <w:rtl w:val="0"/>
+          <w14:textFill>
+            <w14:solidFill>
+              <w14:srgbClr w14:val="1F497D"/>
+            </w14:solidFill>
+          </w14:textFill>
         </w:rPr>
         <w:t>é »</w:t>
       </w:r>
@@ -994,8 +1430,14 @@
       <w:pPr>
         <w:pStyle w:val="Corps"/>
         <w:rPr>
-          <w:color w:val="1f497d"/>
-          <w:u w:color="1f497d"/>
+          <w:outline w:val="0"/>
+          <w:color w:val="1f497d"/>
+          <w:u w:color="1f497d"/>
+          <w14:textFill>
+            <w14:solidFill>
+              <w14:srgbClr w14:val="1F497D"/>
+            </w14:solidFill>
+          </w14:textFill>
         </w:rPr>
       </w:pPr>
       <w:r>
@@ -1007,26 +1449,44 @@
       </w:r>
       <w:r>
         <w:rPr>
-          <w:color w:val="1f497d"/>
-          <w:u w:color="1f497d"/>
-          <w:rtl w:val="0"/>
+          <w:outline w:val="0"/>
+          <w:color w:val="1f497d"/>
+          <w:u w:color="1f497d"/>
+          <w:rtl w:val="0"/>
+          <w14:textFill>
+            <w14:solidFill>
+              <w14:srgbClr w14:val="1F497D"/>
+            </w14:solidFill>
+          </w14:textFill>
         </w:rPr>
         <w:t xml:space="preserve">«  </w:t>
       </w:r>
       <w:r>
         <w:rPr>
-          <w:color w:val="1f497d"/>
-          <w:u w:color="1f497d"/>
-          <w:rtl w:val="0"/>
-          <w:lang w:val="fr-FR"/>
+          <w:outline w:val="0"/>
+          <w:color w:val="1f497d"/>
+          <w:u w:color="1f497d"/>
+          <w:rtl w:val="0"/>
+          <w:lang w:val="fr-FR"/>
+          <w14:textFill>
+            <w14:solidFill>
+              <w14:srgbClr w14:val="1F497D"/>
+            </w14:solidFill>
+          </w14:textFill>
         </w:rPr>
         <w:t>date de fin de contrat du salari</w:t>
       </w:r>
       <w:r>
         <w:rPr>
-          <w:color w:val="1f497d"/>
-          <w:u w:color="1f497d"/>
-          <w:rtl w:val="0"/>
+          <w:outline w:val="0"/>
+          <w:color w:val="1f497d"/>
+          <w:u w:color="1f497d"/>
+          <w:rtl w:val="0"/>
+          <w14:textFill>
+            <w14:solidFill>
+              <w14:srgbClr w14:val="1F497D"/>
+            </w14:solidFill>
+          </w14:textFill>
         </w:rPr>
         <w:t>é »</w:t>
       </w:r>
@@ -1035,8 +1495,14 @@
       <w:pPr>
         <w:pStyle w:val="Corps"/>
         <w:rPr>
+          <w:outline w:val="0"/>
           <w:color w:val="000000"/>
           <w:u w:color="000000"/>
+          <w14:textFill>
+            <w14:solidFill>
+              <w14:srgbClr w14:val="000000"/>
+            </w14:solidFill>
+          </w14:textFill>
         </w:rPr>
       </w:pPr>
       <w:r>
@@ -1044,9 +1510,15 @@
           <w:rFonts w:ascii="Calibri" w:cs="Calibri" w:hAnsi="Calibri" w:eastAsia="Calibri"/>
           <w:i w:val="1"/>
           <w:iCs w:val="1"/>
-          <w:color w:val="1f497d"/>
-          <w:u w:color="1f497d"/>
-          <w:rtl w:val="0"/>
+          <w:outline w:val="0"/>
+          <w:color w:val="1f497d"/>
+          <w:u w:color="1f497d"/>
+          <w:rtl w:val="0"/>
+          <w14:textFill>
+            <w14:solidFill>
+              <w14:srgbClr w14:val="1F497D"/>
+            </w14:solidFill>
+          </w14:textFill>
         </w:rPr>
         <w:t>« </w:t>
       </w:r>
@@ -1055,9 +1527,15 @@
           <w:rFonts w:ascii="Calibri" w:cs="Calibri" w:hAnsi="Calibri" w:eastAsia="Calibri"/>
           <w:i w:val="1"/>
           <w:iCs w:val="1"/>
-          <w:color w:val="1f497d"/>
-          <w:u w:color="1f497d"/>
-          <w:rtl w:val="0"/>
+          <w:outline w:val="0"/>
+          <w:color w:val="1f497d"/>
+          <w:u w:color="1f497d"/>
+          <w:rtl w:val="0"/>
+          <w14:textFill>
+            <w14:solidFill>
+              <w14:srgbClr w14:val="1F497D"/>
+            </w14:solidFill>
+          </w14:textFill>
         </w:rPr>
         <w:t>pr</w:t>
       </w:r>
@@ -1066,10 +1544,16 @@
           <w:rFonts w:ascii="Calibri" w:cs="Calibri" w:hAnsi="Calibri" w:eastAsia="Calibri"/>
           <w:i w:val="1"/>
           <w:iCs w:val="1"/>
-          <w:color w:val="1f497d"/>
-          <w:u w:color="1f497d"/>
-          <w:rtl w:val="0"/>
-          <w:lang w:val="fr-FR"/>
+          <w:outline w:val="0"/>
+          <w:color w:val="1f497d"/>
+          <w:u w:color="1f497d"/>
+          <w:rtl w:val="0"/>
+          <w:lang w:val="fr-FR"/>
+          <w14:textFill>
+            <w14:solidFill>
+              <w14:srgbClr w14:val="1F497D"/>
+            </w14:solidFill>
+          </w14:textFill>
         </w:rPr>
         <w:t>é</w:t>
       </w:r>
@@ -1078,10 +1562,16 @@
           <w:rFonts w:ascii="Calibri" w:cs="Calibri" w:hAnsi="Calibri" w:eastAsia="Calibri"/>
           <w:i w:val="1"/>
           <w:iCs w:val="1"/>
-          <w:color w:val="1f497d"/>
-          <w:u w:color="1f497d"/>
-          <w:rtl w:val="0"/>
-          <w:lang w:val="fr-FR"/>
+          <w:outline w:val="0"/>
+          <w:color w:val="1f497d"/>
+          <w:u w:color="1f497d"/>
+          <w:rtl w:val="0"/>
+          <w:lang w:val="fr-FR"/>
+          <w14:textFill>
+            <w14:solidFill>
+              <w14:srgbClr w14:val="1F497D"/>
+            </w14:solidFill>
+          </w14:textFill>
         </w:rPr>
         <w:t>nom du salari</w:t>
       </w:r>
@@ -1090,10 +1580,16 @@
           <w:rFonts w:ascii="Calibri" w:cs="Calibri" w:hAnsi="Calibri" w:eastAsia="Calibri"/>
           <w:i w:val="1"/>
           <w:iCs w:val="1"/>
-          <w:color w:val="1f497d"/>
-          <w:u w:color="1f497d"/>
-          <w:rtl w:val="0"/>
-          <w:lang w:val="fr-FR"/>
+          <w:outline w:val="0"/>
+          <w:color w:val="1f497d"/>
+          <w:u w:color="1f497d"/>
+          <w:rtl w:val="0"/>
+          <w:lang w:val="fr-FR"/>
+          <w14:textFill>
+            <w14:solidFill>
+              <w14:srgbClr w14:val="1F497D"/>
+            </w14:solidFill>
+          </w14:textFill>
         </w:rPr>
         <w:t>é » « </w:t>
       </w:r>
@@ -1102,10 +1598,16 @@
           <w:rFonts w:ascii="Calibri" w:cs="Calibri" w:hAnsi="Calibri" w:eastAsia="Calibri"/>
           <w:i w:val="1"/>
           <w:iCs w:val="1"/>
-          <w:color w:val="1f497d"/>
-          <w:u w:color="1f497d"/>
-          <w:rtl w:val="0"/>
-          <w:lang w:val="fr-FR"/>
+          <w:outline w:val="0"/>
+          <w:color w:val="1f497d"/>
+          <w:u w:color="1f497d"/>
+          <w:rtl w:val="0"/>
+          <w:lang w:val="fr-FR"/>
+          <w14:textFill>
+            <w14:solidFill>
+              <w14:srgbClr w14:val="1F497D"/>
+            </w14:solidFill>
+          </w14:textFill>
         </w:rPr>
         <w:t>nom du salari</w:t>
       </w:r>
@@ -1114,246 +1616,462 @@
           <w:rFonts w:ascii="Calibri" w:cs="Calibri" w:hAnsi="Calibri" w:eastAsia="Calibri"/>
           <w:i w:val="1"/>
           <w:iCs w:val="1"/>
-          <w:color w:val="1f497d"/>
-          <w:u w:color="1f497d"/>
-          <w:rtl w:val="0"/>
-          <w:lang w:val="fr-FR"/>
+          <w:outline w:val="0"/>
+          <w:color w:val="1f497d"/>
+          <w:u w:color="1f497d"/>
+          <w:rtl w:val="0"/>
+          <w:lang w:val="fr-FR"/>
+          <w14:textFill>
+            <w14:solidFill>
+              <w14:srgbClr w14:val="1F497D"/>
+            </w14:solidFill>
+          </w14:textFill>
         </w:rPr>
         <w:t xml:space="preserve">é » </w:t>
       </w:r>
       <w:r>
         <w:rPr>
+          <w:outline w:val="0"/>
           <w:color w:val="000000"/>
           <w:u w:color="000000"/>
           <w:rtl w:val="0"/>
           <w:lang w:val="fr-FR"/>
+          <w14:textFill>
+            <w14:solidFill>
+              <w14:srgbClr w14:val="000000"/>
+            </w14:solidFill>
+          </w14:textFill>
         </w:rPr>
         <w:t>et ses ayants droits b</w:t>
       </w:r>
       <w:r>
         <w:rPr>
+          <w:outline w:val="0"/>
           <w:color w:val="000000"/>
           <w:u w:color="000000"/>
           <w:rtl w:val="0"/>
           <w:lang w:val="fr-FR"/>
+          <w14:textFill>
+            <w14:solidFill>
+              <w14:srgbClr w14:val="000000"/>
+            </w14:solidFill>
+          </w14:textFill>
         </w:rPr>
         <w:t>é</w:t>
       </w:r>
       <w:r>
         <w:rPr>
+          <w:outline w:val="0"/>
           <w:color w:val="000000"/>
           <w:u w:color="000000"/>
           <w:rtl w:val="0"/>
+          <w14:textFill>
+            <w14:solidFill>
+              <w14:srgbClr w14:val="000000"/>
+            </w14:solidFill>
+          </w14:textFill>
         </w:rPr>
         <w:t>n</w:t>
       </w:r>
       <w:r>
         <w:rPr>
+          <w:outline w:val="0"/>
           <w:color w:val="000000"/>
           <w:u w:color="000000"/>
           <w:rtl w:val="0"/>
           <w:lang w:val="fr-FR"/>
+          <w14:textFill>
+            <w14:solidFill>
+              <w14:srgbClr w14:val="000000"/>
+            </w14:solidFill>
+          </w14:textFill>
         </w:rPr>
         <w:t>é</w:t>
       </w:r>
       <w:r>
         <w:rPr>
+          <w:outline w:val="0"/>
           <w:color w:val="000000"/>
           <w:u w:color="000000"/>
           <w:rtl w:val="0"/>
           <w:lang w:val="fr-FR"/>
+          <w14:textFill>
+            <w14:solidFill>
+              <w14:srgbClr w14:val="000000"/>
+            </w14:solidFill>
+          </w14:textFill>
         </w:rPr>
         <w:t xml:space="preserve">ficient du maintien </w:t>
       </w:r>
       <w:r>
         <w:rPr>
+          <w:outline w:val="0"/>
           <w:color w:val="000000"/>
           <w:u w:color="000000"/>
           <w:rtl w:val="0"/>
           <w:lang w:val="fr-FR"/>
+          <w14:textFill>
+            <w14:solidFill>
+              <w14:srgbClr w14:val="000000"/>
+            </w14:solidFill>
+          </w14:textFill>
         </w:rPr>
         <w:t xml:space="preserve">à </w:t>
       </w:r>
       <w:r>
         <w:rPr>
+          <w:outline w:val="0"/>
           <w:color w:val="000000"/>
           <w:u w:color="000000"/>
           <w:rtl w:val="0"/>
           <w:lang w:val="fr-FR"/>
+          <w14:textFill>
+            <w14:solidFill>
+              <w14:srgbClr w14:val="000000"/>
+            </w14:solidFill>
+          </w14:textFill>
         </w:rPr>
         <w:t>titre gratuit des garanties frais de sant</w:t>
       </w:r>
       <w:r>
         <w:rPr>
+          <w:outline w:val="0"/>
           <w:color w:val="000000"/>
           <w:u w:color="000000"/>
           <w:rtl w:val="0"/>
           <w:lang w:val="fr-FR"/>
+          <w14:textFill>
+            <w14:solidFill>
+              <w14:srgbClr w14:val="000000"/>
+            </w14:solidFill>
+          </w14:textFill>
         </w:rPr>
         <w:t xml:space="preserve">é </w:t>
       </w:r>
       <w:r>
         <w:rPr>
+          <w:outline w:val="0"/>
           <w:color w:val="000000"/>
           <w:u w:color="000000"/>
           <w:rtl w:val="0"/>
           <w:lang w:val="fr-FR"/>
+          <w14:textFill>
+            <w14:solidFill>
+              <w14:srgbClr w14:val="000000"/>
+            </w14:solidFill>
+          </w14:textFill>
         </w:rPr>
         <w:t>et des garanties de pr</w:t>
       </w:r>
       <w:r>
         <w:rPr>
+          <w:outline w:val="0"/>
           <w:color w:val="000000"/>
           <w:u w:color="000000"/>
           <w:rtl w:val="0"/>
           <w:lang w:val="fr-FR"/>
+          <w14:textFill>
+            <w14:solidFill>
+              <w14:srgbClr w14:val="000000"/>
+            </w14:solidFill>
+          </w14:textFill>
         </w:rPr>
         <w:t>é</w:t>
       </w:r>
       <w:r>
         <w:rPr>
+          <w:outline w:val="0"/>
           <w:color w:val="000000"/>
           <w:u w:color="000000"/>
           <w:rtl w:val="0"/>
           <w:lang w:val="fr-FR"/>
-        </w:rPr>
-        <w:t xml:space="preserve">voyance jusqu'au </w:t>
-      </w:r>
-      <w:r>
-        <w:rPr>
-          <w:rFonts w:ascii="Calibri" w:cs="Calibri" w:hAnsi="Calibri" w:eastAsia="Calibri"/>
-          <w:i w:val="1"/>
-          <w:iCs w:val="1"/>
-          <w:color w:val="1f497d"/>
-          <w:u w:color="1f497d"/>
-          <w:rtl w:val="0"/>
-        </w:rPr>
-        <w:t>« </w:t>
-      </w:r>
-      <w:r>
-        <w:rPr>
-          <w:rFonts w:ascii="Calibri" w:cs="Calibri" w:hAnsi="Calibri" w:eastAsia="Calibri"/>
-          <w:i w:val="1"/>
-          <w:iCs w:val="1"/>
-          <w:color w:val="1f497d"/>
-          <w:u w:color="1f497d"/>
-          <w:rtl w:val="0"/>
-          <w:lang w:val="fr-FR"/>
-        </w:rPr>
-        <w:t>date de fin des droits du salari</w:t>
-      </w:r>
-      <w:r>
-        <w:rPr>
-          <w:rFonts w:ascii="Calibri" w:cs="Calibri" w:hAnsi="Calibri" w:eastAsia="Calibri"/>
-          <w:i w:val="1"/>
-          <w:iCs w:val="1"/>
-          <w:color w:val="1f497d"/>
-          <w:u w:color="1f497d"/>
-          <w:rtl w:val="0"/>
-          <w:lang w:val="fr-FR"/>
-        </w:rPr>
-        <w:t xml:space="preserve">é </w:t>
-      </w:r>
-      <w:r>
-        <w:rPr>
-          <w:rFonts w:ascii="Calibri" w:cs="Calibri" w:hAnsi="Calibri" w:eastAsia="Calibri"/>
-          <w:i w:val="1"/>
-          <w:iCs w:val="1"/>
-          <w:color w:val="1f497d"/>
-          <w:u w:color="1f497d"/>
-          <w:rtl w:val="0"/>
-          <w:lang w:val="fr-FR"/>
-        </w:rPr>
-        <w:t>et de ses ayants droits</w:t>
-      </w:r>
-      <w:r>
-        <w:rPr>
-          <w:rFonts w:ascii="Calibri" w:cs="Calibri" w:hAnsi="Calibri" w:eastAsia="Calibri"/>
-          <w:i w:val="1"/>
-          <w:iCs w:val="1"/>
-          <w:color w:val="1f497d"/>
-          <w:u w:color="1f497d"/>
-          <w:rtl w:val="0"/>
-        </w:rPr>
-        <w:t> »</w:t>
-      </w:r>
-      <w:r>
-        <w:rPr>
+          <w14:textFill>
+            <w14:solidFill>
+              <w14:srgbClr w14:val="000000"/>
+            </w14:solidFill>
+          </w14:textFill>
+        </w:rPr>
+        <w:t>voyance jusqu</w:t>
+      </w:r>
+      <w:r>
+        <w:rPr>
+          <w:outline w:val="0"/>
           <w:color w:val="000000"/>
           <w:u w:color="000000"/>
           <w:rtl w:val="0"/>
           <w:lang w:val="fr-FR"/>
-        </w:rPr>
-        <w:t xml:space="preserve"> dans les conditions pr</w:t>
-      </w:r>
-      <w:r>
-        <w:rPr>
+          <w14:textFill>
+            <w14:solidFill>
+              <w14:srgbClr w14:val="000000"/>
+            </w14:solidFill>
+          </w14:textFill>
+        </w:rPr>
+        <w:t>’</w:t>
+      </w:r>
+      <w:r>
+        <w:rPr>
+          <w:outline w:val="0"/>
           <w:color w:val="000000"/>
           <w:u w:color="000000"/>
           <w:rtl w:val="0"/>
           <w:lang w:val="fr-FR"/>
-        </w:rPr>
-        <w:t>é</w:t>
-      </w:r>
-      <w:r>
-        <w:rPr>
+          <w14:textFill>
+            <w14:solidFill>
+              <w14:srgbClr w14:val="000000"/>
+            </w14:solidFill>
+          </w14:textFill>
+        </w:rPr>
+        <w:t xml:space="preserve">au </w:t>
+      </w:r>
+      <w:r>
+        <w:rPr>
+          <w:rFonts w:ascii="Calibri" w:cs="Calibri" w:hAnsi="Calibri" w:eastAsia="Calibri"/>
+          <w:i w:val="1"/>
+          <w:iCs w:val="1"/>
+          <w:outline w:val="0"/>
+          <w:color w:val="1f497d"/>
+          <w:u w:color="1f497d"/>
+          <w:rtl w:val="0"/>
+          <w14:textFill>
+            <w14:solidFill>
+              <w14:srgbClr w14:val="1F497D"/>
+            </w14:solidFill>
+          </w14:textFill>
+        </w:rPr>
+        <w:t>« </w:t>
+      </w:r>
+      <w:r>
+        <w:rPr>
+          <w:rFonts w:ascii="Calibri" w:cs="Calibri" w:hAnsi="Calibri" w:eastAsia="Calibri"/>
+          <w:i w:val="1"/>
+          <w:iCs w:val="1"/>
+          <w:outline w:val="0"/>
+          <w:color w:val="1f497d"/>
+          <w:u w:color="1f497d"/>
+          <w:rtl w:val="0"/>
+          <w:lang w:val="fr-FR"/>
+          <w14:textFill>
+            <w14:solidFill>
+              <w14:srgbClr w14:val="1F497D"/>
+            </w14:solidFill>
+          </w14:textFill>
+        </w:rPr>
+        <w:t>date de fin des droits du salari</w:t>
+      </w:r>
+      <w:r>
+        <w:rPr>
+          <w:rFonts w:ascii="Calibri" w:cs="Calibri" w:hAnsi="Calibri" w:eastAsia="Calibri"/>
+          <w:i w:val="1"/>
+          <w:iCs w:val="1"/>
+          <w:outline w:val="0"/>
+          <w:color w:val="1f497d"/>
+          <w:u w:color="1f497d"/>
+          <w:rtl w:val="0"/>
+          <w:lang w:val="fr-FR"/>
+          <w14:textFill>
+            <w14:solidFill>
+              <w14:srgbClr w14:val="1F497D"/>
+            </w14:solidFill>
+          </w14:textFill>
+        </w:rPr>
+        <w:t xml:space="preserve">é </w:t>
+      </w:r>
+      <w:r>
+        <w:rPr>
+          <w:rFonts w:ascii="Calibri" w:cs="Calibri" w:hAnsi="Calibri" w:eastAsia="Calibri"/>
+          <w:i w:val="1"/>
+          <w:iCs w:val="1"/>
+          <w:outline w:val="0"/>
+          <w:color w:val="1f497d"/>
+          <w:u w:color="1f497d"/>
+          <w:rtl w:val="0"/>
+          <w:lang w:val="fr-FR"/>
+          <w14:textFill>
+            <w14:solidFill>
+              <w14:srgbClr w14:val="1F497D"/>
+            </w14:solidFill>
+          </w14:textFill>
+        </w:rPr>
+        <w:t>et de ses ayants droits</w:t>
+      </w:r>
+      <w:r>
+        <w:rPr>
+          <w:rFonts w:ascii="Calibri" w:cs="Calibri" w:hAnsi="Calibri" w:eastAsia="Calibri"/>
+          <w:i w:val="1"/>
+          <w:iCs w:val="1"/>
+          <w:outline w:val="0"/>
+          <w:color w:val="1f497d"/>
+          <w:u w:color="1f497d"/>
+          <w:rtl w:val="0"/>
+          <w14:textFill>
+            <w14:solidFill>
+              <w14:srgbClr w14:val="1F497D"/>
+            </w14:solidFill>
+          </w14:textFill>
+        </w:rPr>
+        <w:t> »</w:t>
+      </w:r>
+      <w:r>
+        <w:rPr>
+          <w:outline w:val="0"/>
           <w:color w:val="000000"/>
           <w:u w:color="000000"/>
           <w:rtl w:val="0"/>
           <w:lang w:val="fr-FR"/>
-        </w:rPr>
-        <w:t xml:space="preserve">vues </w:t>
-      </w:r>
-      <w:r>
-        <w:rPr>
+          <w14:textFill>
+            <w14:solidFill>
+              <w14:srgbClr w14:val="000000"/>
+            </w14:solidFill>
+          </w14:textFill>
+        </w:rPr>
+        <w:t xml:space="preserve"> dans les conditions pr</w:t>
+      </w:r>
+      <w:r>
+        <w:rPr>
+          <w:outline w:val="0"/>
           <w:color w:val="000000"/>
           <w:u w:color="000000"/>
           <w:rtl w:val="0"/>
           <w:lang w:val="fr-FR"/>
-        </w:rPr>
-        <w:t xml:space="preserve">à </w:t>
-      </w:r>
-      <w:r>
-        <w:rPr>
+          <w14:textFill>
+            <w14:solidFill>
+              <w14:srgbClr w14:val="000000"/>
+            </w14:solidFill>
+          </w14:textFill>
+        </w:rPr>
+        <w:t>é</w:t>
+      </w:r>
+      <w:r>
+        <w:rPr>
+          <w:outline w:val="0"/>
           <w:color w:val="000000"/>
           <w:u w:color="000000"/>
           <w:rtl w:val="0"/>
           <w:lang w:val="fr-FR"/>
-        </w:rPr>
-        <w:t>l'article L. 911-8 du code de la s</w:t>
-      </w:r>
-      <w:r>
-        <w:rPr>
+          <w14:textFill>
+            <w14:solidFill>
+              <w14:srgbClr w14:val="000000"/>
+            </w14:solidFill>
+          </w14:textFill>
+        </w:rPr>
+        <w:t xml:space="preserve">vues </w:t>
+      </w:r>
+      <w:r>
+        <w:rPr>
+          <w:outline w:val="0"/>
           <w:color w:val="000000"/>
           <w:u w:color="000000"/>
           <w:rtl w:val="0"/>
           <w:lang w:val="fr-FR"/>
-        </w:rPr>
-        <w:t>é</w:t>
-      </w:r>
-      <w:r>
-        <w:rPr>
+          <w14:textFill>
+            <w14:solidFill>
+              <w14:srgbClr w14:val="000000"/>
+            </w14:solidFill>
+          </w14:textFill>
+        </w:rPr>
+        <w:t xml:space="preserve">à </w:t>
+      </w:r>
+      <w:r>
+        <w:rPr>
+          <w:outline w:val="0"/>
           <w:color w:val="000000"/>
           <w:u w:color="000000"/>
           <w:rtl w:val="0"/>
-        </w:rPr>
-        <w:t>curit</w:t>
-      </w:r>
-      <w:r>
-        <w:rPr>
+          <w:lang w:val="fr-FR"/>
+          <w14:textFill>
+            <w14:solidFill>
+              <w14:srgbClr w14:val="000000"/>
+            </w14:solidFill>
+          </w14:textFill>
+        </w:rPr>
+        <w:t>l</w:t>
+      </w:r>
+      <w:r>
+        <w:rPr>
+          <w:outline w:val="0"/>
           <w:color w:val="000000"/>
           <w:u w:color="000000"/>
           <w:rtl w:val="0"/>
           <w:lang w:val="fr-FR"/>
-        </w:rPr>
-        <w:t xml:space="preserve">é </w:t>
-      </w:r>
-      <w:r>
-        <w:rPr>
+          <w14:textFill>
+            <w14:solidFill>
+              <w14:srgbClr w14:val="000000"/>
+            </w14:solidFill>
+          </w14:textFill>
+        </w:rPr>
+        <w:t>’</w:t>
+      </w:r>
+      <w:r>
+        <w:rPr>
+          <w:outline w:val="0"/>
           <w:color w:val="000000"/>
           <w:u w:color="000000"/>
           <w:rtl w:val="0"/>
+          <w:lang w:val="fr-FR"/>
+          <w14:textFill>
+            <w14:solidFill>
+              <w14:srgbClr w14:val="000000"/>
+            </w14:solidFill>
+          </w14:textFill>
+        </w:rPr>
+        <w:t>article L. 911-8 du code de la s</w:t>
+      </w:r>
+      <w:r>
+        <w:rPr>
+          <w:outline w:val="0"/>
+          <w:color w:val="000000"/>
+          <w:u w:color="000000"/>
+          <w:rtl w:val="0"/>
+          <w:lang w:val="fr-FR"/>
+          <w14:textFill>
+            <w14:solidFill>
+              <w14:srgbClr w14:val="000000"/>
+            </w14:solidFill>
+          </w14:textFill>
+        </w:rPr>
+        <w:t>é</w:t>
+      </w:r>
+      <w:r>
+        <w:rPr>
+          <w:outline w:val="0"/>
+          <w:color w:val="000000"/>
+          <w:u w:color="000000"/>
+          <w:rtl w:val="0"/>
+          <w14:textFill>
+            <w14:solidFill>
+              <w14:srgbClr w14:val="000000"/>
+            </w14:solidFill>
+          </w14:textFill>
+        </w:rPr>
+        <w:t>curit</w:t>
+      </w:r>
+      <w:r>
+        <w:rPr>
+          <w:outline w:val="0"/>
+          <w:color w:val="000000"/>
+          <w:u w:color="000000"/>
+          <w:rtl w:val="0"/>
+          <w:lang w:val="fr-FR"/>
+          <w14:textFill>
+            <w14:solidFill>
+              <w14:srgbClr w14:val="000000"/>
+            </w14:solidFill>
+          </w14:textFill>
+        </w:rPr>
+        <w:t xml:space="preserve">é </w:t>
+      </w:r>
+      <w:r>
+        <w:rPr>
+          <w:outline w:val="0"/>
+          <w:color w:val="000000"/>
+          <w:u w:color="000000"/>
+          <w:rtl w:val="0"/>
           <w:lang w:val="it-IT"/>
+          <w14:textFill>
+            <w14:solidFill>
+              <w14:srgbClr w14:val="000000"/>
+            </w14:solidFill>
+          </w14:textFill>
         </w:rPr>
         <w:t>sociale.</w:t>
       </w:r>
@@ -1362,8 +2080,14 @@
       <w:pPr>
         <w:pStyle w:val="Corps"/>
         <w:rPr>
-          <w:color w:val="1f497d"/>
-          <w:u w:color="1f497d"/>
+          <w:outline w:val="0"/>
+          <w:color w:val="1f497d"/>
+          <w:u w:color="1f497d"/>
+          <w14:textFill>
+            <w14:solidFill>
+              <w14:srgbClr w14:val="1F497D"/>
+            </w14:solidFill>
+          </w14:textFill>
         </w:rPr>
       </w:pPr>
     </w:p>
@@ -1383,8 +2107,14 @@
       <w:pPr>
         <w:pStyle w:val="Corps"/>
         <w:rPr>
-          <w:color w:val="1f497d"/>
-          <w:u w:color="1f497d"/>
+          <w:outline w:val="0"/>
+          <w:color w:val="1f497d"/>
+          <w:u w:color="1f497d"/>
+          <w14:textFill>
+            <w14:solidFill>
+              <w14:srgbClr w14:val="1F497D"/>
+            </w14:solidFill>
+          </w14:textFill>
         </w:rPr>
       </w:pPr>
     </w:p>
@@ -1465,6 +2195,7 @@
       <w:r>
         <w:rPr>
           <w:rtl w:val="0"/>
+          <w:lang w:val="fr-FR"/>
         </w:rPr>
         <w:t>Signature et tampon</w:t>
       </w:r>
@@ -1476,15 +2207,28 @@
           <w:rFonts w:ascii="Calibri" w:cs="Calibri" w:hAnsi="Calibri" w:eastAsia="Calibri"/>
           <w:i w:val="1"/>
           <w:iCs w:val="1"/>
+          <w:outline w:val="0"/>
           <w:color w:val="4f81bd"/>
           <w:u w:color="4f81bd"/>
+          <w14:textFill>
+            <w14:solidFill>
+              <w14:srgbClr w14:val="4F81BD"/>
+            </w14:solidFill>
+          </w14:textFill>
         </w:rPr>
       </w:pPr>
       <w:r>
         <w:rPr>
-          <w:color w:val="1f497d"/>
-          <w:u w:color="1f497d"/>
-          <w:rtl w:val="0"/>
+          <w:outline w:val="0"/>
+          <w:color w:val="1f497d"/>
+          <w:u w:color="1f497d"/>
+          <w:rtl w:val="0"/>
+          <w:lang w:val="fr-FR"/>
+          <w14:textFill>
+            <w14:solidFill>
+              <w14:srgbClr w14:val="1F497D"/>
+            </w14:solidFill>
+          </w14:textFill>
         </w:rPr>
         <w:t>« </w:t>
       </w:r>
@@ -1493,9 +2237,16 @@
           <w:rFonts w:ascii="Calibri" w:cs="Calibri" w:hAnsi="Calibri" w:eastAsia="Calibri"/>
           <w:i w:val="1"/>
           <w:iCs w:val="1"/>
-          <w:color w:val="1f497d"/>
-          <w:u w:color="1f497d"/>
-          <w:rtl w:val="0"/>
+          <w:outline w:val="0"/>
+          <w:color w:val="1f497d"/>
+          <w:u w:color="1f497d"/>
+          <w:rtl w:val="0"/>
+          <w:lang w:val="fr-FR"/>
+          <w14:textFill>
+            <w14:solidFill>
+              <w14:srgbClr w14:val="1F497D"/>
+            </w14:solidFill>
+          </w14:textFill>
         </w:rPr>
         <w:t>pr</w:t>
       </w:r>
@@ -1504,10 +2255,16 @@
           <w:rFonts w:ascii="Calibri" w:cs="Calibri" w:hAnsi="Calibri" w:eastAsia="Calibri"/>
           <w:i w:val="1"/>
           <w:iCs w:val="1"/>
-          <w:color w:val="1f497d"/>
-          <w:u w:color="1f497d"/>
-          <w:rtl w:val="0"/>
-          <w:lang w:val="fr-FR"/>
+          <w:outline w:val="0"/>
+          <w:color w:val="1f497d"/>
+          <w:u w:color="1f497d"/>
+          <w:rtl w:val="0"/>
+          <w:lang w:val="fr-FR"/>
+          <w14:textFill>
+            <w14:solidFill>
+              <w14:srgbClr w14:val="1F497D"/>
+            </w14:solidFill>
+          </w14:textFill>
         </w:rPr>
         <w:t>é</w:t>
       </w:r>
@@ -1516,9 +2273,16 @@
           <w:rFonts w:ascii="Calibri" w:cs="Calibri" w:hAnsi="Calibri" w:eastAsia="Calibri"/>
           <w:i w:val="1"/>
           <w:iCs w:val="1"/>
-          <w:color w:val="1f497d"/>
-          <w:u w:color="1f497d"/>
-          <w:rtl w:val="0"/>
+          <w:outline w:val="0"/>
+          <w:color w:val="1f497d"/>
+          <w:u w:color="1f497d"/>
+          <w:rtl w:val="0"/>
+          <w:lang w:val="fr-FR"/>
+          <w14:textFill>
+            <w14:solidFill>
+              <w14:srgbClr w14:val="1F497D"/>
+            </w14:solidFill>
+          </w14:textFill>
         </w:rPr>
         <w:t>nom</w:t>
       </w:r>
@@ -1527,17 +2291,31 @@
           <w:rFonts w:ascii="Calibri" w:cs="Calibri" w:hAnsi="Calibri" w:eastAsia="Calibri"/>
           <w:i w:val="1"/>
           <w:iCs w:val="1"/>
-          <w:color w:val="1f497d"/>
-          <w:u w:color="1f497d"/>
-          <w:rtl w:val="0"/>
+          <w:outline w:val="0"/>
+          <w:color w:val="1f497d"/>
+          <w:u w:color="1f497d"/>
+          <w:rtl w:val="0"/>
+          <w:lang w:val="fr-FR"/>
+          <w14:textFill>
+            <w14:solidFill>
+              <w14:srgbClr w14:val="1F497D"/>
+            </w14:solidFill>
+          </w14:textFill>
         </w:rPr>
         <w:t> »</w:t>
       </w:r>
       <w:r>
         <w:rPr>
+          <w:outline w:val="0"/>
           <w:color w:val="000000"/>
           <w:u w:color="000000"/>
           <w:rtl w:val="0"/>
+          <w:lang w:val="fr-FR"/>
+          <w14:textFill>
+            <w14:solidFill>
+              <w14:srgbClr w14:val="000000"/>
+            </w14:solidFill>
+          </w14:textFill>
         </w:rPr>
         <w:t>,</w:t>
       </w:r>
@@ -1546,9 +2324,16 @@
           <w:rFonts w:ascii="Calibri" w:cs="Calibri" w:hAnsi="Calibri" w:eastAsia="Calibri"/>
           <w:i w:val="1"/>
           <w:iCs w:val="1"/>
+          <w:outline w:val="0"/>
           <w:color w:val="4f81bd"/>
           <w:u w:color="4f81bd"/>
           <w:rtl w:val="0"/>
+          <w:lang w:val="fr-FR"/>
+          <w14:textFill>
+            <w14:solidFill>
+              <w14:srgbClr w14:val="4F81BD"/>
+            </w14:solidFill>
+          </w14:textFill>
         </w:rPr>
         <w:t xml:space="preserve"> </w:t>
       </w:r>
@@ -1557,9 +2342,16 @@
           <w:rFonts w:ascii="Calibri" w:cs="Calibri" w:hAnsi="Calibri" w:eastAsia="Calibri"/>
           <w:i w:val="1"/>
           <w:iCs w:val="1"/>
-          <w:color w:val="1f497d"/>
-          <w:u w:color="1f497d"/>
-          <w:rtl w:val="0"/>
+          <w:outline w:val="0"/>
+          <w:color w:val="1f497d"/>
+          <w:u w:color="1f497d"/>
+          <w:rtl w:val="0"/>
+          <w:lang w:val="fr-FR"/>
+          <w14:textFill>
+            <w14:solidFill>
+              <w14:srgbClr w14:val="1F497D"/>
+            </w14:solidFill>
+          </w14:textFill>
         </w:rPr>
         <w:t>« </w:t>
       </w:r>
@@ -1568,9 +2360,16 @@
           <w:rFonts w:ascii="Calibri" w:cs="Calibri" w:hAnsi="Calibri" w:eastAsia="Calibri"/>
           <w:i w:val="1"/>
           <w:iCs w:val="1"/>
-          <w:color w:val="1f497d"/>
-          <w:u w:color="1f497d"/>
-          <w:rtl w:val="0"/>
+          <w:outline w:val="0"/>
+          <w:color w:val="1f497d"/>
+          <w:u w:color="1f497d"/>
+          <w:rtl w:val="0"/>
+          <w:lang w:val="fr-FR"/>
+          <w14:textFill>
+            <w14:solidFill>
+              <w14:srgbClr w14:val="1F497D"/>
+            </w14:solidFill>
+          </w14:textFill>
         </w:rPr>
         <w:t>nom</w:t>
       </w:r>
@@ -1579,17 +2378,31 @@
           <w:rFonts w:ascii="Calibri" w:cs="Calibri" w:hAnsi="Calibri" w:eastAsia="Calibri"/>
           <w:i w:val="1"/>
           <w:iCs w:val="1"/>
-          <w:color w:val="1f497d"/>
-          <w:u w:color="1f497d"/>
-          <w:rtl w:val="0"/>
+          <w:outline w:val="0"/>
+          <w:color w:val="1f497d"/>
+          <w:u w:color="1f497d"/>
+          <w:rtl w:val="0"/>
+          <w:lang w:val="fr-FR"/>
+          <w14:textFill>
+            <w14:solidFill>
+              <w14:srgbClr w14:val="1F497D"/>
+            </w14:solidFill>
+          </w14:textFill>
         </w:rPr>
         <w:t> »</w:t>
       </w:r>
       <w:r>
         <w:rPr>
+          <w:outline w:val="0"/>
           <w:color w:val="000000"/>
           <w:u w:color="000000"/>
           <w:rtl w:val="0"/>
+          <w:lang w:val="fr-FR"/>
+          <w14:textFill>
+            <w14:solidFill>
+              <w14:srgbClr w14:val="000000"/>
+            </w14:solidFill>
+          </w14:textFill>
         </w:rPr>
         <w:t>,</w:t>
       </w:r>
@@ -1598,23 +2411,18 @@
           <w:rFonts w:ascii="Calibri" w:cs="Calibri" w:hAnsi="Calibri" w:eastAsia="Calibri"/>
           <w:i w:val="1"/>
           <w:iCs w:val="1"/>
+          <w:outline w:val="0"/>
           <w:color w:val="4f81bd"/>
           <w:u w:color="4f81bd"/>
           <w:rtl w:val="0"/>
-        </w:rPr>
-        <w:t xml:space="preserve"> </w:t>
-      </w:r>
-      <w:r>
-        <w:rPr>
-          <w:rFonts w:ascii="Calibri" w:cs="Calibri" w:hAnsi="Calibri" w:eastAsia="Calibri"/>
-          <w:i w:val="1"/>
-          <w:iCs w:val="1"/>
-          <w:color w:val="4f81bd"/>
-          <w:u w:color="4f81bd"/>
-          <w:rtl w:val="0"/>
-          <w:lang w:val="fr-FR"/>
-        </w:rPr>
-        <w:t xml:space="preserve">  </w:t>
+          <w:lang w:val="fr-FR"/>
+          <w14:textFill>
+            <w14:solidFill>
+              <w14:srgbClr w14:val="4F81BD"/>
+            </w14:solidFill>
+          </w14:textFill>
+        </w:rPr>
+        <w:t xml:space="preserve">   </w:t>
       </w:r>
     </w:p>
     <w:p>
@@ -1626,9 +2434,16 @@
           <w:rFonts w:ascii="Calibri" w:cs="Calibri" w:hAnsi="Calibri" w:eastAsia="Calibri"/>
           <w:i w:val="1"/>
           <w:iCs w:val="1"/>
-          <w:color w:val="1f497d"/>
-          <w:u w:color="1f497d"/>
-          <w:rtl w:val="0"/>
+          <w:outline w:val="0"/>
+          <w:color w:val="1f497d"/>
+          <w:u w:color="1f497d"/>
+          <w:rtl w:val="0"/>
+          <w:lang w:val="fr-FR"/>
+          <w14:textFill>
+            <w14:solidFill>
+              <w14:srgbClr w14:val="1F497D"/>
+            </w14:solidFill>
+          </w14:textFill>
         </w:rPr>
         <w:t>« </w:t>
       </w:r>
@@ -1637,10 +2452,16 @@
           <w:rFonts w:ascii="Calibri" w:cs="Calibri" w:hAnsi="Calibri" w:eastAsia="Calibri"/>
           <w:i w:val="1"/>
           <w:iCs w:val="1"/>
-          <w:color w:val="1f497d"/>
-          <w:u w:color="1f497d"/>
-          <w:rtl w:val="0"/>
-          <w:lang w:val="fr-FR"/>
+          <w:outline w:val="0"/>
+          <w:color w:val="1f497d"/>
+          <w:u w:color="1f497d"/>
+          <w:rtl w:val="0"/>
+          <w:lang w:val="fr-FR"/>
+          <w14:textFill>
+            <w14:solidFill>
+              <w14:srgbClr w14:val="1F497D"/>
+            </w14:solidFill>
+          </w14:textFill>
         </w:rPr>
         <w:t>titre du repr</w:t>
       </w:r>
@@ -1649,10 +2470,16 @@
           <w:rFonts w:ascii="Calibri" w:cs="Calibri" w:hAnsi="Calibri" w:eastAsia="Calibri"/>
           <w:i w:val="1"/>
           <w:iCs w:val="1"/>
-          <w:color w:val="1f497d"/>
-          <w:u w:color="1f497d"/>
-          <w:rtl w:val="0"/>
-          <w:lang w:val="fr-FR"/>
+          <w:outline w:val="0"/>
+          <w:color w:val="1f497d"/>
+          <w:u w:color="1f497d"/>
+          <w:rtl w:val="0"/>
+          <w:lang w:val="fr-FR"/>
+          <w14:textFill>
+            <w14:solidFill>
+              <w14:srgbClr w14:val="1F497D"/>
+            </w14:solidFill>
+          </w14:textFill>
         </w:rPr>
         <w:t>é</w:t>
       </w:r>
@@ -1661,10 +2488,16 @@
           <w:rFonts w:ascii="Calibri" w:cs="Calibri" w:hAnsi="Calibri" w:eastAsia="Calibri"/>
           <w:i w:val="1"/>
           <w:iCs w:val="1"/>
-          <w:color w:val="1f497d"/>
-          <w:u w:color="1f497d"/>
-          <w:rtl w:val="0"/>
-          <w:lang w:val="fr-FR"/>
+          <w:outline w:val="0"/>
+          <w:color w:val="1f497d"/>
+          <w:u w:color="1f497d"/>
+          <w:rtl w:val="0"/>
+          <w:lang w:val="fr-FR"/>
+          <w14:textFill>
+            <w14:solidFill>
+              <w14:srgbClr w14:val="1F497D"/>
+            </w14:solidFill>
+          </w14:textFill>
         </w:rPr>
         <w:t>sentant des ressources humaine</w:t>
       </w:r>
@@ -1673,41 +2506,59 @@
           <w:rFonts w:ascii="Calibri" w:cs="Calibri" w:hAnsi="Calibri" w:eastAsia="Calibri"/>
           <w:i w:val="1"/>
           <w:iCs w:val="1"/>
-          <w:color w:val="1f497d"/>
-          <w:u w:color="1f497d"/>
-          <w:rtl w:val="0"/>
+          <w:outline w:val="0"/>
+          <w:color w:val="1f497d"/>
+          <w:u w:color="1f497d"/>
+          <w:rtl w:val="0"/>
+          <w:lang w:val="fr-FR"/>
+          <w14:textFill>
+            <w14:solidFill>
+              <w14:srgbClr w14:val="1F497D"/>
+            </w14:solidFill>
+          </w14:textFill>
         </w:rPr>
         <w:t> »</w:t>
       </w:r>
       <w:r>
         <w:rPr>
-          <w:color w:val="1f497d"/>
-          <w:u w:color="1f497d"/>
-          <w:rtl w:val="0"/>
+          <w:outline w:val="0"/>
+          <w:color w:val="1f497d"/>
+          <w:u w:color="1f497d"/>
+          <w:rtl w:val="0"/>
+          <w:lang w:val="fr-FR"/>
+          <w14:textFill>
+            <w14:solidFill>
+              <w14:srgbClr w14:val="1F497D"/>
+            </w14:solidFill>
+          </w14:textFill>
         </w:rPr>
         <w:t xml:space="preserve"> </w:t>
       </w:r>
       <w:r>
         <w:rPr>
           <w:rtl w:val="0"/>
+          <w:lang w:val="fr-FR"/>
         </w:rPr>
         <w:t>de la soci</w:t>
       </w:r>
       <w:r>
         <w:rPr>
           <w:rtl w:val="0"/>
+          <w:lang w:val="fr-FR"/>
         </w:rPr>
         <w:t>é</w:t>
       </w:r>
       <w:r>
         <w:rPr>
           <w:rtl w:val="0"/>
+          <w:lang w:val="fr-FR"/>
         </w:rPr>
         <w:t>t</w:t>
       </w:r>
       <w:r>
         <w:rPr>
           <w:rtl w:val="0"/>
+          <w:lang w:val="fr-FR"/>
         </w:rPr>
         <w:t xml:space="preserve">é </w:t>
       </w:r>
@@ -1716,9 +2567,16 @@
           <w:rFonts w:ascii="Calibri" w:cs="Calibri" w:hAnsi="Calibri" w:eastAsia="Calibri"/>
           <w:i w:val="1"/>
           <w:iCs w:val="1"/>
-          <w:color w:val="1f497d"/>
-          <w:u w:color="1f497d"/>
-          <w:rtl w:val="0"/>
+          <w:outline w:val="0"/>
+          <w:color w:val="1f497d"/>
+          <w:u w:color="1f497d"/>
+          <w:rtl w:val="0"/>
+          <w:lang w:val="fr-FR"/>
+          <w14:textFill>
+            <w14:solidFill>
+              <w14:srgbClr w14:val="1F497D"/>
+            </w14:solidFill>
+          </w14:textFill>
         </w:rPr>
         <w:t>« </w:t>
       </w:r>
@@ -1727,10 +2585,16 @@
           <w:rFonts w:ascii="Calibri" w:cs="Calibri" w:hAnsi="Calibri" w:eastAsia="Calibri"/>
           <w:i w:val="1"/>
           <w:iCs w:val="1"/>
-          <w:color w:val="1f497d"/>
-          <w:u w:color="1f497d"/>
-          <w:rtl w:val="0"/>
-          <w:lang w:val="fr-FR"/>
+          <w:outline w:val="0"/>
+          <w:color w:val="1f497d"/>
+          <w:u w:color="1f497d"/>
+          <w:rtl w:val="0"/>
+          <w:lang w:val="fr-FR"/>
+          <w14:textFill>
+            <w14:solidFill>
+              <w14:srgbClr w14:val="1F497D"/>
+            </w14:solidFill>
+          </w14:textFill>
         </w:rPr>
         <w:t>nom de la soci</w:t>
       </w:r>
@@ -1739,10 +2603,16 @@
           <w:rFonts w:ascii="Calibri" w:cs="Calibri" w:hAnsi="Calibri" w:eastAsia="Calibri"/>
           <w:i w:val="1"/>
           <w:iCs w:val="1"/>
-          <w:color w:val="1f497d"/>
-          <w:u w:color="1f497d"/>
-          <w:rtl w:val="0"/>
-          <w:lang w:val="fr-FR"/>
+          <w:outline w:val="0"/>
+          <w:color w:val="1f497d"/>
+          <w:u w:color="1f497d"/>
+          <w:rtl w:val="0"/>
+          <w:lang w:val="fr-FR"/>
+          <w14:textFill>
+            <w14:solidFill>
+              <w14:srgbClr w14:val="1F497D"/>
+            </w14:solidFill>
+          </w14:textFill>
         </w:rPr>
         <w:t>é</w:t>
       </w:r>
@@ -1751,9 +2621,16 @@
           <w:rFonts w:ascii="Calibri" w:cs="Calibri" w:hAnsi="Calibri" w:eastAsia="Calibri"/>
           <w:i w:val="1"/>
           <w:iCs w:val="1"/>
-          <w:color w:val="1f497d"/>
-          <w:u w:color="1f497d"/>
-          <w:rtl w:val="0"/>
+          <w:outline w:val="0"/>
+          <w:color w:val="1f497d"/>
+          <w:u w:color="1f497d"/>
+          <w:rtl w:val="0"/>
+          <w:lang w:val="fr-FR"/>
+          <w14:textFill>
+            <w14:solidFill>
+              <w14:srgbClr w14:val="1F497D"/>
+            </w14:solidFill>
+          </w14:textFill>
         </w:rPr>
         <w:t>t</w:t>
       </w:r>
@@ -1762,9 +2639,16 @@
           <w:rFonts w:ascii="Calibri" w:cs="Calibri" w:hAnsi="Calibri" w:eastAsia="Calibri"/>
           <w:i w:val="1"/>
           <w:iCs w:val="1"/>
-          <w:color w:val="1f497d"/>
-          <w:u w:color="1f497d"/>
-          <w:rtl w:val="0"/>
+          <w:outline w:val="0"/>
+          <w:color w:val="1f497d"/>
+          <w:u w:color="1f497d"/>
+          <w:rtl w:val="0"/>
+          <w:lang w:val="fr-FR"/>
+          <w14:textFill>
+            <w14:solidFill>
+              <w14:srgbClr w14:val="1F497D"/>
+            </w14:solidFill>
+          </w14:textFill>
         </w:rPr>
         <w:t>é »</w:t>
       </w:r>
@@ -1798,12 +2682,18 @@
         <w:bCs w:val="1"/>
         <w:i w:val="1"/>
         <w:iCs w:val="1"/>
+        <w:outline w:val="0"/>
         <w:color w:val="1f497d"/>
         <w:sz w:val="24"/>
         <w:szCs w:val="24"/>
         <w:u w:color="1f497d"/>
         <w:rtl w:val="0"/>
         <w:lang w:val="fr-FR"/>
+        <w14:textFill>
+          <w14:solidFill>
+            <w14:srgbClr w14:val="1F497D"/>
+          </w14:solidFill>
+        </w14:textFill>
       </w:rPr>
       <w:t>Informations administratives de l</w:t>
     </w:r>
@@ -1814,12 +2704,18 @@
         <w:bCs w:val="1"/>
         <w:i w:val="1"/>
         <w:iCs w:val="1"/>
+        <w:outline w:val="0"/>
         <w:color w:val="1f497d"/>
         <w:sz w:val="24"/>
         <w:szCs w:val="24"/>
         <w:u w:color="1f497d"/>
         <w:rtl w:val="0"/>
         <w:lang w:val="fr-FR"/>
+        <w14:textFill>
+          <w14:solidFill>
+            <w14:srgbClr w14:val="1F497D"/>
+          </w14:solidFill>
+        </w14:textFill>
       </w:rPr>
       <w:t>’</w:t>
     </w:r>
@@ -1830,12 +2726,18 @@
         <w:bCs w:val="1"/>
         <w:i w:val="1"/>
         <w:iCs w:val="1"/>
+        <w:outline w:val="0"/>
         <w:color w:val="1f497d"/>
         <w:sz w:val="24"/>
         <w:szCs w:val="24"/>
         <w:u w:color="1f497d"/>
         <w:rtl w:val="0"/>
         <w:lang w:val="fr-FR"/>
+        <w14:textFill>
+          <w14:solidFill>
+            <w14:srgbClr w14:val="1F497D"/>
+          </w14:solidFill>
+        </w14:textFill>
       </w:rPr>
       <w:t>entreprise dont le SIRET et l</w:t>
     </w:r>
@@ -1846,12 +2748,18 @@
         <w:bCs w:val="1"/>
         <w:i w:val="1"/>
         <w:iCs w:val="1"/>
+        <w:outline w:val="0"/>
         <w:color w:val="1f497d"/>
         <w:sz w:val="24"/>
         <w:szCs w:val="24"/>
         <w:u w:color="1f497d"/>
         <w:rtl w:val="0"/>
         <w:lang w:val="fr-FR"/>
+        <w14:textFill>
+          <w14:solidFill>
+            <w14:srgbClr w14:val="1F497D"/>
+          </w14:solidFill>
+        </w14:textFill>
       </w:rPr>
       <w:t>’</w:t>
     </w:r>
@@ -1862,12 +2770,18 @@
         <w:bCs w:val="1"/>
         <w:i w:val="1"/>
         <w:iCs w:val="1"/>
+        <w:outline w:val="0"/>
         <w:color w:val="1f497d"/>
         <w:sz w:val="24"/>
         <w:szCs w:val="24"/>
         <w:u w:color="1f497d"/>
         <w:rtl w:val="0"/>
         <w:lang w:val="fr-FR"/>
+        <w14:textFill>
+          <w14:solidFill>
+            <w14:srgbClr w14:val="1F497D"/>
+          </w14:solidFill>
+        </w14:textFill>
       </w:rPr>
       <w:t>adresse et n</w:t>
     </w:r>
@@ -1878,12 +2792,18 @@
         <w:bCs w:val="1"/>
         <w:i w:val="1"/>
         <w:iCs w:val="1"/>
+        <w:outline w:val="0"/>
         <w:color w:val="1f497d"/>
         <w:sz w:val="24"/>
         <w:szCs w:val="24"/>
         <w:u w:color="1f497d"/>
         <w:rtl w:val="0"/>
         <w:lang w:val="fr-FR"/>
+        <w14:textFill>
+          <w14:solidFill>
+            <w14:srgbClr w14:val="1F497D"/>
+          </w14:solidFill>
+        </w14:textFill>
       </w:rPr>
       <w:t xml:space="preserve">° </w:t>
     </w:r>
@@ -1894,12 +2814,18 @@
         <w:bCs w:val="1"/>
         <w:i w:val="1"/>
         <w:iCs w:val="1"/>
+        <w:outline w:val="0"/>
         <w:color w:val="1f497d"/>
         <w:sz w:val="24"/>
         <w:szCs w:val="24"/>
         <w:u w:color="1f497d"/>
         <w:rtl w:val="0"/>
         <w:lang w:val="fr-FR"/>
+        <w14:textFill>
+          <w14:solidFill>
+            <w14:srgbClr w14:val="1F497D"/>
+          </w14:solidFill>
+        </w14:textFill>
       </w:rPr>
       <w:t>TVA</w:t>
     </w:r>
@@ -1925,12 +2851,18 @@
         <w:bCs w:val="1"/>
         <w:i w:val="1"/>
         <w:iCs w:val="1"/>
+        <w:outline w:val="0"/>
         <w:color w:val="1f497d"/>
         <w:sz w:val="28"/>
         <w:szCs w:val="28"/>
         <w:u w:color="1f497d"/>
         <w:rtl w:val="0"/>
         <w:lang w:val="fr-FR"/>
+        <w14:textFill>
+          <w14:solidFill>
+            <w14:srgbClr w14:val="1F497D"/>
+          </w14:solidFill>
+        </w14:textFill>
       </w:rPr>
       <w:t>LOGO de l</w:t>
     </w:r>
@@ -1941,12 +2873,18 @@
         <w:bCs w:val="1"/>
         <w:i w:val="1"/>
         <w:iCs w:val="1"/>
+        <w:outline w:val="0"/>
         <w:color w:val="1f497d"/>
         <w:sz w:val="28"/>
         <w:szCs w:val="28"/>
         <w:u w:color="1f497d"/>
         <w:rtl w:val="0"/>
         <w:lang w:val="fr-FR"/>
+        <w14:textFill>
+          <w14:solidFill>
+            <w14:srgbClr w14:val="1F497D"/>
+          </w14:solidFill>
+        </w14:textFill>
       </w:rPr>
       <w:t>’</w:t>
     </w:r>
@@ -1957,12 +2895,18 @@
         <w:bCs w:val="1"/>
         <w:i w:val="1"/>
         <w:iCs w:val="1"/>
+        <w:outline w:val="0"/>
         <w:color w:val="1f497d"/>
         <w:sz w:val="28"/>
         <w:szCs w:val="28"/>
         <w:u w:color="1f497d"/>
         <w:rtl w:val="0"/>
         <w:lang w:val="fr-FR"/>
+        <w14:textFill>
+          <w14:solidFill>
+            <w14:srgbClr w14:val="1F497D"/>
+          </w14:solidFill>
+        </w14:textFill>
       </w:rPr>
       <w:t>entreprise</w:t>
     </w:r>
@@ -2117,6 +3061,11 @@
       <w:u w:val="none" w:color="000000"/>
       <w:vertAlign w:val="baseline"/>
       <w:lang w:val="fr-FR"/>
+      <w14:textFill>
+        <w14:solidFill>
+          <w14:srgbClr w14:val="000000"/>
+        </w14:solidFill>
+      </w14:textFill>
     </w:rPr>
   </w:style>
   <w:style w:type="paragraph" w:styleId="footer">
@@ -2159,6 +3108,11 @@
       <w:u w:val="none" w:color="000000"/>
       <w:vertAlign w:val="baseline"/>
       <w:lang w:val="fr-FR"/>
+      <w14:textFill>
+        <w14:solidFill>
+          <w14:srgbClr w14:val="000000"/>
+        </w14:solidFill>
+      </w14:textFill>
     </w:rPr>
   </w:style>
   <w:style w:type="paragraph" w:styleId="Corps">
@@ -2196,6 +3150,11 @@
       <w:szCs w:val="22"/>
       <w:u w:val="none" w:color="000000"/>
       <w:vertAlign w:val="baseline"/>
+      <w14:textFill>
+        <w14:solidFill>
+          <w14:srgbClr w14:val="000000"/>
+        </w14:solidFill>
+      </w14:textFill>
     </w:rPr>
   </w:style>
   <w:style w:type="paragraph" w:styleId="Titre">
@@ -2231,9 +3190,14 @@
       <w:position w:val="0"/>
       <w:sz w:val="36"/>
       <w:szCs w:val="36"/>
-      <w:u w:val="none"/>
+      <w:u w:val="none" w:color="000000"/>
       <w:vertAlign w:val="baseline"/>
       <w:lang w:val="fr-FR"/>
+      <w14:textFill>
+        <w14:solidFill>
+          <w14:srgbClr w14:val="000000"/>
+        </w14:solidFill>
+      </w14:textFill>
     </w:rPr>
   </w:style>
   <w:style w:type="paragraph" w:styleId="signature">
@@ -2272,6 +3236,11 @@
       <w:u w:val="none" w:color="000000"/>
       <w:vertAlign w:val="baseline"/>
       <w:lang w:val="fr-FR"/>
+      <w14:textFill>
+        <w14:solidFill>
+          <w14:srgbClr w14:val="000000"/>
+        </w14:solidFill>
+      </w14:textFill>
     </w:rPr>
   </w:style>
 </w:styles>
@@ -2422,9 +3391,9 @@
         </a:effectStyle>
         <a:effectStyle>
           <a:effectLst>
-            <a:outerShdw sx="100000" sy="100000" kx="0" ky="0" algn="b" rotWithShape="0" blurRad="38100" dist="20000" dir="5400000">
+            <a:outerShdw sx="100000" sy="100000" kx="0" ky="0" algn="b" rotWithShape="0" blurRad="38100" dist="23000" dir="5400000">
               <a:srgbClr val="000000">
-                <a:alpha val="38000"/>
+                <a:alpha val="35000"/>
               </a:srgbClr>
             </a:outerShdw>
           </a:effectLst>
@@ -2504,7 +3473,7 @@
         </a:effectLst>
         <a:sp3d/>
       </a:spPr>
-      <a:bodyPr rot="0" spcFirstLastPara="1" vertOverflow="overflow" horzOverflow="overflow" vert="horz" wrap="square" lIns="45719" tIns="45719" rIns="45719" bIns="45719" numCol="1" spcCol="38100" rtlCol="0" anchor="ctr" upright="0">
+      <a:bodyPr rot="0" spcFirstLastPara="1" vertOverflow="overflow" horzOverflow="overflow" vert="horz" wrap="square" lIns="45718" tIns="45718" rIns="45718" bIns="45718" numCol="1" spcCol="38100" rtlCol="0" anchor="ctr" upright="0">
         <a:spAutoFit/>
       </a:bodyPr>
       <a:lstStyle>
@@ -2532,10 +3501,10 @@
             </a:solidFill>
             <a:effectLst/>
             <a:uFillTx/>
-            <a:latin typeface="Calibri"/>
-            <a:ea typeface="Calibri"/>
-            <a:cs typeface="Calibri"/>
-            <a:sym typeface="Calibri"/>
+            <a:latin typeface="+mn-lt"/>
+            <a:ea typeface="+mn-ea"/>
+            <a:cs typeface="+mn-cs"/>
+            <a:sym typeface="Helvetica Neue"/>
           </a:defRPr>
         </a:defPPr>
         <a:lvl1pPr marL="0" marR="0" indent="0" algn="l" defTabSz="914400" rtl="0" fontAlgn="auto" latinLnBrk="1" hangingPunct="0">
@@ -2791,9 +3760,9 @@
           <a:round/>
         </a:ln>
         <a:effectLst>
-          <a:outerShdw sx="100000" sy="100000" kx="0" ky="0" algn="b" rotWithShape="0" blurRad="38100" dist="20000" dir="5400000">
+          <a:outerShdw sx="100000" sy="100000" kx="0" ky="0" algn="b" rotWithShape="0" blurRad="38100" dist="23000" dir="5400000">
             <a:srgbClr val="000000">
-              <a:alpha val="38000"/>
+              <a:alpha val="35000"/>
             </a:srgbClr>
           </a:outerShdw>
         </a:effectLst>
@@ -3081,7 +4050,7 @@
         <a:effectLst/>
         <a:sp3d/>
       </a:spPr>
-      <a:bodyPr rot="0" spcFirstLastPara="1" vertOverflow="overflow" horzOverflow="overflow" vert="horz" wrap="square" lIns="45719" tIns="45719" rIns="45719" bIns="45719" numCol="1" spcCol="38100" rtlCol="0" anchor="t" upright="0">
+      <a:bodyPr rot="0" spcFirstLastPara="1" vertOverflow="overflow" horzOverflow="overflow" vert="horz" wrap="square" lIns="45718" tIns="45718" rIns="45718" bIns="45718" numCol="1" spcCol="38100" rtlCol="0" anchor="t" upright="0">
         <a:spAutoFit/>
       </a:bodyPr>
       <a:lstStyle>
@@ -3109,10 +4078,10 @@
             </a:solidFill>
             <a:effectLst/>
             <a:uFillTx/>
-            <a:latin typeface="Calibri"/>
-            <a:ea typeface="Calibri"/>
-            <a:cs typeface="Calibri"/>
-            <a:sym typeface="Calibri"/>
+            <a:latin typeface="+mn-lt"/>
+            <a:ea typeface="+mn-ea"/>
+            <a:cs typeface="+mn-cs"/>
+            <a:sym typeface="Helvetica Neue"/>
           </a:defRPr>
         </a:defPPr>
         <a:lvl1pPr marL="0" marR="0" indent="0" algn="l" defTabSz="914400" rtl="0" fontAlgn="auto" latinLnBrk="1" hangingPunct="0">

</xml_diff>

<commit_message>
fix(data): replace .pages with .docx, typo fix and ' with ’ (#975)
* fix(data): replace .pages with .docx, typo fix and ' with ’

* fix(data): typo
</commit_message>
<xml_diff>
--- a/packages/code-du-travail-data/dataset/courrier-type/docx/certificat-de-travail.docx
+++ b/packages/code-du-travail-data/dataset/courrier-type/docx/certificat-de-travail.docx
@@ -1,7 +1,6 @@
 
 <file path=word/document.xml><?xml version="1.0" encoding="utf-8"?>
 <w:document xmlns:r="http://schemas.openxmlformats.org/officeDocument/2006/relationships" xmlns:wp="http://schemas.openxmlformats.org/drawingml/2006/wordprocessingDrawing" xmlns:w="http://schemas.openxmlformats.org/wordprocessingml/2006/main" xmlns:w10="urn:schemas-microsoft-com:office:word" xmlns:w14="http://schemas.microsoft.com/office/word/2010/wordml" xmlns:wps="http://schemas.microsoft.com/office/word/2010/wordprocessingShape" xmlns:wpg="http://schemas.microsoft.com/office/word/2010/wordprocessingGroup" xmlns:mc="http://schemas.openxmlformats.org/markup-compatibility/2006" xmlns:v="urn:schemas-microsoft-com:vml" xmlns:o="urn:schemas-microsoft-com:office:office" xmlns:m="http://schemas.openxmlformats.org/officeDocument/2006/math" mc:Ignorable="w14">
-  <w:background w:color="FFFFFF"/>
   <w:body>
     <w:p>
       <w:pPr>
@@ -32,7 +31,6 @@
     <w:p>
       <w:pPr>
         <w:pStyle w:val="Titre"/>
-        <w:bidi w:val="0"/>
         <w:rPr>
           <w:rFonts w:ascii="Calibri" w:cs="Calibri" w:hAnsi="Calibri" w:eastAsia="Calibri"/>
           <w:sz w:val="40"/>
@@ -68,8 +66,14 @@
           <w:rFonts w:ascii="Calibri" w:cs="Calibri" w:hAnsi="Calibri" w:eastAsia="Calibri"/>
           <w:i w:val="1"/>
           <w:iCs w:val="1"/>
-          <w:color w:val="1f497d"/>
-          <w:u w:color="1f497d"/>
+          <w:outline w:val="0"/>
+          <w:color w:val="1f497d"/>
+          <w:u w:color="1f497d"/>
+          <w14:textFill>
+            <w14:solidFill>
+              <w14:srgbClr w14:val="1F497D"/>
+            </w14:solidFill>
+          </w14:textFill>
         </w:rPr>
       </w:pPr>
       <w:r>
@@ -94,9 +98,15 @@
       </w:r>
       <w:r>
         <w:rPr>
-          <w:color w:val="1f497d"/>
-          <w:u w:color="1f497d"/>
-          <w:rtl w:val="0"/>
+          <w:outline w:val="0"/>
+          <w:color w:val="1f497d"/>
+          <w:u w:color="1f497d"/>
+          <w:rtl w:val="0"/>
+          <w14:textFill>
+            <w14:solidFill>
+              <w14:srgbClr w14:val="1F497D"/>
+            </w14:solidFill>
+          </w14:textFill>
         </w:rPr>
         <w:t>« </w:t>
       </w:r>
@@ -105,9 +115,15 @@
           <w:rFonts w:ascii="Calibri" w:cs="Calibri" w:hAnsi="Calibri" w:eastAsia="Calibri"/>
           <w:i w:val="1"/>
           <w:iCs w:val="1"/>
-          <w:color w:val="1f497d"/>
-          <w:u w:color="1f497d"/>
-          <w:rtl w:val="0"/>
+          <w:outline w:val="0"/>
+          <w:color w:val="1f497d"/>
+          <w:u w:color="1f497d"/>
+          <w:rtl w:val="0"/>
+          <w14:textFill>
+            <w14:solidFill>
+              <w14:srgbClr w14:val="1F497D"/>
+            </w14:solidFill>
+          </w14:textFill>
         </w:rPr>
         <w:t>pr</w:t>
       </w:r>
@@ -116,10 +132,16 @@
           <w:rFonts w:ascii="Calibri" w:cs="Calibri" w:hAnsi="Calibri" w:eastAsia="Calibri"/>
           <w:i w:val="1"/>
           <w:iCs w:val="1"/>
-          <w:color w:val="1f497d"/>
-          <w:u w:color="1f497d"/>
-          <w:rtl w:val="0"/>
-          <w:lang w:val="fr-FR"/>
+          <w:outline w:val="0"/>
+          <w:color w:val="1f497d"/>
+          <w:u w:color="1f497d"/>
+          <w:rtl w:val="0"/>
+          <w:lang w:val="fr-FR"/>
+          <w14:textFill>
+            <w14:solidFill>
+              <w14:srgbClr w14:val="1F497D"/>
+            </w14:solidFill>
+          </w14:textFill>
         </w:rPr>
         <w:t>é</w:t>
       </w:r>
@@ -128,9 +150,15 @@
           <w:rFonts w:ascii="Calibri" w:cs="Calibri" w:hAnsi="Calibri" w:eastAsia="Calibri"/>
           <w:i w:val="1"/>
           <w:iCs w:val="1"/>
-          <w:color w:val="1f497d"/>
-          <w:u w:color="1f497d"/>
-          <w:rtl w:val="0"/>
+          <w:outline w:val="0"/>
+          <w:color w:val="1f497d"/>
+          <w:u w:color="1f497d"/>
+          <w:rtl w:val="0"/>
+          <w14:textFill>
+            <w14:solidFill>
+              <w14:srgbClr w14:val="1F497D"/>
+            </w14:solidFill>
+          </w14:textFill>
         </w:rPr>
         <w:t>nom</w:t>
       </w:r>
@@ -139,17 +167,29 @@
           <w:rFonts w:ascii="Calibri" w:cs="Calibri" w:hAnsi="Calibri" w:eastAsia="Calibri"/>
           <w:i w:val="1"/>
           <w:iCs w:val="1"/>
-          <w:color w:val="1f497d"/>
-          <w:u w:color="1f497d"/>
-          <w:rtl w:val="0"/>
+          <w:outline w:val="0"/>
+          <w:color w:val="1f497d"/>
+          <w:u w:color="1f497d"/>
+          <w:rtl w:val="0"/>
+          <w14:textFill>
+            <w14:solidFill>
+              <w14:srgbClr w14:val="1F497D"/>
+            </w14:solidFill>
+          </w14:textFill>
         </w:rPr>
         <w:t> »</w:t>
       </w:r>
       <w:r>
         <w:rPr>
+          <w:outline w:val="0"/>
           <w:color w:val="000000"/>
           <w:u w:color="000000"/>
           <w:rtl w:val="0"/>
+          <w14:textFill>
+            <w14:solidFill>
+              <w14:srgbClr w14:val="000000"/>
+            </w14:solidFill>
+          </w14:textFill>
         </w:rPr>
         <w:t>,</w:t>
       </w:r>
@@ -158,9 +198,15 @@
           <w:rFonts w:ascii="Calibri" w:cs="Calibri" w:hAnsi="Calibri" w:eastAsia="Calibri"/>
           <w:i w:val="1"/>
           <w:iCs w:val="1"/>
+          <w:outline w:val="0"/>
           <w:color w:val="4f81bd"/>
           <w:u w:color="4f81bd"/>
           <w:rtl w:val="0"/>
+          <w14:textFill>
+            <w14:solidFill>
+              <w14:srgbClr w14:val="4F81BD"/>
+            </w14:solidFill>
+          </w14:textFill>
         </w:rPr>
         <w:t xml:space="preserve"> </w:t>
       </w:r>
@@ -169,9 +215,15 @@
           <w:rFonts w:ascii="Calibri" w:cs="Calibri" w:hAnsi="Calibri" w:eastAsia="Calibri"/>
           <w:i w:val="1"/>
           <w:iCs w:val="1"/>
-          <w:color w:val="1f497d"/>
-          <w:u w:color="1f497d"/>
-          <w:rtl w:val="0"/>
+          <w:outline w:val="0"/>
+          <w:color w:val="1f497d"/>
+          <w:u w:color="1f497d"/>
+          <w:rtl w:val="0"/>
+          <w14:textFill>
+            <w14:solidFill>
+              <w14:srgbClr w14:val="1F497D"/>
+            </w14:solidFill>
+          </w14:textFill>
         </w:rPr>
         <w:t>« </w:t>
       </w:r>
@@ -180,9 +232,15 @@
           <w:rFonts w:ascii="Calibri" w:cs="Calibri" w:hAnsi="Calibri" w:eastAsia="Calibri"/>
           <w:i w:val="1"/>
           <w:iCs w:val="1"/>
-          <w:color w:val="1f497d"/>
-          <w:u w:color="1f497d"/>
-          <w:rtl w:val="0"/>
+          <w:outline w:val="0"/>
+          <w:color w:val="1f497d"/>
+          <w:u w:color="1f497d"/>
+          <w:rtl w:val="0"/>
+          <w14:textFill>
+            <w14:solidFill>
+              <w14:srgbClr w14:val="1F497D"/>
+            </w14:solidFill>
+          </w14:textFill>
         </w:rPr>
         <w:t>nom</w:t>
       </w:r>
@@ -191,17 +249,29 @@
           <w:rFonts w:ascii="Calibri" w:cs="Calibri" w:hAnsi="Calibri" w:eastAsia="Calibri"/>
           <w:i w:val="1"/>
           <w:iCs w:val="1"/>
-          <w:color w:val="1f497d"/>
-          <w:u w:color="1f497d"/>
-          <w:rtl w:val="0"/>
+          <w:outline w:val="0"/>
+          <w:color w:val="1f497d"/>
+          <w:u w:color="1f497d"/>
+          <w:rtl w:val="0"/>
+          <w14:textFill>
+            <w14:solidFill>
+              <w14:srgbClr w14:val="1F497D"/>
+            </w14:solidFill>
+          </w14:textFill>
         </w:rPr>
         <w:t> »</w:t>
       </w:r>
       <w:r>
         <w:rPr>
+          <w:outline w:val="0"/>
           <w:color w:val="000000"/>
           <w:u w:color="000000"/>
           <w:rtl w:val="0"/>
+          <w14:textFill>
+            <w14:solidFill>
+              <w14:srgbClr w14:val="000000"/>
+            </w14:solidFill>
+          </w14:textFill>
         </w:rPr>
         <w:t>,</w:t>
       </w:r>
@@ -210,9 +280,15 @@
           <w:rFonts w:ascii="Calibri" w:cs="Calibri" w:hAnsi="Calibri" w:eastAsia="Calibri"/>
           <w:i w:val="1"/>
           <w:iCs w:val="1"/>
+          <w:outline w:val="0"/>
           <w:color w:val="4f81bd"/>
           <w:u w:color="4f81bd"/>
           <w:rtl w:val="0"/>
+          <w14:textFill>
+            <w14:solidFill>
+              <w14:srgbClr w14:val="4F81BD"/>
+            </w14:solidFill>
+          </w14:textFill>
         </w:rPr>
         <w:t xml:space="preserve"> </w:t>
       </w:r>
@@ -221,9 +297,15 @@
           <w:rFonts w:ascii="Calibri" w:cs="Calibri" w:hAnsi="Calibri" w:eastAsia="Calibri"/>
           <w:i w:val="1"/>
           <w:iCs w:val="1"/>
-          <w:color w:val="1f497d"/>
-          <w:u w:color="1f497d"/>
-          <w:rtl w:val="0"/>
+          <w:outline w:val="0"/>
+          <w:color w:val="1f497d"/>
+          <w:u w:color="1f497d"/>
+          <w:rtl w:val="0"/>
+          <w14:textFill>
+            <w14:solidFill>
+              <w14:srgbClr w14:val="1F497D"/>
+            </w14:solidFill>
+          </w14:textFill>
         </w:rPr>
         <w:t>« </w:t>
       </w:r>
@@ -232,10 +314,16 @@
           <w:rFonts w:ascii="Calibri" w:cs="Calibri" w:hAnsi="Calibri" w:eastAsia="Calibri"/>
           <w:i w:val="1"/>
           <w:iCs w:val="1"/>
-          <w:color w:val="1f497d"/>
-          <w:u w:color="1f497d"/>
-          <w:rtl w:val="0"/>
-          <w:lang w:val="fr-FR"/>
+          <w:outline w:val="0"/>
+          <w:color w:val="1f497d"/>
+          <w:u w:color="1f497d"/>
+          <w:rtl w:val="0"/>
+          <w:lang w:val="fr-FR"/>
+          <w14:textFill>
+            <w14:solidFill>
+              <w14:srgbClr w14:val="1F497D"/>
+            </w14:solidFill>
+          </w14:textFill>
         </w:rPr>
         <w:t>titre du repr</w:t>
       </w:r>
@@ -244,10 +332,16 @@
           <w:rFonts w:ascii="Calibri" w:cs="Calibri" w:hAnsi="Calibri" w:eastAsia="Calibri"/>
           <w:i w:val="1"/>
           <w:iCs w:val="1"/>
-          <w:color w:val="1f497d"/>
-          <w:u w:color="1f497d"/>
-          <w:rtl w:val="0"/>
-          <w:lang w:val="fr-FR"/>
+          <w:outline w:val="0"/>
+          <w:color w:val="1f497d"/>
+          <w:u w:color="1f497d"/>
+          <w:rtl w:val="0"/>
+          <w:lang w:val="fr-FR"/>
+          <w14:textFill>
+            <w14:solidFill>
+              <w14:srgbClr w14:val="1F497D"/>
+            </w14:solidFill>
+          </w14:textFill>
         </w:rPr>
         <w:t>é</w:t>
       </w:r>
@@ -256,10 +350,16 @@
           <w:rFonts w:ascii="Calibri" w:cs="Calibri" w:hAnsi="Calibri" w:eastAsia="Calibri"/>
           <w:i w:val="1"/>
           <w:iCs w:val="1"/>
-          <w:color w:val="1f497d"/>
-          <w:u w:color="1f497d"/>
-          <w:rtl w:val="0"/>
-          <w:lang w:val="fr-FR"/>
+          <w:outline w:val="0"/>
+          <w:color w:val="1f497d"/>
+          <w:u w:color="1f497d"/>
+          <w:rtl w:val="0"/>
+          <w:lang w:val="fr-FR"/>
+          <w14:textFill>
+            <w14:solidFill>
+              <w14:srgbClr w14:val="1F497D"/>
+            </w14:solidFill>
+          </w14:textFill>
         </w:rPr>
         <w:t>sentant des ressources humaine</w:t>
       </w:r>
@@ -268,17 +368,29 @@
           <w:rFonts w:ascii="Calibri" w:cs="Calibri" w:hAnsi="Calibri" w:eastAsia="Calibri"/>
           <w:i w:val="1"/>
           <w:iCs w:val="1"/>
-          <w:color w:val="1f497d"/>
-          <w:u w:color="1f497d"/>
-          <w:rtl w:val="0"/>
+          <w:outline w:val="0"/>
+          <w:color w:val="1f497d"/>
+          <w:u w:color="1f497d"/>
+          <w:rtl w:val="0"/>
+          <w14:textFill>
+            <w14:solidFill>
+              <w14:srgbClr w14:val="1F497D"/>
+            </w14:solidFill>
+          </w14:textFill>
         </w:rPr>
         <w:t> »</w:t>
       </w:r>
       <w:r>
         <w:rPr>
-          <w:color w:val="1f497d"/>
-          <w:u w:color="1f497d"/>
-          <w:rtl w:val="0"/>
+          <w:outline w:val="0"/>
+          <w:color w:val="1f497d"/>
+          <w:u w:color="1f497d"/>
+          <w:rtl w:val="0"/>
+          <w14:textFill>
+            <w14:solidFill>
+              <w14:srgbClr w14:val="1F497D"/>
+            </w14:solidFill>
+          </w14:textFill>
         </w:rPr>
         <w:t xml:space="preserve"> </w:t>
       </w:r>
@@ -314,9 +426,15 @@
           <w:rFonts w:ascii="Calibri" w:cs="Calibri" w:hAnsi="Calibri" w:eastAsia="Calibri"/>
           <w:i w:val="1"/>
           <w:iCs w:val="1"/>
-          <w:color w:val="1f497d"/>
-          <w:u w:color="1f497d"/>
-          <w:rtl w:val="0"/>
+          <w:outline w:val="0"/>
+          <w:color w:val="1f497d"/>
+          <w:u w:color="1f497d"/>
+          <w:rtl w:val="0"/>
+          <w14:textFill>
+            <w14:solidFill>
+              <w14:srgbClr w14:val="1F497D"/>
+            </w14:solidFill>
+          </w14:textFill>
         </w:rPr>
         <w:t>« </w:t>
       </w:r>
@@ -325,10 +443,16 @@
           <w:rFonts w:ascii="Calibri" w:cs="Calibri" w:hAnsi="Calibri" w:eastAsia="Calibri"/>
           <w:i w:val="1"/>
           <w:iCs w:val="1"/>
-          <w:color w:val="1f497d"/>
-          <w:u w:color="1f497d"/>
-          <w:rtl w:val="0"/>
-          <w:lang w:val="fr-FR"/>
+          <w:outline w:val="0"/>
+          <w:color w:val="1f497d"/>
+          <w:u w:color="1f497d"/>
+          <w:rtl w:val="0"/>
+          <w:lang w:val="fr-FR"/>
+          <w14:textFill>
+            <w14:solidFill>
+              <w14:srgbClr w14:val="1F497D"/>
+            </w14:solidFill>
+          </w14:textFill>
         </w:rPr>
         <w:t>nom de la soci</w:t>
       </w:r>
@@ -337,10 +461,16 @@
           <w:rFonts w:ascii="Calibri" w:cs="Calibri" w:hAnsi="Calibri" w:eastAsia="Calibri"/>
           <w:i w:val="1"/>
           <w:iCs w:val="1"/>
-          <w:color w:val="1f497d"/>
-          <w:u w:color="1f497d"/>
-          <w:rtl w:val="0"/>
-          <w:lang w:val="fr-FR"/>
+          <w:outline w:val="0"/>
+          <w:color w:val="1f497d"/>
+          <w:u w:color="1f497d"/>
+          <w:rtl w:val="0"/>
+          <w:lang w:val="fr-FR"/>
+          <w14:textFill>
+            <w14:solidFill>
+              <w14:srgbClr w14:val="1F497D"/>
+            </w14:solidFill>
+          </w14:textFill>
         </w:rPr>
         <w:t>é</w:t>
       </w:r>
@@ -349,9 +479,15 @@
           <w:rFonts w:ascii="Calibri" w:cs="Calibri" w:hAnsi="Calibri" w:eastAsia="Calibri"/>
           <w:i w:val="1"/>
           <w:iCs w:val="1"/>
-          <w:color w:val="1f497d"/>
-          <w:u w:color="1f497d"/>
-          <w:rtl w:val="0"/>
+          <w:outline w:val="0"/>
+          <w:color w:val="1f497d"/>
+          <w:u w:color="1f497d"/>
+          <w:rtl w:val="0"/>
+          <w14:textFill>
+            <w14:solidFill>
+              <w14:srgbClr w14:val="1F497D"/>
+            </w14:solidFill>
+          </w14:textFill>
         </w:rPr>
         <w:t>t</w:t>
       </w:r>
@@ -360,9 +496,15 @@
           <w:rFonts w:ascii="Calibri" w:cs="Calibri" w:hAnsi="Calibri" w:eastAsia="Calibri"/>
           <w:i w:val="1"/>
           <w:iCs w:val="1"/>
-          <w:color w:val="1f497d"/>
-          <w:u w:color="1f497d"/>
-          <w:rtl w:val="0"/>
+          <w:outline w:val="0"/>
+          <w:color w:val="1f497d"/>
+          <w:u w:color="1f497d"/>
+          <w:rtl w:val="0"/>
+          <w14:textFill>
+            <w14:solidFill>
+              <w14:srgbClr w14:val="1F497D"/>
+            </w14:solidFill>
+          </w14:textFill>
         </w:rPr>
         <w:t>é »</w:t>
       </w:r>
@@ -371,9 +513,15 @@
           <w:rFonts w:ascii="Calibri" w:cs="Calibri" w:hAnsi="Calibri" w:eastAsia="Calibri"/>
           <w:i w:val="1"/>
           <w:iCs w:val="1"/>
-          <w:color w:val="1f497d"/>
-          <w:u w:color="1f497d"/>
-          <w:rtl w:val="0"/>
+          <w:outline w:val="0"/>
+          <w:color w:val="1f497d"/>
+          <w:u w:color="1f497d"/>
+          <w:rtl w:val="0"/>
+          <w14:textFill>
+            <w14:solidFill>
+              <w14:srgbClr w14:val="1F497D"/>
+            </w14:solidFill>
+          </w14:textFill>
         </w:rPr>
         <w:t>,</w:t>
       </w:r>
@@ -382,33 +530,57 @@
       <w:pPr>
         <w:pStyle w:val="Corps"/>
         <w:rPr>
-          <w:color w:val="1f497d"/>
-          <w:u w:color="1f497d"/>
+          <w:outline w:val="0"/>
+          <w:color w:val="1f497d"/>
+          <w:u w:color="1f497d"/>
+          <w14:textFill>
+            <w14:solidFill>
+              <w14:srgbClr w14:val="1F497D"/>
+            </w14:solidFill>
+          </w14:textFill>
         </w:rPr>
       </w:pPr>
       <w:r>
         <w:rPr>
+          <w:outline w:val="0"/>
           <w:color w:val="000000"/>
           <w:u w:color="000000"/>
           <w:rtl w:val="0"/>
           <w:lang w:val="de-DE"/>
+          <w14:textFill>
+            <w14:solidFill>
+              <w14:srgbClr w14:val="000000"/>
+            </w14:solidFill>
+          </w14:textFill>
         </w:rPr>
         <w:t>Situ</w:t>
       </w:r>
       <w:r>
         <w:rPr>
+          <w:outline w:val="0"/>
           <w:color w:val="000000"/>
           <w:u w:color="000000"/>
           <w:rtl w:val="0"/>
           <w:lang w:val="fr-FR"/>
+          <w14:textFill>
+            <w14:solidFill>
+              <w14:srgbClr w14:val="000000"/>
+            </w14:solidFill>
+          </w14:textFill>
         </w:rPr>
         <w:t>é</w:t>
       </w:r>
       <w:r>
         <w:rPr>
+          <w:outline w:val="0"/>
           <w:color w:val="000000"/>
           <w:u w:color="000000"/>
           <w:rtl w:val="0"/>
+          <w14:textFill>
+            <w14:solidFill>
+              <w14:srgbClr w14:val="000000"/>
+            </w14:solidFill>
+          </w14:textFill>
         </w:rPr>
         <w:t xml:space="preserve">e </w:t>
       </w:r>
@@ -417,9 +589,15 @@
           <w:rFonts w:ascii="Calibri" w:cs="Calibri" w:hAnsi="Calibri" w:eastAsia="Calibri"/>
           <w:i w:val="1"/>
           <w:iCs w:val="1"/>
-          <w:color w:val="1f497d"/>
-          <w:u w:color="1f497d"/>
-          <w:rtl w:val="0"/>
+          <w:outline w:val="0"/>
+          <w:color w:val="1f497d"/>
+          <w:u w:color="1f497d"/>
+          <w:rtl w:val="0"/>
+          <w14:textFill>
+            <w14:solidFill>
+              <w14:srgbClr w14:val="1F497D"/>
+            </w14:solidFill>
+          </w14:textFill>
         </w:rPr>
         <w:t>« </w:t>
       </w:r>
@@ -428,10 +606,16 @@
           <w:rFonts w:ascii="Calibri" w:cs="Calibri" w:hAnsi="Calibri" w:eastAsia="Calibri"/>
           <w:i w:val="1"/>
           <w:iCs w:val="1"/>
-          <w:color w:val="1f497d"/>
-          <w:u w:color="1f497d"/>
-          <w:rtl w:val="0"/>
-          <w:lang w:val="fr-FR"/>
+          <w:outline w:val="0"/>
+          <w:color w:val="1f497d"/>
+          <w:u w:color="1f497d"/>
+          <w:rtl w:val="0"/>
+          <w:lang w:val="fr-FR"/>
+          <w14:textFill>
+            <w14:solidFill>
+              <w14:srgbClr w14:val="1F497D"/>
+            </w14:solidFill>
+          </w14:textFill>
         </w:rPr>
         <w:t>adresse de la soci</w:t>
       </w:r>
@@ -440,10 +624,16 @@
           <w:rFonts w:ascii="Calibri" w:cs="Calibri" w:hAnsi="Calibri" w:eastAsia="Calibri"/>
           <w:i w:val="1"/>
           <w:iCs w:val="1"/>
-          <w:color w:val="1f497d"/>
-          <w:u w:color="1f497d"/>
-          <w:rtl w:val="0"/>
-          <w:lang w:val="fr-FR"/>
+          <w:outline w:val="0"/>
+          <w:color w:val="1f497d"/>
+          <w:u w:color="1f497d"/>
+          <w:rtl w:val="0"/>
+          <w:lang w:val="fr-FR"/>
+          <w14:textFill>
+            <w14:solidFill>
+              <w14:srgbClr w14:val="1F497D"/>
+            </w14:solidFill>
+          </w14:textFill>
         </w:rPr>
         <w:t>é</w:t>
       </w:r>
@@ -452,9 +642,15 @@
           <w:rFonts w:ascii="Calibri" w:cs="Calibri" w:hAnsi="Calibri" w:eastAsia="Calibri"/>
           <w:i w:val="1"/>
           <w:iCs w:val="1"/>
-          <w:color w:val="1f497d"/>
-          <w:u w:color="1f497d"/>
-          <w:rtl w:val="0"/>
+          <w:outline w:val="0"/>
+          <w:color w:val="1f497d"/>
+          <w:u w:color="1f497d"/>
+          <w:rtl w:val="0"/>
+          <w14:textFill>
+            <w14:solidFill>
+              <w14:srgbClr w14:val="1F497D"/>
+            </w14:solidFill>
+          </w14:textFill>
         </w:rPr>
         <w:t>t</w:t>
       </w:r>
@@ -463,9 +659,15 @@
           <w:rFonts w:ascii="Calibri" w:cs="Calibri" w:hAnsi="Calibri" w:eastAsia="Calibri"/>
           <w:i w:val="1"/>
           <w:iCs w:val="1"/>
-          <w:color w:val="1f497d"/>
-          <w:u w:color="1f497d"/>
-          <w:rtl w:val="0"/>
+          <w:outline w:val="0"/>
+          <w:color w:val="1f497d"/>
+          <w:u w:color="1f497d"/>
+          <w:rtl w:val="0"/>
+          <w14:textFill>
+            <w14:solidFill>
+              <w14:srgbClr w14:val="1F497D"/>
+            </w14:solidFill>
+          </w14:textFill>
         </w:rPr>
         <w:t>é »</w:t>
       </w:r>
@@ -480,16 +682,28 @@
       <w:pPr>
         <w:pStyle w:val="Corps"/>
         <w:rPr>
+          <w:outline w:val="0"/>
           <w:color w:val="000000"/>
           <w:u w:color="000000"/>
+          <w14:textFill>
+            <w14:solidFill>
+              <w14:srgbClr w14:val="000000"/>
+            </w14:solidFill>
+          </w14:textFill>
         </w:rPr>
       </w:pPr>
       <w:r>
         <w:rPr>
+          <w:outline w:val="0"/>
           <w:color w:val="000000"/>
           <w:u w:color="000000"/>
           <w:rtl w:val="0"/>
           <w:lang w:val="fr-FR"/>
+          <w14:textFill>
+            <w14:solidFill>
+              <w14:srgbClr w14:val="000000"/>
+            </w14:solidFill>
+          </w14:textFill>
         </w:rPr>
         <w:t xml:space="preserve">Certifie que </w:t>
       </w:r>
@@ -498,10 +712,16 @@
           <w:rFonts w:ascii="Calibri" w:cs="Calibri" w:hAnsi="Calibri" w:eastAsia="Calibri"/>
           <w:i w:val="1"/>
           <w:iCs w:val="1"/>
-          <w:color w:val="1f497d"/>
-          <w:u w:color="1f497d"/>
-          <w:rtl w:val="0"/>
-          <w:lang w:val="fr-FR"/>
+          <w:outline w:val="0"/>
+          <w:color w:val="1f497d"/>
+          <w:u w:color="1f497d"/>
+          <w:rtl w:val="0"/>
+          <w:lang w:val="fr-FR"/>
+          <w14:textFill>
+            <w14:solidFill>
+              <w14:srgbClr w14:val="1F497D"/>
+            </w14:solidFill>
+          </w14:textFill>
         </w:rPr>
         <w:t>«</w:t>
       </w:r>
@@ -510,10 +730,16 @@
           <w:rFonts w:ascii="Calibri" w:cs="Calibri" w:hAnsi="Calibri" w:eastAsia="Calibri"/>
           <w:i w:val="1"/>
           <w:iCs w:val="1"/>
-          <w:color w:val="1f497d"/>
-          <w:u w:color="1f497d"/>
-          <w:rtl w:val="0"/>
-          <w:lang w:val="fr-FR"/>
+          <w:outline w:val="0"/>
+          <w:color w:val="1f497d"/>
+          <w:u w:color="1f497d"/>
+          <w:rtl w:val="0"/>
+          <w:lang w:val="fr-FR"/>
+          <w14:textFill>
+            <w14:solidFill>
+              <w14:srgbClr w14:val="1F497D"/>
+            </w14:solidFill>
+          </w14:textFill>
         </w:rPr>
         <w:t>madame/monsieur</w:t>
       </w:r>
@@ -522,10 +748,16 @@
           <w:rFonts w:ascii="Calibri" w:cs="Calibri" w:hAnsi="Calibri" w:eastAsia="Calibri"/>
           <w:i w:val="1"/>
           <w:iCs w:val="1"/>
+          <w:outline w:val="0"/>
           <w:color w:val="1f497d"/>
           <w:u w:color="1f497d"/>
           <w:rtl w:val="0"/>
           <w:lang w:val="it-IT"/>
+          <w14:textFill>
+            <w14:solidFill>
+              <w14:srgbClr w14:val="1F497D"/>
+            </w14:solidFill>
+          </w14:textFill>
         </w:rPr>
         <w:t> » « </w:t>
       </w:r>
@@ -534,9 +766,15 @@
           <w:rFonts w:ascii="Calibri" w:cs="Calibri" w:hAnsi="Calibri" w:eastAsia="Calibri"/>
           <w:i w:val="1"/>
           <w:iCs w:val="1"/>
-          <w:color w:val="1f497d"/>
-          <w:u w:color="1f497d"/>
-          <w:rtl w:val="0"/>
+          <w:outline w:val="0"/>
+          <w:color w:val="1f497d"/>
+          <w:u w:color="1f497d"/>
+          <w:rtl w:val="0"/>
+          <w14:textFill>
+            <w14:solidFill>
+              <w14:srgbClr w14:val="1F497D"/>
+            </w14:solidFill>
+          </w14:textFill>
         </w:rPr>
         <w:t>pr</w:t>
       </w:r>
@@ -545,10 +783,16 @@
           <w:rFonts w:ascii="Calibri" w:cs="Calibri" w:hAnsi="Calibri" w:eastAsia="Calibri"/>
           <w:i w:val="1"/>
           <w:iCs w:val="1"/>
-          <w:color w:val="1f497d"/>
-          <w:u w:color="1f497d"/>
-          <w:rtl w:val="0"/>
-          <w:lang w:val="fr-FR"/>
+          <w:outline w:val="0"/>
+          <w:color w:val="1f497d"/>
+          <w:u w:color="1f497d"/>
+          <w:rtl w:val="0"/>
+          <w:lang w:val="fr-FR"/>
+          <w14:textFill>
+            <w14:solidFill>
+              <w14:srgbClr w14:val="1F497D"/>
+            </w14:solidFill>
+          </w14:textFill>
         </w:rPr>
         <w:t>é</w:t>
       </w:r>
@@ -557,10 +801,16 @@
           <w:rFonts w:ascii="Calibri" w:cs="Calibri" w:hAnsi="Calibri" w:eastAsia="Calibri"/>
           <w:i w:val="1"/>
           <w:iCs w:val="1"/>
-          <w:color w:val="1f497d"/>
-          <w:u w:color="1f497d"/>
-          <w:rtl w:val="0"/>
-          <w:lang w:val="fr-FR"/>
+          <w:outline w:val="0"/>
+          <w:color w:val="1f497d"/>
+          <w:u w:color="1f497d"/>
+          <w:rtl w:val="0"/>
+          <w:lang w:val="fr-FR"/>
+          <w14:textFill>
+            <w14:solidFill>
+              <w14:srgbClr w14:val="1F497D"/>
+            </w14:solidFill>
+          </w14:textFill>
         </w:rPr>
         <w:t>nom du salari</w:t>
       </w:r>
@@ -569,10 +819,16 @@
           <w:rFonts w:ascii="Calibri" w:cs="Calibri" w:hAnsi="Calibri" w:eastAsia="Calibri"/>
           <w:i w:val="1"/>
           <w:iCs w:val="1"/>
-          <w:color w:val="1f497d"/>
-          <w:u w:color="1f497d"/>
-          <w:rtl w:val="0"/>
-          <w:lang w:val="fr-FR"/>
+          <w:outline w:val="0"/>
+          <w:color w:val="1f497d"/>
+          <w:u w:color="1f497d"/>
+          <w:rtl w:val="0"/>
+          <w:lang w:val="fr-FR"/>
+          <w14:textFill>
+            <w14:solidFill>
+              <w14:srgbClr w14:val="1F497D"/>
+            </w14:solidFill>
+          </w14:textFill>
         </w:rPr>
         <w:t>é » « </w:t>
       </w:r>
@@ -581,10 +837,16 @@
           <w:rFonts w:ascii="Calibri" w:cs="Calibri" w:hAnsi="Calibri" w:eastAsia="Calibri"/>
           <w:i w:val="1"/>
           <w:iCs w:val="1"/>
-          <w:color w:val="1f497d"/>
-          <w:u w:color="1f497d"/>
-          <w:rtl w:val="0"/>
-          <w:lang w:val="fr-FR"/>
+          <w:outline w:val="0"/>
+          <w:color w:val="1f497d"/>
+          <w:u w:color="1f497d"/>
+          <w:rtl w:val="0"/>
+          <w:lang w:val="fr-FR"/>
+          <w14:textFill>
+            <w14:solidFill>
+              <w14:srgbClr w14:val="1F497D"/>
+            </w14:solidFill>
+          </w14:textFill>
         </w:rPr>
         <w:t>nom du salari</w:t>
       </w:r>
@@ -593,9 +855,15 @@
           <w:rFonts w:ascii="Calibri" w:cs="Calibri" w:hAnsi="Calibri" w:eastAsia="Calibri"/>
           <w:i w:val="1"/>
           <w:iCs w:val="1"/>
-          <w:color w:val="1f497d"/>
-          <w:u w:color="1f497d"/>
-          <w:rtl w:val="0"/>
+          <w:outline w:val="0"/>
+          <w:color w:val="1f497d"/>
+          <w:u w:color="1f497d"/>
+          <w:rtl w:val="0"/>
+          <w14:textFill>
+            <w14:solidFill>
+              <w14:srgbClr w14:val="1F497D"/>
+            </w14:solidFill>
+          </w14:textFill>
         </w:rPr>
         <w:t>é »</w:t>
       </w:r>
@@ -616,9 +884,15 @@
           <w:rFonts w:ascii="Calibri" w:cs="Calibri" w:hAnsi="Calibri" w:eastAsia="Calibri"/>
           <w:i w:val="1"/>
           <w:iCs w:val="1"/>
-          <w:color w:val="1f497d"/>
-          <w:u w:color="1f497d"/>
-          <w:rtl w:val="0"/>
+          <w:outline w:val="0"/>
+          <w:color w:val="1f497d"/>
+          <w:u w:color="1f497d"/>
+          <w:rtl w:val="0"/>
+          <w14:textFill>
+            <w14:solidFill>
+              <w14:srgbClr w14:val="1F497D"/>
+            </w14:solidFill>
+          </w14:textFill>
         </w:rPr>
         <w:t xml:space="preserve">«  </w:t>
       </w:r>
@@ -627,10 +901,16 @@
           <w:rFonts w:ascii="Calibri" w:cs="Calibri" w:hAnsi="Calibri" w:eastAsia="Calibri"/>
           <w:i w:val="1"/>
           <w:iCs w:val="1"/>
-          <w:color w:val="1f497d"/>
-          <w:u w:color="1f497d"/>
-          <w:rtl w:val="0"/>
-          <w:lang w:val="fr-FR"/>
+          <w:outline w:val="0"/>
+          <w:color w:val="1f497d"/>
+          <w:u w:color="1f497d"/>
+          <w:rtl w:val="0"/>
+          <w:lang w:val="fr-FR"/>
+          <w14:textFill>
+            <w14:solidFill>
+              <w14:srgbClr w14:val="1F497D"/>
+            </w14:solidFill>
+          </w14:textFill>
         </w:rPr>
         <w:t>adresse personnelle du salari</w:t>
       </w:r>
@@ -639,9 +919,15 @@
           <w:rFonts w:ascii="Calibri" w:cs="Calibri" w:hAnsi="Calibri" w:eastAsia="Calibri"/>
           <w:i w:val="1"/>
           <w:iCs w:val="1"/>
-          <w:color w:val="1f497d"/>
-          <w:u w:color="1f497d"/>
-          <w:rtl w:val="0"/>
+          <w:outline w:val="0"/>
+          <w:color w:val="1f497d"/>
+          <w:u w:color="1f497d"/>
+          <w:rtl w:val="0"/>
+          <w14:textFill>
+            <w14:solidFill>
+              <w14:srgbClr w14:val="1F497D"/>
+            </w14:solidFill>
+          </w14:textFill>
         </w:rPr>
         <w:t>é »</w:t>
       </w:r>
@@ -650,8 +936,14 @@
       <w:pPr>
         <w:pStyle w:val="Corps"/>
         <w:rPr>
-          <w:color w:val="1f497d"/>
-          <w:u w:color="1f497d"/>
+          <w:outline w:val="0"/>
+          <w:color w:val="1f497d"/>
+          <w:u w:color="1f497d"/>
+          <w14:textFill>
+            <w14:solidFill>
+              <w14:srgbClr w14:val="1F497D"/>
+            </w14:solidFill>
+          </w14:textFill>
         </w:rPr>
       </w:pPr>
       <w:r>
@@ -720,9 +1012,15 @@
           <w:rFonts w:ascii="Calibri" w:cs="Calibri" w:hAnsi="Calibri" w:eastAsia="Calibri"/>
           <w:i w:val="1"/>
           <w:iCs w:val="1"/>
-          <w:color w:val="1f497d"/>
-          <w:u w:color="1f497d"/>
-          <w:rtl w:val="0"/>
+          <w:outline w:val="0"/>
+          <w:color w:val="1f497d"/>
+          <w:u w:color="1f497d"/>
+          <w:rtl w:val="0"/>
+          <w14:textFill>
+            <w14:solidFill>
+              <w14:srgbClr w14:val="1F497D"/>
+            </w14:solidFill>
+          </w14:textFill>
         </w:rPr>
         <w:t>« </w:t>
       </w:r>
@@ -731,10 +1029,16 @@
           <w:rFonts w:ascii="Calibri" w:cs="Calibri" w:hAnsi="Calibri" w:eastAsia="Calibri"/>
           <w:i w:val="1"/>
           <w:iCs w:val="1"/>
-          <w:color w:val="1f497d"/>
-          <w:u w:color="1f497d"/>
-          <w:rtl w:val="0"/>
-          <w:lang w:val="fr-FR"/>
+          <w:outline w:val="0"/>
+          <w:color w:val="1f497d"/>
+          <w:u w:color="1f497d"/>
+          <w:rtl w:val="0"/>
+          <w:lang w:val="fr-FR"/>
+          <w14:textFill>
+            <w14:solidFill>
+              <w14:srgbClr w14:val="1F497D"/>
+            </w14:solidFill>
+          </w14:textFill>
         </w:rPr>
         <w:t>nature du contrat- CDI, CDD etc ..</w:t>
       </w:r>
@@ -743,17 +1047,29 @@
           <w:rFonts w:ascii="Calibri" w:cs="Calibri" w:hAnsi="Calibri" w:eastAsia="Calibri"/>
           <w:i w:val="1"/>
           <w:iCs w:val="1"/>
-          <w:color w:val="1f497d"/>
-          <w:u w:color="1f497d"/>
-          <w:rtl w:val="0"/>
+          <w:outline w:val="0"/>
+          <w:color w:val="1f497d"/>
+          <w:u w:color="1f497d"/>
+          <w:rtl w:val="0"/>
+          <w14:textFill>
+            <w14:solidFill>
+              <w14:srgbClr w14:val="1F497D"/>
+            </w14:solidFill>
+          </w14:textFill>
         </w:rPr>
         <w:t> »</w:t>
       </w:r>
       <w:r>
         <w:rPr>
-          <w:color w:val="1f497d"/>
-          <w:u w:color="1f497d"/>
-          <w:rtl w:val="0"/>
+          <w:outline w:val="0"/>
+          <w:color w:val="1f497d"/>
+          <w:u w:color="1f497d"/>
+          <w:rtl w:val="0"/>
+          <w14:textFill>
+            <w14:solidFill>
+              <w14:srgbClr w14:val="1F497D"/>
+            </w14:solidFill>
+          </w14:textFill>
         </w:rPr>
         <w:t xml:space="preserve"> </w:t>
       </w:r>
@@ -782,9 +1098,15 @@
           <w:rFonts w:ascii="Calibri" w:cs="Calibri" w:hAnsi="Calibri" w:eastAsia="Calibri"/>
           <w:i w:val="1"/>
           <w:iCs w:val="1"/>
-          <w:color w:val="1f497d"/>
-          <w:u w:color="1f497d"/>
-          <w:rtl w:val="0"/>
+          <w:outline w:val="0"/>
+          <w:color w:val="1f497d"/>
+          <w:u w:color="1f497d"/>
+          <w:rtl w:val="0"/>
+          <w14:textFill>
+            <w14:solidFill>
+              <w14:srgbClr w14:val="1F497D"/>
+            </w14:solidFill>
+          </w14:textFill>
         </w:rPr>
         <w:t xml:space="preserve">«  </w:t>
       </w:r>
@@ -793,10 +1115,16 @@
           <w:rFonts w:ascii="Calibri" w:cs="Calibri" w:hAnsi="Calibri" w:eastAsia="Calibri"/>
           <w:i w:val="1"/>
           <w:iCs w:val="1"/>
-          <w:color w:val="1f497d"/>
-          <w:u w:color="1f497d"/>
-          <w:rtl w:val="0"/>
-          <w:lang w:val="fr-FR"/>
+          <w:outline w:val="0"/>
+          <w:color w:val="1f497d"/>
+          <w:u w:color="1f497d"/>
+          <w:rtl w:val="0"/>
+          <w:lang w:val="fr-FR"/>
+          <w14:textFill>
+            <w14:solidFill>
+              <w14:srgbClr w14:val="1F497D"/>
+            </w14:solidFill>
+          </w14:textFill>
         </w:rPr>
         <w:t>titre et fonction du salari</w:t>
       </w:r>
@@ -805,17 +1133,29 @@
           <w:rFonts w:ascii="Calibri" w:cs="Calibri" w:hAnsi="Calibri" w:eastAsia="Calibri"/>
           <w:i w:val="1"/>
           <w:iCs w:val="1"/>
-          <w:color w:val="1f497d"/>
-          <w:u w:color="1f497d"/>
-          <w:rtl w:val="0"/>
+          <w:outline w:val="0"/>
+          <w:color w:val="1f497d"/>
+          <w:u w:color="1f497d"/>
+          <w:rtl w:val="0"/>
+          <w14:textFill>
+            <w14:solidFill>
+              <w14:srgbClr w14:val="1F497D"/>
+            </w14:solidFill>
+          </w14:textFill>
         </w:rPr>
         <w:t>é »</w:t>
       </w:r>
       <w:r>
         <w:rPr>
-          <w:color w:val="1f497d"/>
-          <w:u w:color="1f497d"/>
-          <w:rtl w:val="0"/>
+          <w:outline w:val="0"/>
+          <w:color w:val="1f497d"/>
+          <w:u w:color="1f497d"/>
+          <w:rtl w:val="0"/>
+          <w14:textFill>
+            <w14:solidFill>
+              <w14:srgbClr w14:val="1F497D"/>
+            </w14:solidFill>
+          </w14:textFill>
         </w:rPr>
         <w:t xml:space="preserve"> </w:t>
       </w:r>
@@ -830,9 +1170,15 @@
           <w:rFonts w:ascii="Calibri" w:cs="Calibri" w:hAnsi="Calibri" w:eastAsia="Calibri"/>
           <w:i w:val="1"/>
           <w:iCs w:val="1"/>
-          <w:color w:val="1f497d"/>
-          <w:u w:color="1f497d"/>
-          <w:rtl w:val="0"/>
+          <w:outline w:val="0"/>
+          <w:color w:val="1f497d"/>
+          <w:u w:color="1f497d"/>
+          <w:rtl w:val="0"/>
+          <w14:textFill>
+            <w14:solidFill>
+              <w14:srgbClr w14:val="1F497D"/>
+            </w14:solidFill>
+          </w14:textFill>
         </w:rPr>
         <w:t>« </w:t>
       </w:r>
@@ -841,10 +1187,16 @@
           <w:rFonts w:ascii="Calibri" w:cs="Calibri" w:hAnsi="Calibri" w:eastAsia="Calibri"/>
           <w:i w:val="1"/>
           <w:iCs w:val="1"/>
-          <w:color w:val="1f497d"/>
-          <w:u w:color="1f497d"/>
-          <w:rtl w:val="0"/>
-          <w:lang w:val="fr-FR"/>
+          <w:outline w:val="0"/>
+          <w:color w:val="1f497d"/>
+          <w:u w:color="1f497d"/>
+          <w:rtl w:val="0"/>
+          <w:lang w:val="fr-FR"/>
+          <w14:textFill>
+            <w14:solidFill>
+              <w14:srgbClr w14:val="1F497D"/>
+            </w14:solidFill>
+          </w14:textFill>
         </w:rPr>
         <w:t>statut du salari</w:t>
       </w:r>
@@ -853,10 +1205,16 @@
           <w:rFonts w:ascii="Calibri" w:cs="Calibri" w:hAnsi="Calibri" w:eastAsia="Calibri"/>
           <w:i w:val="1"/>
           <w:iCs w:val="1"/>
-          <w:color w:val="1f497d"/>
-          <w:u w:color="1f497d"/>
-          <w:rtl w:val="0"/>
-          <w:lang w:val="fr-FR"/>
+          <w:outline w:val="0"/>
+          <w:color w:val="1f497d"/>
+          <w:u w:color="1f497d"/>
+          <w:rtl w:val="0"/>
+          <w:lang w:val="fr-FR"/>
+          <w14:textFill>
+            <w14:solidFill>
+              <w14:srgbClr w14:val="1F497D"/>
+            </w14:solidFill>
+          </w14:textFill>
         </w:rPr>
         <w:t xml:space="preserve">é </w:t>
       </w:r>
@@ -865,10 +1223,16 @@
           <w:rFonts w:ascii="Calibri" w:cs="Calibri" w:hAnsi="Calibri" w:eastAsia="Calibri"/>
           <w:i w:val="1"/>
           <w:iCs w:val="1"/>
+          <w:outline w:val="0"/>
           <w:color w:val="1f497d"/>
           <w:u w:color="1f497d"/>
           <w:rtl w:val="0"/>
           <w:lang w:val="da-DK"/>
+          <w14:textFill>
+            <w14:solidFill>
+              <w14:srgbClr w14:val="1F497D"/>
+            </w14:solidFill>
+          </w14:textFill>
         </w:rPr>
         <w:t xml:space="preserve">et </w:t>
       </w:r>
@@ -877,10 +1241,16 @@
           <w:rFonts w:ascii="Calibri" w:cs="Calibri" w:hAnsi="Calibri" w:eastAsia="Calibri"/>
           <w:i w:val="1"/>
           <w:iCs w:val="1"/>
-          <w:color w:val="1f497d"/>
-          <w:u w:color="1f497d"/>
-          <w:rtl w:val="0"/>
-          <w:lang w:val="fr-FR"/>
+          <w:outline w:val="0"/>
+          <w:color w:val="1f497d"/>
+          <w:u w:color="1f497d"/>
+          <w:rtl w:val="0"/>
+          <w:lang w:val="fr-FR"/>
+          <w14:textFill>
+            <w14:solidFill>
+              <w14:srgbClr w14:val="1F497D"/>
+            </w14:solidFill>
+          </w14:textFill>
         </w:rPr>
         <w:t>é</w:t>
       </w:r>
@@ -889,10 +1259,16 @@
           <w:rFonts w:ascii="Calibri" w:cs="Calibri" w:hAnsi="Calibri" w:eastAsia="Calibri"/>
           <w:i w:val="1"/>
           <w:iCs w:val="1"/>
+          <w:outline w:val="0"/>
           <w:color w:val="1f497d"/>
           <w:u w:color="1f497d"/>
           <w:rtl w:val="0"/>
           <w:lang w:val="de-DE"/>
+          <w14:textFill>
+            <w14:solidFill>
+              <w14:srgbClr w14:val="1F497D"/>
+            </w14:solidFill>
+          </w14:textFill>
         </w:rPr>
         <w:t>chelon</w:t>
       </w:r>
@@ -901,17 +1277,29 @@
           <w:rFonts w:ascii="Calibri" w:cs="Calibri" w:hAnsi="Calibri" w:eastAsia="Calibri"/>
           <w:i w:val="1"/>
           <w:iCs w:val="1"/>
-          <w:color w:val="1f497d"/>
-          <w:u w:color="1f497d"/>
-          <w:rtl w:val="0"/>
+          <w:outline w:val="0"/>
+          <w:color w:val="1f497d"/>
+          <w:u w:color="1f497d"/>
+          <w:rtl w:val="0"/>
+          <w14:textFill>
+            <w14:solidFill>
+              <w14:srgbClr w14:val="1F497D"/>
+            </w14:solidFill>
+          </w14:textFill>
         </w:rPr>
         <w:t> »</w:t>
       </w:r>
       <w:r>
         <w:rPr>
-          <w:color w:val="1f497d"/>
-          <w:u w:color="1f497d"/>
-          <w:rtl w:val="0"/>
+          <w:outline w:val="0"/>
+          <w:color w:val="1f497d"/>
+          <w:u w:color="1f497d"/>
+          <w:rtl w:val="0"/>
+          <w14:textFill>
+            <w14:solidFill>
+              <w14:srgbClr w14:val="1F497D"/>
+            </w14:solidFill>
+          </w14:textFill>
         </w:rPr>
         <w:t xml:space="preserve"> </w:t>
       </w:r>
@@ -920,8 +1308,14 @@
       <w:pPr>
         <w:pStyle w:val="Corps"/>
         <w:rPr>
-          <w:color w:val="1f497d"/>
-          <w:u w:color="1f497d"/>
+          <w:outline w:val="0"/>
+          <w:color w:val="1f497d"/>
+          <w:u w:color="1f497d"/>
+          <w14:textFill>
+            <w14:solidFill>
+              <w14:srgbClr w14:val="1F497D"/>
+            </w14:solidFill>
+          </w14:textFill>
         </w:rPr>
       </w:pPr>
       <w:r>
@@ -933,59 +1327,101 @@
       </w:r>
       <w:r>
         <w:rPr>
-          <w:color w:val="1f497d"/>
-          <w:u w:color="1f497d"/>
-          <w:rtl w:val="0"/>
+          <w:outline w:val="0"/>
+          <w:color w:val="1f497d"/>
+          <w:u w:color="1f497d"/>
+          <w:rtl w:val="0"/>
+          <w14:textFill>
+            <w14:solidFill>
+              <w14:srgbClr w14:val="1F497D"/>
+            </w14:solidFill>
+          </w14:textFill>
         </w:rPr>
         <w:t>« </w:t>
       </w:r>
       <w:r>
         <w:rPr>
-          <w:color w:val="1f497d"/>
-          <w:u w:color="1f497d"/>
-          <w:rtl w:val="0"/>
+          <w:outline w:val="0"/>
+          <w:color w:val="1f497d"/>
+          <w:u w:color="1f497d"/>
+          <w:rtl w:val="0"/>
+          <w14:textFill>
+            <w14:solidFill>
+              <w14:srgbClr w14:val="1F497D"/>
+            </w14:solidFill>
+          </w14:textFill>
         </w:rPr>
         <w:t>date d</w:t>
       </w:r>
       <w:r>
         <w:rPr>
-          <w:color w:val="1f497d"/>
-          <w:u w:color="1f497d"/>
-          <w:rtl w:val="0"/>
+          <w:outline w:val="0"/>
+          <w:color w:val="1f497d"/>
+          <w:u w:color="1f497d"/>
+          <w:rtl w:val="0"/>
+          <w14:textFill>
+            <w14:solidFill>
+              <w14:srgbClr w14:val="1F497D"/>
+            </w14:solidFill>
+          </w14:textFill>
         </w:rPr>
         <w:t>’</w:t>
       </w:r>
       <w:r>
         <w:rPr>
-          <w:color w:val="1f497d"/>
-          <w:u w:color="1f497d"/>
-          <w:rtl w:val="0"/>
+          <w:outline w:val="0"/>
+          <w:color w:val="1f497d"/>
+          <w:u w:color="1f497d"/>
+          <w:rtl w:val="0"/>
+          <w14:textFill>
+            <w14:solidFill>
+              <w14:srgbClr w14:val="1F497D"/>
+            </w14:solidFill>
+          </w14:textFill>
         </w:rPr>
         <w:t>entr</w:t>
       </w:r>
       <w:r>
         <w:rPr>
-          <w:color w:val="1f497d"/>
-          <w:u w:color="1f497d"/>
-          <w:rtl w:val="0"/>
-          <w:lang w:val="fr-FR"/>
+          <w:outline w:val="0"/>
+          <w:color w:val="1f497d"/>
+          <w:u w:color="1f497d"/>
+          <w:rtl w:val="0"/>
+          <w:lang w:val="fr-FR"/>
+          <w14:textFill>
+            <w14:solidFill>
+              <w14:srgbClr w14:val="1F497D"/>
+            </w14:solidFill>
+          </w14:textFill>
         </w:rPr>
         <w:t>é</w:t>
       </w:r>
       <w:r>
         <w:rPr>
-          <w:color w:val="1f497d"/>
-          <w:u w:color="1f497d"/>
-          <w:rtl w:val="0"/>
-          <w:lang w:val="fr-FR"/>
+          <w:outline w:val="0"/>
+          <w:color w:val="1f497d"/>
+          <w:u w:color="1f497d"/>
+          <w:rtl w:val="0"/>
+          <w:lang w:val="fr-FR"/>
+          <w14:textFill>
+            <w14:solidFill>
+              <w14:srgbClr w14:val="1F497D"/>
+            </w14:solidFill>
+          </w14:textFill>
         </w:rPr>
         <w:t>e du salari</w:t>
       </w:r>
       <w:r>
         <w:rPr>
-          <w:color w:val="1f497d"/>
-          <w:u w:color="1f497d"/>
-          <w:rtl w:val="0"/>
+          <w:outline w:val="0"/>
+          <w:color w:val="1f497d"/>
+          <w:u w:color="1f497d"/>
+          <w:rtl w:val="0"/>
+          <w14:textFill>
+            <w14:solidFill>
+              <w14:srgbClr w14:val="1F497D"/>
+            </w14:solidFill>
+          </w14:textFill>
         </w:rPr>
         <w:t>é »</w:t>
       </w:r>
@@ -994,8 +1430,14 @@
       <w:pPr>
         <w:pStyle w:val="Corps"/>
         <w:rPr>
-          <w:color w:val="1f497d"/>
-          <w:u w:color="1f497d"/>
+          <w:outline w:val="0"/>
+          <w:color w:val="1f497d"/>
+          <w:u w:color="1f497d"/>
+          <w14:textFill>
+            <w14:solidFill>
+              <w14:srgbClr w14:val="1F497D"/>
+            </w14:solidFill>
+          </w14:textFill>
         </w:rPr>
       </w:pPr>
       <w:r>
@@ -1007,26 +1449,44 @@
       </w:r>
       <w:r>
         <w:rPr>
-          <w:color w:val="1f497d"/>
-          <w:u w:color="1f497d"/>
-          <w:rtl w:val="0"/>
+          <w:outline w:val="0"/>
+          <w:color w:val="1f497d"/>
+          <w:u w:color="1f497d"/>
+          <w:rtl w:val="0"/>
+          <w14:textFill>
+            <w14:solidFill>
+              <w14:srgbClr w14:val="1F497D"/>
+            </w14:solidFill>
+          </w14:textFill>
         </w:rPr>
         <w:t xml:space="preserve">«  </w:t>
       </w:r>
       <w:r>
         <w:rPr>
-          <w:color w:val="1f497d"/>
-          <w:u w:color="1f497d"/>
-          <w:rtl w:val="0"/>
-          <w:lang w:val="fr-FR"/>
+          <w:outline w:val="0"/>
+          <w:color w:val="1f497d"/>
+          <w:u w:color="1f497d"/>
+          <w:rtl w:val="0"/>
+          <w:lang w:val="fr-FR"/>
+          <w14:textFill>
+            <w14:solidFill>
+              <w14:srgbClr w14:val="1F497D"/>
+            </w14:solidFill>
+          </w14:textFill>
         </w:rPr>
         <w:t>date de fin de contrat du salari</w:t>
       </w:r>
       <w:r>
         <w:rPr>
-          <w:color w:val="1f497d"/>
-          <w:u w:color="1f497d"/>
-          <w:rtl w:val="0"/>
+          <w:outline w:val="0"/>
+          <w:color w:val="1f497d"/>
+          <w:u w:color="1f497d"/>
+          <w:rtl w:val="0"/>
+          <w14:textFill>
+            <w14:solidFill>
+              <w14:srgbClr w14:val="1F497D"/>
+            </w14:solidFill>
+          </w14:textFill>
         </w:rPr>
         <w:t>é »</w:t>
       </w:r>
@@ -1035,8 +1495,14 @@
       <w:pPr>
         <w:pStyle w:val="Corps"/>
         <w:rPr>
+          <w:outline w:val="0"/>
           <w:color w:val="000000"/>
           <w:u w:color="000000"/>
+          <w14:textFill>
+            <w14:solidFill>
+              <w14:srgbClr w14:val="000000"/>
+            </w14:solidFill>
+          </w14:textFill>
         </w:rPr>
       </w:pPr>
       <w:r>
@@ -1044,9 +1510,15 @@
           <w:rFonts w:ascii="Calibri" w:cs="Calibri" w:hAnsi="Calibri" w:eastAsia="Calibri"/>
           <w:i w:val="1"/>
           <w:iCs w:val="1"/>
-          <w:color w:val="1f497d"/>
-          <w:u w:color="1f497d"/>
-          <w:rtl w:val="0"/>
+          <w:outline w:val="0"/>
+          <w:color w:val="1f497d"/>
+          <w:u w:color="1f497d"/>
+          <w:rtl w:val="0"/>
+          <w14:textFill>
+            <w14:solidFill>
+              <w14:srgbClr w14:val="1F497D"/>
+            </w14:solidFill>
+          </w14:textFill>
         </w:rPr>
         <w:t>« </w:t>
       </w:r>
@@ -1055,9 +1527,15 @@
           <w:rFonts w:ascii="Calibri" w:cs="Calibri" w:hAnsi="Calibri" w:eastAsia="Calibri"/>
           <w:i w:val="1"/>
           <w:iCs w:val="1"/>
-          <w:color w:val="1f497d"/>
-          <w:u w:color="1f497d"/>
-          <w:rtl w:val="0"/>
+          <w:outline w:val="0"/>
+          <w:color w:val="1f497d"/>
+          <w:u w:color="1f497d"/>
+          <w:rtl w:val="0"/>
+          <w14:textFill>
+            <w14:solidFill>
+              <w14:srgbClr w14:val="1F497D"/>
+            </w14:solidFill>
+          </w14:textFill>
         </w:rPr>
         <w:t>pr</w:t>
       </w:r>
@@ -1066,10 +1544,16 @@
           <w:rFonts w:ascii="Calibri" w:cs="Calibri" w:hAnsi="Calibri" w:eastAsia="Calibri"/>
           <w:i w:val="1"/>
           <w:iCs w:val="1"/>
-          <w:color w:val="1f497d"/>
-          <w:u w:color="1f497d"/>
-          <w:rtl w:val="0"/>
-          <w:lang w:val="fr-FR"/>
+          <w:outline w:val="0"/>
+          <w:color w:val="1f497d"/>
+          <w:u w:color="1f497d"/>
+          <w:rtl w:val="0"/>
+          <w:lang w:val="fr-FR"/>
+          <w14:textFill>
+            <w14:solidFill>
+              <w14:srgbClr w14:val="1F497D"/>
+            </w14:solidFill>
+          </w14:textFill>
         </w:rPr>
         <w:t>é</w:t>
       </w:r>
@@ -1078,10 +1562,16 @@
           <w:rFonts w:ascii="Calibri" w:cs="Calibri" w:hAnsi="Calibri" w:eastAsia="Calibri"/>
           <w:i w:val="1"/>
           <w:iCs w:val="1"/>
-          <w:color w:val="1f497d"/>
-          <w:u w:color="1f497d"/>
-          <w:rtl w:val="0"/>
-          <w:lang w:val="fr-FR"/>
+          <w:outline w:val="0"/>
+          <w:color w:val="1f497d"/>
+          <w:u w:color="1f497d"/>
+          <w:rtl w:val="0"/>
+          <w:lang w:val="fr-FR"/>
+          <w14:textFill>
+            <w14:solidFill>
+              <w14:srgbClr w14:val="1F497D"/>
+            </w14:solidFill>
+          </w14:textFill>
         </w:rPr>
         <w:t>nom du salari</w:t>
       </w:r>
@@ -1090,10 +1580,16 @@
           <w:rFonts w:ascii="Calibri" w:cs="Calibri" w:hAnsi="Calibri" w:eastAsia="Calibri"/>
           <w:i w:val="1"/>
           <w:iCs w:val="1"/>
-          <w:color w:val="1f497d"/>
-          <w:u w:color="1f497d"/>
-          <w:rtl w:val="0"/>
-          <w:lang w:val="fr-FR"/>
+          <w:outline w:val="0"/>
+          <w:color w:val="1f497d"/>
+          <w:u w:color="1f497d"/>
+          <w:rtl w:val="0"/>
+          <w:lang w:val="fr-FR"/>
+          <w14:textFill>
+            <w14:solidFill>
+              <w14:srgbClr w14:val="1F497D"/>
+            </w14:solidFill>
+          </w14:textFill>
         </w:rPr>
         <w:t>é » « </w:t>
       </w:r>
@@ -1102,10 +1598,16 @@
           <w:rFonts w:ascii="Calibri" w:cs="Calibri" w:hAnsi="Calibri" w:eastAsia="Calibri"/>
           <w:i w:val="1"/>
           <w:iCs w:val="1"/>
-          <w:color w:val="1f497d"/>
-          <w:u w:color="1f497d"/>
-          <w:rtl w:val="0"/>
-          <w:lang w:val="fr-FR"/>
+          <w:outline w:val="0"/>
+          <w:color w:val="1f497d"/>
+          <w:u w:color="1f497d"/>
+          <w:rtl w:val="0"/>
+          <w:lang w:val="fr-FR"/>
+          <w14:textFill>
+            <w14:solidFill>
+              <w14:srgbClr w14:val="1F497D"/>
+            </w14:solidFill>
+          </w14:textFill>
         </w:rPr>
         <w:t>nom du salari</w:t>
       </w:r>
@@ -1114,246 +1616,462 @@
           <w:rFonts w:ascii="Calibri" w:cs="Calibri" w:hAnsi="Calibri" w:eastAsia="Calibri"/>
           <w:i w:val="1"/>
           <w:iCs w:val="1"/>
-          <w:color w:val="1f497d"/>
-          <w:u w:color="1f497d"/>
-          <w:rtl w:val="0"/>
-          <w:lang w:val="fr-FR"/>
+          <w:outline w:val="0"/>
+          <w:color w:val="1f497d"/>
+          <w:u w:color="1f497d"/>
+          <w:rtl w:val="0"/>
+          <w:lang w:val="fr-FR"/>
+          <w14:textFill>
+            <w14:solidFill>
+              <w14:srgbClr w14:val="1F497D"/>
+            </w14:solidFill>
+          </w14:textFill>
         </w:rPr>
         <w:t xml:space="preserve">é » </w:t>
       </w:r>
       <w:r>
         <w:rPr>
+          <w:outline w:val="0"/>
           <w:color w:val="000000"/>
           <w:u w:color="000000"/>
           <w:rtl w:val="0"/>
           <w:lang w:val="fr-FR"/>
+          <w14:textFill>
+            <w14:solidFill>
+              <w14:srgbClr w14:val="000000"/>
+            </w14:solidFill>
+          </w14:textFill>
         </w:rPr>
         <w:t>et ses ayants droits b</w:t>
       </w:r>
       <w:r>
         <w:rPr>
+          <w:outline w:val="0"/>
           <w:color w:val="000000"/>
           <w:u w:color="000000"/>
           <w:rtl w:val="0"/>
           <w:lang w:val="fr-FR"/>
+          <w14:textFill>
+            <w14:solidFill>
+              <w14:srgbClr w14:val="000000"/>
+            </w14:solidFill>
+          </w14:textFill>
         </w:rPr>
         <w:t>é</w:t>
       </w:r>
       <w:r>
         <w:rPr>
+          <w:outline w:val="0"/>
           <w:color w:val="000000"/>
           <w:u w:color="000000"/>
           <w:rtl w:val="0"/>
+          <w14:textFill>
+            <w14:solidFill>
+              <w14:srgbClr w14:val="000000"/>
+            </w14:solidFill>
+          </w14:textFill>
         </w:rPr>
         <w:t>n</w:t>
       </w:r>
       <w:r>
         <w:rPr>
+          <w:outline w:val="0"/>
           <w:color w:val="000000"/>
           <w:u w:color="000000"/>
           <w:rtl w:val="0"/>
           <w:lang w:val="fr-FR"/>
+          <w14:textFill>
+            <w14:solidFill>
+              <w14:srgbClr w14:val="000000"/>
+            </w14:solidFill>
+          </w14:textFill>
         </w:rPr>
         <w:t>é</w:t>
       </w:r>
       <w:r>
         <w:rPr>
+          <w:outline w:val="0"/>
           <w:color w:val="000000"/>
           <w:u w:color="000000"/>
           <w:rtl w:val="0"/>
           <w:lang w:val="fr-FR"/>
+          <w14:textFill>
+            <w14:solidFill>
+              <w14:srgbClr w14:val="000000"/>
+            </w14:solidFill>
+          </w14:textFill>
         </w:rPr>
         <w:t xml:space="preserve">ficient du maintien </w:t>
       </w:r>
       <w:r>
         <w:rPr>
+          <w:outline w:val="0"/>
           <w:color w:val="000000"/>
           <w:u w:color="000000"/>
           <w:rtl w:val="0"/>
           <w:lang w:val="fr-FR"/>
+          <w14:textFill>
+            <w14:solidFill>
+              <w14:srgbClr w14:val="000000"/>
+            </w14:solidFill>
+          </w14:textFill>
         </w:rPr>
         <w:t xml:space="preserve">à </w:t>
       </w:r>
       <w:r>
         <w:rPr>
+          <w:outline w:val="0"/>
           <w:color w:val="000000"/>
           <w:u w:color="000000"/>
           <w:rtl w:val="0"/>
           <w:lang w:val="fr-FR"/>
+          <w14:textFill>
+            <w14:solidFill>
+              <w14:srgbClr w14:val="000000"/>
+            </w14:solidFill>
+          </w14:textFill>
         </w:rPr>
         <w:t>titre gratuit des garanties frais de sant</w:t>
       </w:r>
       <w:r>
         <w:rPr>
+          <w:outline w:val="0"/>
           <w:color w:val="000000"/>
           <w:u w:color="000000"/>
           <w:rtl w:val="0"/>
           <w:lang w:val="fr-FR"/>
+          <w14:textFill>
+            <w14:solidFill>
+              <w14:srgbClr w14:val="000000"/>
+            </w14:solidFill>
+          </w14:textFill>
         </w:rPr>
         <w:t xml:space="preserve">é </w:t>
       </w:r>
       <w:r>
         <w:rPr>
+          <w:outline w:val="0"/>
           <w:color w:val="000000"/>
           <w:u w:color="000000"/>
           <w:rtl w:val="0"/>
           <w:lang w:val="fr-FR"/>
+          <w14:textFill>
+            <w14:solidFill>
+              <w14:srgbClr w14:val="000000"/>
+            </w14:solidFill>
+          </w14:textFill>
         </w:rPr>
         <w:t>et des garanties de pr</w:t>
       </w:r>
       <w:r>
         <w:rPr>
+          <w:outline w:val="0"/>
           <w:color w:val="000000"/>
           <w:u w:color="000000"/>
           <w:rtl w:val="0"/>
           <w:lang w:val="fr-FR"/>
+          <w14:textFill>
+            <w14:solidFill>
+              <w14:srgbClr w14:val="000000"/>
+            </w14:solidFill>
+          </w14:textFill>
         </w:rPr>
         <w:t>é</w:t>
       </w:r>
       <w:r>
         <w:rPr>
+          <w:outline w:val="0"/>
           <w:color w:val="000000"/>
           <w:u w:color="000000"/>
           <w:rtl w:val="0"/>
           <w:lang w:val="fr-FR"/>
-        </w:rPr>
-        <w:t xml:space="preserve">voyance jusqu'au </w:t>
-      </w:r>
-      <w:r>
-        <w:rPr>
-          <w:rFonts w:ascii="Calibri" w:cs="Calibri" w:hAnsi="Calibri" w:eastAsia="Calibri"/>
-          <w:i w:val="1"/>
-          <w:iCs w:val="1"/>
-          <w:color w:val="1f497d"/>
-          <w:u w:color="1f497d"/>
-          <w:rtl w:val="0"/>
-        </w:rPr>
-        <w:t>« </w:t>
-      </w:r>
-      <w:r>
-        <w:rPr>
-          <w:rFonts w:ascii="Calibri" w:cs="Calibri" w:hAnsi="Calibri" w:eastAsia="Calibri"/>
-          <w:i w:val="1"/>
-          <w:iCs w:val="1"/>
-          <w:color w:val="1f497d"/>
-          <w:u w:color="1f497d"/>
-          <w:rtl w:val="0"/>
-          <w:lang w:val="fr-FR"/>
-        </w:rPr>
-        <w:t>date de fin des droits du salari</w:t>
-      </w:r>
-      <w:r>
-        <w:rPr>
-          <w:rFonts w:ascii="Calibri" w:cs="Calibri" w:hAnsi="Calibri" w:eastAsia="Calibri"/>
-          <w:i w:val="1"/>
-          <w:iCs w:val="1"/>
-          <w:color w:val="1f497d"/>
-          <w:u w:color="1f497d"/>
-          <w:rtl w:val="0"/>
-          <w:lang w:val="fr-FR"/>
-        </w:rPr>
-        <w:t xml:space="preserve">é </w:t>
-      </w:r>
-      <w:r>
-        <w:rPr>
-          <w:rFonts w:ascii="Calibri" w:cs="Calibri" w:hAnsi="Calibri" w:eastAsia="Calibri"/>
-          <w:i w:val="1"/>
-          <w:iCs w:val="1"/>
-          <w:color w:val="1f497d"/>
-          <w:u w:color="1f497d"/>
-          <w:rtl w:val="0"/>
-          <w:lang w:val="fr-FR"/>
-        </w:rPr>
-        <w:t>et de ses ayants droits</w:t>
-      </w:r>
-      <w:r>
-        <w:rPr>
-          <w:rFonts w:ascii="Calibri" w:cs="Calibri" w:hAnsi="Calibri" w:eastAsia="Calibri"/>
-          <w:i w:val="1"/>
-          <w:iCs w:val="1"/>
-          <w:color w:val="1f497d"/>
-          <w:u w:color="1f497d"/>
-          <w:rtl w:val="0"/>
-        </w:rPr>
-        <w:t> »</w:t>
-      </w:r>
-      <w:r>
-        <w:rPr>
+          <w14:textFill>
+            <w14:solidFill>
+              <w14:srgbClr w14:val="000000"/>
+            </w14:solidFill>
+          </w14:textFill>
+        </w:rPr>
+        <w:t>voyance jusqu</w:t>
+      </w:r>
+      <w:r>
+        <w:rPr>
+          <w:outline w:val="0"/>
           <w:color w:val="000000"/>
           <w:u w:color="000000"/>
           <w:rtl w:val="0"/>
           <w:lang w:val="fr-FR"/>
-        </w:rPr>
-        <w:t xml:space="preserve"> dans les conditions pr</w:t>
-      </w:r>
-      <w:r>
-        <w:rPr>
+          <w14:textFill>
+            <w14:solidFill>
+              <w14:srgbClr w14:val="000000"/>
+            </w14:solidFill>
+          </w14:textFill>
+        </w:rPr>
+        <w:t>’</w:t>
+      </w:r>
+      <w:r>
+        <w:rPr>
+          <w:outline w:val="0"/>
           <w:color w:val="000000"/>
           <w:u w:color="000000"/>
           <w:rtl w:val="0"/>
           <w:lang w:val="fr-FR"/>
-        </w:rPr>
-        <w:t>é</w:t>
-      </w:r>
-      <w:r>
-        <w:rPr>
+          <w14:textFill>
+            <w14:solidFill>
+              <w14:srgbClr w14:val="000000"/>
+            </w14:solidFill>
+          </w14:textFill>
+        </w:rPr>
+        <w:t xml:space="preserve">au </w:t>
+      </w:r>
+      <w:r>
+        <w:rPr>
+          <w:rFonts w:ascii="Calibri" w:cs="Calibri" w:hAnsi="Calibri" w:eastAsia="Calibri"/>
+          <w:i w:val="1"/>
+          <w:iCs w:val="1"/>
+          <w:outline w:val="0"/>
+          <w:color w:val="1f497d"/>
+          <w:u w:color="1f497d"/>
+          <w:rtl w:val="0"/>
+          <w14:textFill>
+            <w14:solidFill>
+              <w14:srgbClr w14:val="1F497D"/>
+            </w14:solidFill>
+          </w14:textFill>
+        </w:rPr>
+        <w:t>« </w:t>
+      </w:r>
+      <w:r>
+        <w:rPr>
+          <w:rFonts w:ascii="Calibri" w:cs="Calibri" w:hAnsi="Calibri" w:eastAsia="Calibri"/>
+          <w:i w:val="1"/>
+          <w:iCs w:val="1"/>
+          <w:outline w:val="0"/>
+          <w:color w:val="1f497d"/>
+          <w:u w:color="1f497d"/>
+          <w:rtl w:val="0"/>
+          <w:lang w:val="fr-FR"/>
+          <w14:textFill>
+            <w14:solidFill>
+              <w14:srgbClr w14:val="1F497D"/>
+            </w14:solidFill>
+          </w14:textFill>
+        </w:rPr>
+        <w:t>date de fin des droits du salari</w:t>
+      </w:r>
+      <w:r>
+        <w:rPr>
+          <w:rFonts w:ascii="Calibri" w:cs="Calibri" w:hAnsi="Calibri" w:eastAsia="Calibri"/>
+          <w:i w:val="1"/>
+          <w:iCs w:val="1"/>
+          <w:outline w:val="0"/>
+          <w:color w:val="1f497d"/>
+          <w:u w:color="1f497d"/>
+          <w:rtl w:val="0"/>
+          <w:lang w:val="fr-FR"/>
+          <w14:textFill>
+            <w14:solidFill>
+              <w14:srgbClr w14:val="1F497D"/>
+            </w14:solidFill>
+          </w14:textFill>
+        </w:rPr>
+        <w:t xml:space="preserve">é </w:t>
+      </w:r>
+      <w:r>
+        <w:rPr>
+          <w:rFonts w:ascii="Calibri" w:cs="Calibri" w:hAnsi="Calibri" w:eastAsia="Calibri"/>
+          <w:i w:val="1"/>
+          <w:iCs w:val="1"/>
+          <w:outline w:val="0"/>
+          <w:color w:val="1f497d"/>
+          <w:u w:color="1f497d"/>
+          <w:rtl w:val="0"/>
+          <w:lang w:val="fr-FR"/>
+          <w14:textFill>
+            <w14:solidFill>
+              <w14:srgbClr w14:val="1F497D"/>
+            </w14:solidFill>
+          </w14:textFill>
+        </w:rPr>
+        <w:t>et de ses ayants droits</w:t>
+      </w:r>
+      <w:r>
+        <w:rPr>
+          <w:rFonts w:ascii="Calibri" w:cs="Calibri" w:hAnsi="Calibri" w:eastAsia="Calibri"/>
+          <w:i w:val="1"/>
+          <w:iCs w:val="1"/>
+          <w:outline w:val="0"/>
+          <w:color w:val="1f497d"/>
+          <w:u w:color="1f497d"/>
+          <w:rtl w:val="0"/>
+          <w14:textFill>
+            <w14:solidFill>
+              <w14:srgbClr w14:val="1F497D"/>
+            </w14:solidFill>
+          </w14:textFill>
+        </w:rPr>
+        <w:t> »</w:t>
+      </w:r>
+      <w:r>
+        <w:rPr>
+          <w:outline w:val="0"/>
           <w:color w:val="000000"/>
           <w:u w:color="000000"/>
           <w:rtl w:val="0"/>
           <w:lang w:val="fr-FR"/>
-        </w:rPr>
-        <w:t xml:space="preserve">vues </w:t>
-      </w:r>
-      <w:r>
-        <w:rPr>
+          <w14:textFill>
+            <w14:solidFill>
+              <w14:srgbClr w14:val="000000"/>
+            </w14:solidFill>
+          </w14:textFill>
+        </w:rPr>
+        <w:t xml:space="preserve"> dans les conditions pr</w:t>
+      </w:r>
+      <w:r>
+        <w:rPr>
+          <w:outline w:val="0"/>
           <w:color w:val="000000"/>
           <w:u w:color="000000"/>
           <w:rtl w:val="0"/>
           <w:lang w:val="fr-FR"/>
-        </w:rPr>
-        <w:t xml:space="preserve">à </w:t>
-      </w:r>
-      <w:r>
-        <w:rPr>
+          <w14:textFill>
+            <w14:solidFill>
+              <w14:srgbClr w14:val="000000"/>
+            </w14:solidFill>
+          </w14:textFill>
+        </w:rPr>
+        <w:t>é</w:t>
+      </w:r>
+      <w:r>
+        <w:rPr>
+          <w:outline w:val="0"/>
           <w:color w:val="000000"/>
           <w:u w:color="000000"/>
           <w:rtl w:val="0"/>
           <w:lang w:val="fr-FR"/>
-        </w:rPr>
-        <w:t>l'article L. 911-8 du code de la s</w:t>
-      </w:r>
-      <w:r>
-        <w:rPr>
+          <w14:textFill>
+            <w14:solidFill>
+              <w14:srgbClr w14:val="000000"/>
+            </w14:solidFill>
+          </w14:textFill>
+        </w:rPr>
+        <w:t xml:space="preserve">vues </w:t>
+      </w:r>
+      <w:r>
+        <w:rPr>
+          <w:outline w:val="0"/>
           <w:color w:val="000000"/>
           <w:u w:color="000000"/>
           <w:rtl w:val="0"/>
           <w:lang w:val="fr-FR"/>
-        </w:rPr>
-        <w:t>é</w:t>
-      </w:r>
-      <w:r>
-        <w:rPr>
+          <w14:textFill>
+            <w14:solidFill>
+              <w14:srgbClr w14:val="000000"/>
+            </w14:solidFill>
+          </w14:textFill>
+        </w:rPr>
+        <w:t xml:space="preserve">à </w:t>
+      </w:r>
+      <w:r>
+        <w:rPr>
+          <w:outline w:val="0"/>
           <w:color w:val="000000"/>
           <w:u w:color="000000"/>
           <w:rtl w:val="0"/>
-        </w:rPr>
-        <w:t>curit</w:t>
-      </w:r>
-      <w:r>
-        <w:rPr>
+          <w:lang w:val="fr-FR"/>
+          <w14:textFill>
+            <w14:solidFill>
+              <w14:srgbClr w14:val="000000"/>
+            </w14:solidFill>
+          </w14:textFill>
+        </w:rPr>
+        <w:t>l</w:t>
+      </w:r>
+      <w:r>
+        <w:rPr>
+          <w:outline w:val="0"/>
           <w:color w:val="000000"/>
           <w:u w:color="000000"/>
           <w:rtl w:val="0"/>
           <w:lang w:val="fr-FR"/>
-        </w:rPr>
-        <w:t xml:space="preserve">é </w:t>
-      </w:r>
-      <w:r>
-        <w:rPr>
+          <w14:textFill>
+            <w14:solidFill>
+              <w14:srgbClr w14:val="000000"/>
+            </w14:solidFill>
+          </w14:textFill>
+        </w:rPr>
+        <w:t>’</w:t>
+      </w:r>
+      <w:r>
+        <w:rPr>
+          <w:outline w:val="0"/>
           <w:color w:val="000000"/>
           <w:u w:color="000000"/>
           <w:rtl w:val="0"/>
+          <w:lang w:val="fr-FR"/>
+          <w14:textFill>
+            <w14:solidFill>
+              <w14:srgbClr w14:val="000000"/>
+            </w14:solidFill>
+          </w14:textFill>
+        </w:rPr>
+        <w:t>article L. 911-8 du code de la s</w:t>
+      </w:r>
+      <w:r>
+        <w:rPr>
+          <w:outline w:val="0"/>
+          <w:color w:val="000000"/>
+          <w:u w:color="000000"/>
+          <w:rtl w:val="0"/>
+          <w:lang w:val="fr-FR"/>
+          <w14:textFill>
+            <w14:solidFill>
+              <w14:srgbClr w14:val="000000"/>
+            </w14:solidFill>
+          </w14:textFill>
+        </w:rPr>
+        <w:t>é</w:t>
+      </w:r>
+      <w:r>
+        <w:rPr>
+          <w:outline w:val="0"/>
+          <w:color w:val="000000"/>
+          <w:u w:color="000000"/>
+          <w:rtl w:val="0"/>
+          <w14:textFill>
+            <w14:solidFill>
+              <w14:srgbClr w14:val="000000"/>
+            </w14:solidFill>
+          </w14:textFill>
+        </w:rPr>
+        <w:t>curit</w:t>
+      </w:r>
+      <w:r>
+        <w:rPr>
+          <w:outline w:val="0"/>
+          <w:color w:val="000000"/>
+          <w:u w:color="000000"/>
+          <w:rtl w:val="0"/>
+          <w:lang w:val="fr-FR"/>
+          <w14:textFill>
+            <w14:solidFill>
+              <w14:srgbClr w14:val="000000"/>
+            </w14:solidFill>
+          </w14:textFill>
+        </w:rPr>
+        <w:t xml:space="preserve">é </w:t>
+      </w:r>
+      <w:r>
+        <w:rPr>
+          <w:outline w:val="0"/>
+          <w:color w:val="000000"/>
+          <w:u w:color="000000"/>
+          <w:rtl w:val="0"/>
           <w:lang w:val="it-IT"/>
+          <w14:textFill>
+            <w14:solidFill>
+              <w14:srgbClr w14:val="000000"/>
+            </w14:solidFill>
+          </w14:textFill>
         </w:rPr>
         <w:t>sociale.</w:t>
       </w:r>
@@ -1362,8 +2080,14 @@
       <w:pPr>
         <w:pStyle w:val="Corps"/>
         <w:rPr>
-          <w:color w:val="1f497d"/>
-          <w:u w:color="1f497d"/>
+          <w:outline w:val="0"/>
+          <w:color w:val="1f497d"/>
+          <w:u w:color="1f497d"/>
+          <w14:textFill>
+            <w14:solidFill>
+              <w14:srgbClr w14:val="1F497D"/>
+            </w14:solidFill>
+          </w14:textFill>
         </w:rPr>
       </w:pPr>
     </w:p>
@@ -1383,8 +2107,14 @@
       <w:pPr>
         <w:pStyle w:val="Corps"/>
         <w:rPr>
-          <w:color w:val="1f497d"/>
-          <w:u w:color="1f497d"/>
+          <w:outline w:val="0"/>
+          <w:color w:val="1f497d"/>
+          <w:u w:color="1f497d"/>
+          <w14:textFill>
+            <w14:solidFill>
+              <w14:srgbClr w14:val="1F497D"/>
+            </w14:solidFill>
+          </w14:textFill>
         </w:rPr>
       </w:pPr>
     </w:p>
@@ -1465,6 +2195,7 @@
       <w:r>
         <w:rPr>
           <w:rtl w:val="0"/>
+          <w:lang w:val="fr-FR"/>
         </w:rPr>
         <w:t>Signature et tampon</w:t>
       </w:r>
@@ -1476,15 +2207,28 @@
           <w:rFonts w:ascii="Calibri" w:cs="Calibri" w:hAnsi="Calibri" w:eastAsia="Calibri"/>
           <w:i w:val="1"/>
           <w:iCs w:val="1"/>
+          <w:outline w:val="0"/>
           <w:color w:val="4f81bd"/>
           <w:u w:color="4f81bd"/>
+          <w14:textFill>
+            <w14:solidFill>
+              <w14:srgbClr w14:val="4F81BD"/>
+            </w14:solidFill>
+          </w14:textFill>
         </w:rPr>
       </w:pPr>
       <w:r>
         <w:rPr>
-          <w:color w:val="1f497d"/>
-          <w:u w:color="1f497d"/>
-          <w:rtl w:val="0"/>
+          <w:outline w:val="0"/>
+          <w:color w:val="1f497d"/>
+          <w:u w:color="1f497d"/>
+          <w:rtl w:val="0"/>
+          <w:lang w:val="fr-FR"/>
+          <w14:textFill>
+            <w14:solidFill>
+              <w14:srgbClr w14:val="1F497D"/>
+            </w14:solidFill>
+          </w14:textFill>
         </w:rPr>
         <w:t>« </w:t>
       </w:r>
@@ -1493,9 +2237,16 @@
           <w:rFonts w:ascii="Calibri" w:cs="Calibri" w:hAnsi="Calibri" w:eastAsia="Calibri"/>
           <w:i w:val="1"/>
           <w:iCs w:val="1"/>
-          <w:color w:val="1f497d"/>
-          <w:u w:color="1f497d"/>
-          <w:rtl w:val="0"/>
+          <w:outline w:val="0"/>
+          <w:color w:val="1f497d"/>
+          <w:u w:color="1f497d"/>
+          <w:rtl w:val="0"/>
+          <w:lang w:val="fr-FR"/>
+          <w14:textFill>
+            <w14:solidFill>
+              <w14:srgbClr w14:val="1F497D"/>
+            </w14:solidFill>
+          </w14:textFill>
         </w:rPr>
         <w:t>pr</w:t>
       </w:r>
@@ -1504,10 +2255,16 @@
           <w:rFonts w:ascii="Calibri" w:cs="Calibri" w:hAnsi="Calibri" w:eastAsia="Calibri"/>
           <w:i w:val="1"/>
           <w:iCs w:val="1"/>
-          <w:color w:val="1f497d"/>
-          <w:u w:color="1f497d"/>
-          <w:rtl w:val="0"/>
-          <w:lang w:val="fr-FR"/>
+          <w:outline w:val="0"/>
+          <w:color w:val="1f497d"/>
+          <w:u w:color="1f497d"/>
+          <w:rtl w:val="0"/>
+          <w:lang w:val="fr-FR"/>
+          <w14:textFill>
+            <w14:solidFill>
+              <w14:srgbClr w14:val="1F497D"/>
+            </w14:solidFill>
+          </w14:textFill>
         </w:rPr>
         <w:t>é</w:t>
       </w:r>
@@ -1516,9 +2273,16 @@
           <w:rFonts w:ascii="Calibri" w:cs="Calibri" w:hAnsi="Calibri" w:eastAsia="Calibri"/>
           <w:i w:val="1"/>
           <w:iCs w:val="1"/>
-          <w:color w:val="1f497d"/>
-          <w:u w:color="1f497d"/>
-          <w:rtl w:val="0"/>
+          <w:outline w:val="0"/>
+          <w:color w:val="1f497d"/>
+          <w:u w:color="1f497d"/>
+          <w:rtl w:val="0"/>
+          <w:lang w:val="fr-FR"/>
+          <w14:textFill>
+            <w14:solidFill>
+              <w14:srgbClr w14:val="1F497D"/>
+            </w14:solidFill>
+          </w14:textFill>
         </w:rPr>
         <w:t>nom</w:t>
       </w:r>
@@ -1527,17 +2291,31 @@
           <w:rFonts w:ascii="Calibri" w:cs="Calibri" w:hAnsi="Calibri" w:eastAsia="Calibri"/>
           <w:i w:val="1"/>
           <w:iCs w:val="1"/>
-          <w:color w:val="1f497d"/>
-          <w:u w:color="1f497d"/>
-          <w:rtl w:val="0"/>
+          <w:outline w:val="0"/>
+          <w:color w:val="1f497d"/>
+          <w:u w:color="1f497d"/>
+          <w:rtl w:val="0"/>
+          <w:lang w:val="fr-FR"/>
+          <w14:textFill>
+            <w14:solidFill>
+              <w14:srgbClr w14:val="1F497D"/>
+            </w14:solidFill>
+          </w14:textFill>
         </w:rPr>
         <w:t> »</w:t>
       </w:r>
       <w:r>
         <w:rPr>
+          <w:outline w:val="0"/>
           <w:color w:val="000000"/>
           <w:u w:color="000000"/>
           <w:rtl w:val="0"/>
+          <w:lang w:val="fr-FR"/>
+          <w14:textFill>
+            <w14:solidFill>
+              <w14:srgbClr w14:val="000000"/>
+            </w14:solidFill>
+          </w14:textFill>
         </w:rPr>
         <w:t>,</w:t>
       </w:r>
@@ -1546,9 +2324,16 @@
           <w:rFonts w:ascii="Calibri" w:cs="Calibri" w:hAnsi="Calibri" w:eastAsia="Calibri"/>
           <w:i w:val="1"/>
           <w:iCs w:val="1"/>
+          <w:outline w:val="0"/>
           <w:color w:val="4f81bd"/>
           <w:u w:color="4f81bd"/>
           <w:rtl w:val="0"/>
+          <w:lang w:val="fr-FR"/>
+          <w14:textFill>
+            <w14:solidFill>
+              <w14:srgbClr w14:val="4F81BD"/>
+            </w14:solidFill>
+          </w14:textFill>
         </w:rPr>
         <w:t xml:space="preserve"> </w:t>
       </w:r>
@@ -1557,9 +2342,16 @@
           <w:rFonts w:ascii="Calibri" w:cs="Calibri" w:hAnsi="Calibri" w:eastAsia="Calibri"/>
           <w:i w:val="1"/>
           <w:iCs w:val="1"/>
-          <w:color w:val="1f497d"/>
-          <w:u w:color="1f497d"/>
-          <w:rtl w:val="0"/>
+          <w:outline w:val="0"/>
+          <w:color w:val="1f497d"/>
+          <w:u w:color="1f497d"/>
+          <w:rtl w:val="0"/>
+          <w:lang w:val="fr-FR"/>
+          <w14:textFill>
+            <w14:solidFill>
+              <w14:srgbClr w14:val="1F497D"/>
+            </w14:solidFill>
+          </w14:textFill>
         </w:rPr>
         <w:t>« </w:t>
       </w:r>
@@ -1568,9 +2360,16 @@
           <w:rFonts w:ascii="Calibri" w:cs="Calibri" w:hAnsi="Calibri" w:eastAsia="Calibri"/>
           <w:i w:val="1"/>
           <w:iCs w:val="1"/>
-          <w:color w:val="1f497d"/>
-          <w:u w:color="1f497d"/>
-          <w:rtl w:val="0"/>
+          <w:outline w:val="0"/>
+          <w:color w:val="1f497d"/>
+          <w:u w:color="1f497d"/>
+          <w:rtl w:val="0"/>
+          <w:lang w:val="fr-FR"/>
+          <w14:textFill>
+            <w14:solidFill>
+              <w14:srgbClr w14:val="1F497D"/>
+            </w14:solidFill>
+          </w14:textFill>
         </w:rPr>
         <w:t>nom</w:t>
       </w:r>
@@ -1579,17 +2378,31 @@
           <w:rFonts w:ascii="Calibri" w:cs="Calibri" w:hAnsi="Calibri" w:eastAsia="Calibri"/>
           <w:i w:val="1"/>
           <w:iCs w:val="1"/>
-          <w:color w:val="1f497d"/>
-          <w:u w:color="1f497d"/>
-          <w:rtl w:val="0"/>
+          <w:outline w:val="0"/>
+          <w:color w:val="1f497d"/>
+          <w:u w:color="1f497d"/>
+          <w:rtl w:val="0"/>
+          <w:lang w:val="fr-FR"/>
+          <w14:textFill>
+            <w14:solidFill>
+              <w14:srgbClr w14:val="1F497D"/>
+            </w14:solidFill>
+          </w14:textFill>
         </w:rPr>
         <w:t> »</w:t>
       </w:r>
       <w:r>
         <w:rPr>
+          <w:outline w:val="0"/>
           <w:color w:val="000000"/>
           <w:u w:color="000000"/>
           <w:rtl w:val="0"/>
+          <w:lang w:val="fr-FR"/>
+          <w14:textFill>
+            <w14:solidFill>
+              <w14:srgbClr w14:val="000000"/>
+            </w14:solidFill>
+          </w14:textFill>
         </w:rPr>
         <w:t>,</w:t>
       </w:r>
@@ -1598,23 +2411,18 @@
           <w:rFonts w:ascii="Calibri" w:cs="Calibri" w:hAnsi="Calibri" w:eastAsia="Calibri"/>
           <w:i w:val="1"/>
           <w:iCs w:val="1"/>
+          <w:outline w:val="0"/>
           <w:color w:val="4f81bd"/>
           <w:u w:color="4f81bd"/>
           <w:rtl w:val="0"/>
-        </w:rPr>
-        <w:t xml:space="preserve"> </w:t>
-      </w:r>
-      <w:r>
-        <w:rPr>
-          <w:rFonts w:ascii="Calibri" w:cs="Calibri" w:hAnsi="Calibri" w:eastAsia="Calibri"/>
-          <w:i w:val="1"/>
-          <w:iCs w:val="1"/>
-          <w:color w:val="4f81bd"/>
-          <w:u w:color="4f81bd"/>
-          <w:rtl w:val="0"/>
-          <w:lang w:val="fr-FR"/>
-        </w:rPr>
-        <w:t xml:space="preserve">  </w:t>
+          <w:lang w:val="fr-FR"/>
+          <w14:textFill>
+            <w14:solidFill>
+              <w14:srgbClr w14:val="4F81BD"/>
+            </w14:solidFill>
+          </w14:textFill>
+        </w:rPr>
+        <w:t xml:space="preserve">   </w:t>
       </w:r>
     </w:p>
     <w:p>
@@ -1626,9 +2434,16 @@
           <w:rFonts w:ascii="Calibri" w:cs="Calibri" w:hAnsi="Calibri" w:eastAsia="Calibri"/>
           <w:i w:val="1"/>
           <w:iCs w:val="1"/>
-          <w:color w:val="1f497d"/>
-          <w:u w:color="1f497d"/>
-          <w:rtl w:val="0"/>
+          <w:outline w:val="0"/>
+          <w:color w:val="1f497d"/>
+          <w:u w:color="1f497d"/>
+          <w:rtl w:val="0"/>
+          <w:lang w:val="fr-FR"/>
+          <w14:textFill>
+            <w14:solidFill>
+              <w14:srgbClr w14:val="1F497D"/>
+            </w14:solidFill>
+          </w14:textFill>
         </w:rPr>
         <w:t>« </w:t>
       </w:r>
@@ -1637,10 +2452,16 @@
           <w:rFonts w:ascii="Calibri" w:cs="Calibri" w:hAnsi="Calibri" w:eastAsia="Calibri"/>
           <w:i w:val="1"/>
           <w:iCs w:val="1"/>
-          <w:color w:val="1f497d"/>
-          <w:u w:color="1f497d"/>
-          <w:rtl w:val="0"/>
-          <w:lang w:val="fr-FR"/>
+          <w:outline w:val="0"/>
+          <w:color w:val="1f497d"/>
+          <w:u w:color="1f497d"/>
+          <w:rtl w:val="0"/>
+          <w:lang w:val="fr-FR"/>
+          <w14:textFill>
+            <w14:solidFill>
+              <w14:srgbClr w14:val="1F497D"/>
+            </w14:solidFill>
+          </w14:textFill>
         </w:rPr>
         <w:t>titre du repr</w:t>
       </w:r>
@@ -1649,10 +2470,16 @@
           <w:rFonts w:ascii="Calibri" w:cs="Calibri" w:hAnsi="Calibri" w:eastAsia="Calibri"/>
           <w:i w:val="1"/>
           <w:iCs w:val="1"/>
-          <w:color w:val="1f497d"/>
-          <w:u w:color="1f497d"/>
-          <w:rtl w:val="0"/>
-          <w:lang w:val="fr-FR"/>
+          <w:outline w:val="0"/>
+          <w:color w:val="1f497d"/>
+          <w:u w:color="1f497d"/>
+          <w:rtl w:val="0"/>
+          <w:lang w:val="fr-FR"/>
+          <w14:textFill>
+            <w14:solidFill>
+              <w14:srgbClr w14:val="1F497D"/>
+            </w14:solidFill>
+          </w14:textFill>
         </w:rPr>
         <w:t>é</w:t>
       </w:r>
@@ -1661,10 +2488,16 @@
           <w:rFonts w:ascii="Calibri" w:cs="Calibri" w:hAnsi="Calibri" w:eastAsia="Calibri"/>
           <w:i w:val="1"/>
           <w:iCs w:val="1"/>
-          <w:color w:val="1f497d"/>
-          <w:u w:color="1f497d"/>
-          <w:rtl w:val="0"/>
-          <w:lang w:val="fr-FR"/>
+          <w:outline w:val="0"/>
+          <w:color w:val="1f497d"/>
+          <w:u w:color="1f497d"/>
+          <w:rtl w:val="0"/>
+          <w:lang w:val="fr-FR"/>
+          <w14:textFill>
+            <w14:solidFill>
+              <w14:srgbClr w14:val="1F497D"/>
+            </w14:solidFill>
+          </w14:textFill>
         </w:rPr>
         <w:t>sentant des ressources humaine</w:t>
       </w:r>
@@ -1673,41 +2506,59 @@
           <w:rFonts w:ascii="Calibri" w:cs="Calibri" w:hAnsi="Calibri" w:eastAsia="Calibri"/>
           <w:i w:val="1"/>
           <w:iCs w:val="1"/>
-          <w:color w:val="1f497d"/>
-          <w:u w:color="1f497d"/>
-          <w:rtl w:val="0"/>
+          <w:outline w:val="0"/>
+          <w:color w:val="1f497d"/>
+          <w:u w:color="1f497d"/>
+          <w:rtl w:val="0"/>
+          <w:lang w:val="fr-FR"/>
+          <w14:textFill>
+            <w14:solidFill>
+              <w14:srgbClr w14:val="1F497D"/>
+            </w14:solidFill>
+          </w14:textFill>
         </w:rPr>
         <w:t> »</w:t>
       </w:r>
       <w:r>
         <w:rPr>
-          <w:color w:val="1f497d"/>
-          <w:u w:color="1f497d"/>
-          <w:rtl w:val="0"/>
+          <w:outline w:val="0"/>
+          <w:color w:val="1f497d"/>
+          <w:u w:color="1f497d"/>
+          <w:rtl w:val="0"/>
+          <w:lang w:val="fr-FR"/>
+          <w14:textFill>
+            <w14:solidFill>
+              <w14:srgbClr w14:val="1F497D"/>
+            </w14:solidFill>
+          </w14:textFill>
         </w:rPr>
         <w:t xml:space="preserve"> </w:t>
       </w:r>
       <w:r>
         <w:rPr>
           <w:rtl w:val="0"/>
+          <w:lang w:val="fr-FR"/>
         </w:rPr>
         <w:t>de la soci</w:t>
       </w:r>
       <w:r>
         <w:rPr>
           <w:rtl w:val="0"/>
+          <w:lang w:val="fr-FR"/>
         </w:rPr>
         <w:t>é</w:t>
       </w:r>
       <w:r>
         <w:rPr>
           <w:rtl w:val="0"/>
+          <w:lang w:val="fr-FR"/>
         </w:rPr>
         <w:t>t</w:t>
       </w:r>
       <w:r>
         <w:rPr>
           <w:rtl w:val="0"/>
+          <w:lang w:val="fr-FR"/>
         </w:rPr>
         <w:t xml:space="preserve">é </w:t>
       </w:r>
@@ -1716,9 +2567,16 @@
           <w:rFonts w:ascii="Calibri" w:cs="Calibri" w:hAnsi="Calibri" w:eastAsia="Calibri"/>
           <w:i w:val="1"/>
           <w:iCs w:val="1"/>
-          <w:color w:val="1f497d"/>
-          <w:u w:color="1f497d"/>
-          <w:rtl w:val="0"/>
+          <w:outline w:val="0"/>
+          <w:color w:val="1f497d"/>
+          <w:u w:color="1f497d"/>
+          <w:rtl w:val="0"/>
+          <w:lang w:val="fr-FR"/>
+          <w14:textFill>
+            <w14:solidFill>
+              <w14:srgbClr w14:val="1F497D"/>
+            </w14:solidFill>
+          </w14:textFill>
         </w:rPr>
         <w:t>« </w:t>
       </w:r>
@@ -1727,10 +2585,16 @@
           <w:rFonts w:ascii="Calibri" w:cs="Calibri" w:hAnsi="Calibri" w:eastAsia="Calibri"/>
           <w:i w:val="1"/>
           <w:iCs w:val="1"/>
-          <w:color w:val="1f497d"/>
-          <w:u w:color="1f497d"/>
-          <w:rtl w:val="0"/>
-          <w:lang w:val="fr-FR"/>
+          <w:outline w:val="0"/>
+          <w:color w:val="1f497d"/>
+          <w:u w:color="1f497d"/>
+          <w:rtl w:val="0"/>
+          <w:lang w:val="fr-FR"/>
+          <w14:textFill>
+            <w14:solidFill>
+              <w14:srgbClr w14:val="1F497D"/>
+            </w14:solidFill>
+          </w14:textFill>
         </w:rPr>
         <w:t>nom de la soci</w:t>
       </w:r>
@@ -1739,10 +2603,16 @@
           <w:rFonts w:ascii="Calibri" w:cs="Calibri" w:hAnsi="Calibri" w:eastAsia="Calibri"/>
           <w:i w:val="1"/>
           <w:iCs w:val="1"/>
-          <w:color w:val="1f497d"/>
-          <w:u w:color="1f497d"/>
-          <w:rtl w:val="0"/>
-          <w:lang w:val="fr-FR"/>
+          <w:outline w:val="0"/>
+          <w:color w:val="1f497d"/>
+          <w:u w:color="1f497d"/>
+          <w:rtl w:val="0"/>
+          <w:lang w:val="fr-FR"/>
+          <w14:textFill>
+            <w14:solidFill>
+              <w14:srgbClr w14:val="1F497D"/>
+            </w14:solidFill>
+          </w14:textFill>
         </w:rPr>
         <w:t>é</w:t>
       </w:r>
@@ -1751,9 +2621,16 @@
           <w:rFonts w:ascii="Calibri" w:cs="Calibri" w:hAnsi="Calibri" w:eastAsia="Calibri"/>
           <w:i w:val="1"/>
           <w:iCs w:val="1"/>
-          <w:color w:val="1f497d"/>
-          <w:u w:color="1f497d"/>
-          <w:rtl w:val="0"/>
+          <w:outline w:val="0"/>
+          <w:color w:val="1f497d"/>
+          <w:u w:color="1f497d"/>
+          <w:rtl w:val="0"/>
+          <w:lang w:val="fr-FR"/>
+          <w14:textFill>
+            <w14:solidFill>
+              <w14:srgbClr w14:val="1F497D"/>
+            </w14:solidFill>
+          </w14:textFill>
         </w:rPr>
         <w:t>t</w:t>
       </w:r>
@@ -1762,9 +2639,16 @@
           <w:rFonts w:ascii="Calibri" w:cs="Calibri" w:hAnsi="Calibri" w:eastAsia="Calibri"/>
           <w:i w:val="1"/>
           <w:iCs w:val="1"/>
-          <w:color w:val="1f497d"/>
-          <w:u w:color="1f497d"/>
-          <w:rtl w:val="0"/>
+          <w:outline w:val="0"/>
+          <w:color w:val="1f497d"/>
+          <w:u w:color="1f497d"/>
+          <w:rtl w:val="0"/>
+          <w:lang w:val="fr-FR"/>
+          <w14:textFill>
+            <w14:solidFill>
+              <w14:srgbClr w14:val="1F497D"/>
+            </w14:solidFill>
+          </w14:textFill>
         </w:rPr>
         <w:t>é »</w:t>
       </w:r>
@@ -1798,12 +2682,18 @@
         <w:bCs w:val="1"/>
         <w:i w:val="1"/>
         <w:iCs w:val="1"/>
+        <w:outline w:val="0"/>
         <w:color w:val="1f497d"/>
         <w:sz w:val="24"/>
         <w:szCs w:val="24"/>
         <w:u w:color="1f497d"/>
         <w:rtl w:val="0"/>
         <w:lang w:val="fr-FR"/>
+        <w14:textFill>
+          <w14:solidFill>
+            <w14:srgbClr w14:val="1F497D"/>
+          </w14:solidFill>
+        </w14:textFill>
       </w:rPr>
       <w:t>Informations administratives de l</w:t>
     </w:r>
@@ -1814,12 +2704,18 @@
         <w:bCs w:val="1"/>
         <w:i w:val="1"/>
         <w:iCs w:val="1"/>
+        <w:outline w:val="0"/>
         <w:color w:val="1f497d"/>
         <w:sz w:val="24"/>
         <w:szCs w:val="24"/>
         <w:u w:color="1f497d"/>
         <w:rtl w:val="0"/>
         <w:lang w:val="fr-FR"/>
+        <w14:textFill>
+          <w14:solidFill>
+            <w14:srgbClr w14:val="1F497D"/>
+          </w14:solidFill>
+        </w14:textFill>
       </w:rPr>
       <w:t>’</w:t>
     </w:r>
@@ -1830,12 +2726,18 @@
         <w:bCs w:val="1"/>
         <w:i w:val="1"/>
         <w:iCs w:val="1"/>
+        <w:outline w:val="0"/>
         <w:color w:val="1f497d"/>
         <w:sz w:val="24"/>
         <w:szCs w:val="24"/>
         <w:u w:color="1f497d"/>
         <w:rtl w:val="0"/>
         <w:lang w:val="fr-FR"/>
+        <w14:textFill>
+          <w14:solidFill>
+            <w14:srgbClr w14:val="1F497D"/>
+          </w14:solidFill>
+        </w14:textFill>
       </w:rPr>
       <w:t>entreprise dont le SIRET et l</w:t>
     </w:r>
@@ -1846,12 +2748,18 @@
         <w:bCs w:val="1"/>
         <w:i w:val="1"/>
         <w:iCs w:val="1"/>
+        <w:outline w:val="0"/>
         <w:color w:val="1f497d"/>
         <w:sz w:val="24"/>
         <w:szCs w:val="24"/>
         <w:u w:color="1f497d"/>
         <w:rtl w:val="0"/>
         <w:lang w:val="fr-FR"/>
+        <w14:textFill>
+          <w14:solidFill>
+            <w14:srgbClr w14:val="1F497D"/>
+          </w14:solidFill>
+        </w14:textFill>
       </w:rPr>
       <w:t>’</w:t>
     </w:r>
@@ -1862,12 +2770,18 @@
         <w:bCs w:val="1"/>
         <w:i w:val="1"/>
         <w:iCs w:val="1"/>
+        <w:outline w:val="0"/>
         <w:color w:val="1f497d"/>
         <w:sz w:val="24"/>
         <w:szCs w:val="24"/>
         <w:u w:color="1f497d"/>
         <w:rtl w:val="0"/>
         <w:lang w:val="fr-FR"/>
+        <w14:textFill>
+          <w14:solidFill>
+            <w14:srgbClr w14:val="1F497D"/>
+          </w14:solidFill>
+        </w14:textFill>
       </w:rPr>
       <w:t>adresse et n</w:t>
     </w:r>
@@ -1878,12 +2792,18 @@
         <w:bCs w:val="1"/>
         <w:i w:val="1"/>
         <w:iCs w:val="1"/>
+        <w:outline w:val="0"/>
         <w:color w:val="1f497d"/>
         <w:sz w:val="24"/>
         <w:szCs w:val="24"/>
         <w:u w:color="1f497d"/>
         <w:rtl w:val="0"/>
         <w:lang w:val="fr-FR"/>
+        <w14:textFill>
+          <w14:solidFill>
+            <w14:srgbClr w14:val="1F497D"/>
+          </w14:solidFill>
+        </w14:textFill>
       </w:rPr>
       <w:t xml:space="preserve">° </w:t>
     </w:r>
@@ -1894,12 +2814,18 @@
         <w:bCs w:val="1"/>
         <w:i w:val="1"/>
         <w:iCs w:val="1"/>
+        <w:outline w:val="0"/>
         <w:color w:val="1f497d"/>
         <w:sz w:val="24"/>
         <w:szCs w:val="24"/>
         <w:u w:color="1f497d"/>
         <w:rtl w:val="0"/>
         <w:lang w:val="fr-FR"/>
+        <w14:textFill>
+          <w14:solidFill>
+            <w14:srgbClr w14:val="1F497D"/>
+          </w14:solidFill>
+        </w14:textFill>
       </w:rPr>
       <w:t>TVA</w:t>
     </w:r>
@@ -1925,12 +2851,18 @@
         <w:bCs w:val="1"/>
         <w:i w:val="1"/>
         <w:iCs w:val="1"/>
+        <w:outline w:val="0"/>
         <w:color w:val="1f497d"/>
         <w:sz w:val="28"/>
         <w:szCs w:val="28"/>
         <w:u w:color="1f497d"/>
         <w:rtl w:val="0"/>
         <w:lang w:val="fr-FR"/>
+        <w14:textFill>
+          <w14:solidFill>
+            <w14:srgbClr w14:val="1F497D"/>
+          </w14:solidFill>
+        </w14:textFill>
       </w:rPr>
       <w:t>LOGO de l</w:t>
     </w:r>
@@ -1941,12 +2873,18 @@
         <w:bCs w:val="1"/>
         <w:i w:val="1"/>
         <w:iCs w:val="1"/>
+        <w:outline w:val="0"/>
         <w:color w:val="1f497d"/>
         <w:sz w:val="28"/>
         <w:szCs w:val="28"/>
         <w:u w:color="1f497d"/>
         <w:rtl w:val="0"/>
         <w:lang w:val="fr-FR"/>
+        <w14:textFill>
+          <w14:solidFill>
+            <w14:srgbClr w14:val="1F497D"/>
+          </w14:solidFill>
+        </w14:textFill>
       </w:rPr>
       <w:t>’</w:t>
     </w:r>
@@ -1957,12 +2895,18 @@
         <w:bCs w:val="1"/>
         <w:i w:val="1"/>
         <w:iCs w:val="1"/>
+        <w:outline w:val="0"/>
         <w:color w:val="1f497d"/>
         <w:sz w:val="28"/>
         <w:szCs w:val="28"/>
         <w:u w:color="1f497d"/>
         <w:rtl w:val="0"/>
         <w:lang w:val="fr-FR"/>
+        <w14:textFill>
+          <w14:solidFill>
+            <w14:srgbClr w14:val="1F497D"/>
+          </w14:solidFill>
+        </w14:textFill>
       </w:rPr>
       <w:t>entreprise</w:t>
     </w:r>
@@ -2117,6 +3061,11 @@
       <w:u w:val="none" w:color="000000"/>
       <w:vertAlign w:val="baseline"/>
       <w:lang w:val="fr-FR"/>
+      <w14:textFill>
+        <w14:solidFill>
+          <w14:srgbClr w14:val="000000"/>
+        </w14:solidFill>
+      </w14:textFill>
     </w:rPr>
   </w:style>
   <w:style w:type="paragraph" w:styleId="footer">
@@ -2159,6 +3108,11 @@
       <w:u w:val="none" w:color="000000"/>
       <w:vertAlign w:val="baseline"/>
       <w:lang w:val="fr-FR"/>
+      <w14:textFill>
+        <w14:solidFill>
+          <w14:srgbClr w14:val="000000"/>
+        </w14:solidFill>
+      </w14:textFill>
     </w:rPr>
   </w:style>
   <w:style w:type="paragraph" w:styleId="Corps">
@@ -2196,6 +3150,11 @@
       <w:szCs w:val="22"/>
       <w:u w:val="none" w:color="000000"/>
       <w:vertAlign w:val="baseline"/>
+      <w14:textFill>
+        <w14:solidFill>
+          <w14:srgbClr w14:val="000000"/>
+        </w14:solidFill>
+      </w14:textFill>
     </w:rPr>
   </w:style>
   <w:style w:type="paragraph" w:styleId="Titre">
@@ -2231,9 +3190,14 @@
       <w:position w:val="0"/>
       <w:sz w:val="36"/>
       <w:szCs w:val="36"/>
-      <w:u w:val="none"/>
+      <w:u w:val="none" w:color="000000"/>
       <w:vertAlign w:val="baseline"/>
       <w:lang w:val="fr-FR"/>
+      <w14:textFill>
+        <w14:solidFill>
+          <w14:srgbClr w14:val="000000"/>
+        </w14:solidFill>
+      </w14:textFill>
     </w:rPr>
   </w:style>
   <w:style w:type="paragraph" w:styleId="signature">
@@ -2272,6 +3236,11 @@
       <w:u w:val="none" w:color="000000"/>
       <w:vertAlign w:val="baseline"/>
       <w:lang w:val="fr-FR"/>
+      <w14:textFill>
+        <w14:solidFill>
+          <w14:srgbClr w14:val="000000"/>
+        </w14:solidFill>
+      </w14:textFill>
     </w:rPr>
   </w:style>
 </w:styles>
@@ -2422,9 +3391,9 @@
         </a:effectStyle>
         <a:effectStyle>
           <a:effectLst>
-            <a:outerShdw sx="100000" sy="100000" kx="0" ky="0" algn="b" rotWithShape="0" blurRad="38100" dist="20000" dir="5400000">
+            <a:outerShdw sx="100000" sy="100000" kx="0" ky="0" algn="b" rotWithShape="0" blurRad="38100" dist="23000" dir="5400000">
               <a:srgbClr val="000000">
-                <a:alpha val="38000"/>
+                <a:alpha val="35000"/>
               </a:srgbClr>
             </a:outerShdw>
           </a:effectLst>
@@ -2504,7 +3473,7 @@
         </a:effectLst>
         <a:sp3d/>
       </a:spPr>
-      <a:bodyPr rot="0" spcFirstLastPara="1" vertOverflow="overflow" horzOverflow="overflow" vert="horz" wrap="square" lIns="45719" tIns="45719" rIns="45719" bIns="45719" numCol="1" spcCol="38100" rtlCol="0" anchor="ctr" upright="0">
+      <a:bodyPr rot="0" spcFirstLastPara="1" vertOverflow="overflow" horzOverflow="overflow" vert="horz" wrap="square" lIns="45718" tIns="45718" rIns="45718" bIns="45718" numCol="1" spcCol="38100" rtlCol="0" anchor="ctr" upright="0">
         <a:spAutoFit/>
       </a:bodyPr>
       <a:lstStyle>
@@ -2532,10 +3501,10 @@
             </a:solidFill>
             <a:effectLst/>
             <a:uFillTx/>
-            <a:latin typeface="Calibri"/>
-            <a:ea typeface="Calibri"/>
-            <a:cs typeface="Calibri"/>
-            <a:sym typeface="Calibri"/>
+            <a:latin typeface="+mn-lt"/>
+            <a:ea typeface="+mn-ea"/>
+            <a:cs typeface="+mn-cs"/>
+            <a:sym typeface="Helvetica Neue"/>
           </a:defRPr>
         </a:defPPr>
         <a:lvl1pPr marL="0" marR="0" indent="0" algn="l" defTabSz="914400" rtl="0" fontAlgn="auto" latinLnBrk="1" hangingPunct="0">
@@ -2791,9 +3760,9 @@
           <a:round/>
         </a:ln>
         <a:effectLst>
-          <a:outerShdw sx="100000" sy="100000" kx="0" ky="0" algn="b" rotWithShape="0" blurRad="38100" dist="20000" dir="5400000">
+          <a:outerShdw sx="100000" sy="100000" kx="0" ky="0" algn="b" rotWithShape="0" blurRad="38100" dist="23000" dir="5400000">
             <a:srgbClr val="000000">
-              <a:alpha val="38000"/>
+              <a:alpha val="35000"/>
             </a:srgbClr>
           </a:outerShdw>
         </a:effectLst>
@@ -3081,7 +4050,7 @@
         <a:effectLst/>
         <a:sp3d/>
       </a:spPr>
-      <a:bodyPr rot="0" spcFirstLastPara="1" vertOverflow="overflow" horzOverflow="overflow" vert="horz" wrap="square" lIns="45719" tIns="45719" rIns="45719" bIns="45719" numCol="1" spcCol="38100" rtlCol="0" anchor="t" upright="0">
+      <a:bodyPr rot="0" spcFirstLastPara="1" vertOverflow="overflow" horzOverflow="overflow" vert="horz" wrap="square" lIns="45718" tIns="45718" rIns="45718" bIns="45718" numCol="1" spcCol="38100" rtlCol="0" anchor="t" upright="0">
         <a:spAutoFit/>
       </a:bodyPr>
       <a:lstStyle>
@@ -3109,10 +4078,10 @@
             </a:solidFill>
             <a:effectLst/>
             <a:uFillTx/>
-            <a:latin typeface="Calibri"/>
-            <a:ea typeface="Calibri"/>
-            <a:cs typeface="Calibri"/>
-            <a:sym typeface="Calibri"/>
+            <a:latin typeface="+mn-lt"/>
+            <a:ea typeface="+mn-ea"/>
+            <a:cs typeface="+mn-cs"/>
+            <a:sym typeface="Helvetica Neue"/>
           </a:defRPr>
         </a:defPPr>
         <a:lvl1pPr marL="0" marR="0" indent="0" algn="l" defTabSz="914400" rtl="0" fontAlgn="auto" latinLnBrk="1" hangingPunct="0">

</xml_diff>

<commit_message>
fix(data): typo in modele lettre (#974)
* fix(data): typo in modele lettre

* add "ouvrables"

* typo: add "ouvrables"

* fix(data): replace .pages with .docx, typo fix and ' with ’ (#975)

* fix(data): replace .pages with .docx, typo fix and ' with ’

* fix(data): typo
</commit_message>
<xml_diff>
--- a/packages/code-du-travail-data/dataset/courrier-type/docx/certificat-de-travail.docx
+++ b/packages/code-du-travail-data/dataset/courrier-type/docx/certificat-de-travail.docx
@@ -1,7 +1,6 @@
 
 <file path=word/document.xml><?xml version="1.0" encoding="utf-8"?>
 <w:document xmlns:r="http://schemas.openxmlformats.org/officeDocument/2006/relationships" xmlns:wp="http://schemas.openxmlformats.org/drawingml/2006/wordprocessingDrawing" xmlns:w="http://schemas.openxmlformats.org/wordprocessingml/2006/main" xmlns:w10="urn:schemas-microsoft-com:office:word" xmlns:w14="http://schemas.microsoft.com/office/word/2010/wordml" xmlns:wps="http://schemas.microsoft.com/office/word/2010/wordprocessingShape" xmlns:wpg="http://schemas.microsoft.com/office/word/2010/wordprocessingGroup" xmlns:mc="http://schemas.openxmlformats.org/markup-compatibility/2006" xmlns:v="urn:schemas-microsoft-com:vml" xmlns:o="urn:schemas-microsoft-com:office:office" xmlns:m="http://schemas.openxmlformats.org/officeDocument/2006/math" mc:Ignorable="w14">
-  <w:background w:color="FFFFFF"/>
   <w:body>
     <w:p>
       <w:pPr>
@@ -32,7 +31,6 @@
     <w:p>
       <w:pPr>
         <w:pStyle w:val="Titre"/>
-        <w:bidi w:val="0"/>
         <w:rPr>
           <w:rFonts w:ascii="Calibri" w:cs="Calibri" w:hAnsi="Calibri" w:eastAsia="Calibri"/>
           <w:sz w:val="40"/>
@@ -68,8 +66,14 @@
           <w:rFonts w:ascii="Calibri" w:cs="Calibri" w:hAnsi="Calibri" w:eastAsia="Calibri"/>
           <w:i w:val="1"/>
           <w:iCs w:val="1"/>
-          <w:color w:val="1f497d"/>
-          <w:u w:color="1f497d"/>
+          <w:outline w:val="0"/>
+          <w:color w:val="1f497d"/>
+          <w:u w:color="1f497d"/>
+          <w14:textFill>
+            <w14:solidFill>
+              <w14:srgbClr w14:val="1F497D"/>
+            </w14:solidFill>
+          </w14:textFill>
         </w:rPr>
       </w:pPr>
       <w:r>
@@ -94,9 +98,15 @@
       </w:r>
       <w:r>
         <w:rPr>
-          <w:color w:val="1f497d"/>
-          <w:u w:color="1f497d"/>
-          <w:rtl w:val="0"/>
+          <w:outline w:val="0"/>
+          <w:color w:val="1f497d"/>
+          <w:u w:color="1f497d"/>
+          <w:rtl w:val="0"/>
+          <w14:textFill>
+            <w14:solidFill>
+              <w14:srgbClr w14:val="1F497D"/>
+            </w14:solidFill>
+          </w14:textFill>
         </w:rPr>
         <w:t>« </w:t>
       </w:r>
@@ -105,9 +115,15 @@
           <w:rFonts w:ascii="Calibri" w:cs="Calibri" w:hAnsi="Calibri" w:eastAsia="Calibri"/>
           <w:i w:val="1"/>
           <w:iCs w:val="1"/>
-          <w:color w:val="1f497d"/>
-          <w:u w:color="1f497d"/>
-          <w:rtl w:val="0"/>
+          <w:outline w:val="0"/>
+          <w:color w:val="1f497d"/>
+          <w:u w:color="1f497d"/>
+          <w:rtl w:val="0"/>
+          <w14:textFill>
+            <w14:solidFill>
+              <w14:srgbClr w14:val="1F497D"/>
+            </w14:solidFill>
+          </w14:textFill>
         </w:rPr>
         <w:t>pr</w:t>
       </w:r>
@@ -116,10 +132,16 @@
           <w:rFonts w:ascii="Calibri" w:cs="Calibri" w:hAnsi="Calibri" w:eastAsia="Calibri"/>
           <w:i w:val="1"/>
           <w:iCs w:val="1"/>
-          <w:color w:val="1f497d"/>
-          <w:u w:color="1f497d"/>
-          <w:rtl w:val="0"/>
-          <w:lang w:val="fr-FR"/>
+          <w:outline w:val="0"/>
+          <w:color w:val="1f497d"/>
+          <w:u w:color="1f497d"/>
+          <w:rtl w:val="0"/>
+          <w:lang w:val="fr-FR"/>
+          <w14:textFill>
+            <w14:solidFill>
+              <w14:srgbClr w14:val="1F497D"/>
+            </w14:solidFill>
+          </w14:textFill>
         </w:rPr>
         <w:t>é</w:t>
       </w:r>
@@ -128,9 +150,15 @@
           <w:rFonts w:ascii="Calibri" w:cs="Calibri" w:hAnsi="Calibri" w:eastAsia="Calibri"/>
           <w:i w:val="1"/>
           <w:iCs w:val="1"/>
-          <w:color w:val="1f497d"/>
-          <w:u w:color="1f497d"/>
-          <w:rtl w:val="0"/>
+          <w:outline w:val="0"/>
+          <w:color w:val="1f497d"/>
+          <w:u w:color="1f497d"/>
+          <w:rtl w:val="0"/>
+          <w14:textFill>
+            <w14:solidFill>
+              <w14:srgbClr w14:val="1F497D"/>
+            </w14:solidFill>
+          </w14:textFill>
         </w:rPr>
         <w:t>nom</w:t>
       </w:r>
@@ -139,17 +167,29 @@
           <w:rFonts w:ascii="Calibri" w:cs="Calibri" w:hAnsi="Calibri" w:eastAsia="Calibri"/>
           <w:i w:val="1"/>
           <w:iCs w:val="1"/>
-          <w:color w:val="1f497d"/>
-          <w:u w:color="1f497d"/>
-          <w:rtl w:val="0"/>
+          <w:outline w:val="0"/>
+          <w:color w:val="1f497d"/>
+          <w:u w:color="1f497d"/>
+          <w:rtl w:val="0"/>
+          <w14:textFill>
+            <w14:solidFill>
+              <w14:srgbClr w14:val="1F497D"/>
+            </w14:solidFill>
+          </w14:textFill>
         </w:rPr>
         <w:t> »</w:t>
       </w:r>
       <w:r>
         <w:rPr>
+          <w:outline w:val="0"/>
           <w:color w:val="000000"/>
           <w:u w:color="000000"/>
           <w:rtl w:val="0"/>
+          <w14:textFill>
+            <w14:solidFill>
+              <w14:srgbClr w14:val="000000"/>
+            </w14:solidFill>
+          </w14:textFill>
         </w:rPr>
         <w:t>,</w:t>
       </w:r>
@@ -158,9 +198,15 @@
           <w:rFonts w:ascii="Calibri" w:cs="Calibri" w:hAnsi="Calibri" w:eastAsia="Calibri"/>
           <w:i w:val="1"/>
           <w:iCs w:val="1"/>
+          <w:outline w:val="0"/>
           <w:color w:val="4f81bd"/>
           <w:u w:color="4f81bd"/>
           <w:rtl w:val="0"/>
+          <w14:textFill>
+            <w14:solidFill>
+              <w14:srgbClr w14:val="4F81BD"/>
+            </w14:solidFill>
+          </w14:textFill>
         </w:rPr>
         <w:t xml:space="preserve"> </w:t>
       </w:r>
@@ -169,9 +215,15 @@
           <w:rFonts w:ascii="Calibri" w:cs="Calibri" w:hAnsi="Calibri" w:eastAsia="Calibri"/>
           <w:i w:val="1"/>
           <w:iCs w:val="1"/>
-          <w:color w:val="1f497d"/>
-          <w:u w:color="1f497d"/>
-          <w:rtl w:val="0"/>
+          <w:outline w:val="0"/>
+          <w:color w:val="1f497d"/>
+          <w:u w:color="1f497d"/>
+          <w:rtl w:val="0"/>
+          <w14:textFill>
+            <w14:solidFill>
+              <w14:srgbClr w14:val="1F497D"/>
+            </w14:solidFill>
+          </w14:textFill>
         </w:rPr>
         <w:t>« </w:t>
       </w:r>
@@ -180,9 +232,15 @@
           <w:rFonts w:ascii="Calibri" w:cs="Calibri" w:hAnsi="Calibri" w:eastAsia="Calibri"/>
           <w:i w:val="1"/>
           <w:iCs w:val="1"/>
-          <w:color w:val="1f497d"/>
-          <w:u w:color="1f497d"/>
-          <w:rtl w:val="0"/>
+          <w:outline w:val="0"/>
+          <w:color w:val="1f497d"/>
+          <w:u w:color="1f497d"/>
+          <w:rtl w:val="0"/>
+          <w14:textFill>
+            <w14:solidFill>
+              <w14:srgbClr w14:val="1F497D"/>
+            </w14:solidFill>
+          </w14:textFill>
         </w:rPr>
         <w:t>nom</w:t>
       </w:r>
@@ -191,17 +249,29 @@
           <w:rFonts w:ascii="Calibri" w:cs="Calibri" w:hAnsi="Calibri" w:eastAsia="Calibri"/>
           <w:i w:val="1"/>
           <w:iCs w:val="1"/>
-          <w:color w:val="1f497d"/>
-          <w:u w:color="1f497d"/>
-          <w:rtl w:val="0"/>
+          <w:outline w:val="0"/>
+          <w:color w:val="1f497d"/>
+          <w:u w:color="1f497d"/>
+          <w:rtl w:val="0"/>
+          <w14:textFill>
+            <w14:solidFill>
+              <w14:srgbClr w14:val="1F497D"/>
+            </w14:solidFill>
+          </w14:textFill>
         </w:rPr>
         <w:t> »</w:t>
       </w:r>
       <w:r>
         <w:rPr>
+          <w:outline w:val="0"/>
           <w:color w:val="000000"/>
           <w:u w:color="000000"/>
           <w:rtl w:val="0"/>
+          <w14:textFill>
+            <w14:solidFill>
+              <w14:srgbClr w14:val="000000"/>
+            </w14:solidFill>
+          </w14:textFill>
         </w:rPr>
         <w:t>,</w:t>
       </w:r>
@@ -210,9 +280,15 @@
           <w:rFonts w:ascii="Calibri" w:cs="Calibri" w:hAnsi="Calibri" w:eastAsia="Calibri"/>
           <w:i w:val="1"/>
           <w:iCs w:val="1"/>
+          <w:outline w:val="0"/>
           <w:color w:val="4f81bd"/>
           <w:u w:color="4f81bd"/>
           <w:rtl w:val="0"/>
+          <w14:textFill>
+            <w14:solidFill>
+              <w14:srgbClr w14:val="4F81BD"/>
+            </w14:solidFill>
+          </w14:textFill>
         </w:rPr>
         <w:t xml:space="preserve"> </w:t>
       </w:r>
@@ -221,9 +297,15 @@
           <w:rFonts w:ascii="Calibri" w:cs="Calibri" w:hAnsi="Calibri" w:eastAsia="Calibri"/>
           <w:i w:val="1"/>
           <w:iCs w:val="1"/>
-          <w:color w:val="1f497d"/>
-          <w:u w:color="1f497d"/>
-          <w:rtl w:val="0"/>
+          <w:outline w:val="0"/>
+          <w:color w:val="1f497d"/>
+          <w:u w:color="1f497d"/>
+          <w:rtl w:val="0"/>
+          <w14:textFill>
+            <w14:solidFill>
+              <w14:srgbClr w14:val="1F497D"/>
+            </w14:solidFill>
+          </w14:textFill>
         </w:rPr>
         <w:t>« </w:t>
       </w:r>
@@ -232,10 +314,16 @@
           <w:rFonts w:ascii="Calibri" w:cs="Calibri" w:hAnsi="Calibri" w:eastAsia="Calibri"/>
           <w:i w:val="1"/>
           <w:iCs w:val="1"/>
-          <w:color w:val="1f497d"/>
-          <w:u w:color="1f497d"/>
-          <w:rtl w:val="0"/>
-          <w:lang w:val="fr-FR"/>
+          <w:outline w:val="0"/>
+          <w:color w:val="1f497d"/>
+          <w:u w:color="1f497d"/>
+          <w:rtl w:val="0"/>
+          <w:lang w:val="fr-FR"/>
+          <w14:textFill>
+            <w14:solidFill>
+              <w14:srgbClr w14:val="1F497D"/>
+            </w14:solidFill>
+          </w14:textFill>
         </w:rPr>
         <w:t>titre du repr</w:t>
       </w:r>
@@ -244,10 +332,16 @@
           <w:rFonts w:ascii="Calibri" w:cs="Calibri" w:hAnsi="Calibri" w:eastAsia="Calibri"/>
           <w:i w:val="1"/>
           <w:iCs w:val="1"/>
-          <w:color w:val="1f497d"/>
-          <w:u w:color="1f497d"/>
-          <w:rtl w:val="0"/>
-          <w:lang w:val="fr-FR"/>
+          <w:outline w:val="0"/>
+          <w:color w:val="1f497d"/>
+          <w:u w:color="1f497d"/>
+          <w:rtl w:val="0"/>
+          <w:lang w:val="fr-FR"/>
+          <w14:textFill>
+            <w14:solidFill>
+              <w14:srgbClr w14:val="1F497D"/>
+            </w14:solidFill>
+          </w14:textFill>
         </w:rPr>
         <w:t>é</w:t>
       </w:r>
@@ -256,10 +350,16 @@
           <w:rFonts w:ascii="Calibri" w:cs="Calibri" w:hAnsi="Calibri" w:eastAsia="Calibri"/>
           <w:i w:val="1"/>
           <w:iCs w:val="1"/>
-          <w:color w:val="1f497d"/>
-          <w:u w:color="1f497d"/>
-          <w:rtl w:val="0"/>
-          <w:lang w:val="fr-FR"/>
+          <w:outline w:val="0"/>
+          <w:color w:val="1f497d"/>
+          <w:u w:color="1f497d"/>
+          <w:rtl w:val="0"/>
+          <w:lang w:val="fr-FR"/>
+          <w14:textFill>
+            <w14:solidFill>
+              <w14:srgbClr w14:val="1F497D"/>
+            </w14:solidFill>
+          </w14:textFill>
         </w:rPr>
         <w:t>sentant des ressources humaine</w:t>
       </w:r>
@@ -268,17 +368,29 @@
           <w:rFonts w:ascii="Calibri" w:cs="Calibri" w:hAnsi="Calibri" w:eastAsia="Calibri"/>
           <w:i w:val="1"/>
           <w:iCs w:val="1"/>
-          <w:color w:val="1f497d"/>
-          <w:u w:color="1f497d"/>
-          <w:rtl w:val="0"/>
+          <w:outline w:val="0"/>
+          <w:color w:val="1f497d"/>
+          <w:u w:color="1f497d"/>
+          <w:rtl w:val="0"/>
+          <w14:textFill>
+            <w14:solidFill>
+              <w14:srgbClr w14:val="1F497D"/>
+            </w14:solidFill>
+          </w14:textFill>
         </w:rPr>
         <w:t> »</w:t>
       </w:r>
       <w:r>
         <w:rPr>
-          <w:color w:val="1f497d"/>
-          <w:u w:color="1f497d"/>
-          <w:rtl w:val="0"/>
+          <w:outline w:val="0"/>
+          <w:color w:val="1f497d"/>
+          <w:u w:color="1f497d"/>
+          <w:rtl w:val="0"/>
+          <w14:textFill>
+            <w14:solidFill>
+              <w14:srgbClr w14:val="1F497D"/>
+            </w14:solidFill>
+          </w14:textFill>
         </w:rPr>
         <w:t xml:space="preserve"> </w:t>
       </w:r>
@@ -314,9 +426,15 @@
           <w:rFonts w:ascii="Calibri" w:cs="Calibri" w:hAnsi="Calibri" w:eastAsia="Calibri"/>
           <w:i w:val="1"/>
           <w:iCs w:val="1"/>
-          <w:color w:val="1f497d"/>
-          <w:u w:color="1f497d"/>
-          <w:rtl w:val="0"/>
+          <w:outline w:val="0"/>
+          <w:color w:val="1f497d"/>
+          <w:u w:color="1f497d"/>
+          <w:rtl w:val="0"/>
+          <w14:textFill>
+            <w14:solidFill>
+              <w14:srgbClr w14:val="1F497D"/>
+            </w14:solidFill>
+          </w14:textFill>
         </w:rPr>
         <w:t>« </w:t>
       </w:r>
@@ -325,10 +443,16 @@
           <w:rFonts w:ascii="Calibri" w:cs="Calibri" w:hAnsi="Calibri" w:eastAsia="Calibri"/>
           <w:i w:val="1"/>
           <w:iCs w:val="1"/>
-          <w:color w:val="1f497d"/>
-          <w:u w:color="1f497d"/>
-          <w:rtl w:val="0"/>
-          <w:lang w:val="fr-FR"/>
+          <w:outline w:val="0"/>
+          <w:color w:val="1f497d"/>
+          <w:u w:color="1f497d"/>
+          <w:rtl w:val="0"/>
+          <w:lang w:val="fr-FR"/>
+          <w14:textFill>
+            <w14:solidFill>
+              <w14:srgbClr w14:val="1F497D"/>
+            </w14:solidFill>
+          </w14:textFill>
         </w:rPr>
         <w:t>nom de la soci</w:t>
       </w:r>
@@ -337,10 +461,16 @@
           <w:rFonts w:ascii="Calibri" w:cs="Calibri" w:hAnsi="Calibri" w:eastAsia="Calibri"/>
           <w:i w:val="1"/>
           <w:iCs w:val="1"/>
-          <w:color w:val="1f497d"/>
-          <w:u w:color="1f497d"/>
-          <w:rtl w:val="0"/>
-          <w:lang w:val="fr-FR"/>
+          <w:outline w:val="0"/>
+          <w:color w:val="1f497d"/>
+          <w:u w:color="1f497d"/>
+          <w:rtl w:val="0"/>
+          <w:lang w:val="fr-FR"/>
+          <w14:textFill>
+            <w14:solidFill>
+              <w14:srgbClr w14:val="1F497D"/>
+            </w14:solidFill>
+          </w14:textFill>
         </w:rPr>
         <w:t>é</w:t>
       </w:r>
@@ -349,9 +479,15 @@
           <w:rFonts w:ascii="Calibri" w:cs="Calibri" w:hAnsi="Calibri" w:eastAsia="Calibri"/>
           <w:i w:val="1"/>
           <w:iCs w:val="1"/>
-          <w:color w:val="1f497d"/>
-          <w:u w:color="1f497d"/>
-          <w:rtl w:val="0"/>
+          <w:outline w:val="0"/>
+          <w:color w:val="1f497d"/>
+          <w:u w:color="1f497d"/>
+          <w:rtl w:val="0"/>
+          <w14:textFill>
+            <w14:solidFill>
+              <w14:srgbClr w14:val="1F497D"/>
+            </w14:solidFill>
+          </w14:textFill>
         </w:rPr>
         <w:t>t</w:t>
       </w:r>
@@ -360,9 +496,15 @@
           <w:rFonts w:ascii="Calibri" w:cs="Calibri" w:hAnsi="Calibri" w:eastAsia="Calibri"/>
           <w:i w:val="1"/>
           <w:iCs w:val="1"/>
-          <w:color w:val="1f497d"/>
-          <w:u w:color="1f497d"/>
-          <w:rtl w:val="0"/>
+          <w:outline w:val="0"/>
+          <w:color w:val="1f497d"/>
+          <w:u w:color="1f497d"/>
+          <w:rtl w:val="0"/>
+          <w14:textFill>
+            <w14:solidFill>
+              <w14:srgbClr w14:val="1F497D"/>
+            </w14:solidFill>
+          </w14:textFill>
         </w:rPr>
         <w:t>é »</w:t>
       </w:r>
@@ -371,9 +513,15 @@
           <w:rFonts w:ascii="Calibri" w:cs="Calibri" w:hAnsi="Calibri" w:eastAsia="Calibri"/>
           <w:i w:val="1"/>
           <w:iCs w:val="1"/>
-          <w:color w:val="1f497d"/>
-          <w:u w:color="1f497d"/>
-          <w:rtl w:val="0"/>
+          <w:outline w:val="0"/>
+          <w:color w:val="1f497d"/>
+          <w:u w:color="1f497d"/>
+          <w:rtl w:val="0"/>
+          <w14:textFill>
+            <w14:solidFill>
+              <w14:srgbClr w14:val="1F497D"/>
+            </w14:solidFill>
+          </w14:textFill>
         </w:rPr>
         <w:t>,</w:t>
       </w:r>
@@ -382,33 +530,57 @@
       <w:pPr>
         <w:pStyle w:val="Corps"/>
         <w:rPr>
-          <w:color w:val="1f497d"/>
-          <w:u w:color="1f497d"/>
+          <w:outline w:val="0"/>
+          <w:color w:val="1f497d"/>
+          <w:u w:color="1f497d"/>
+          <w14:textFill>
+            <w14:solidFill>
+              <w14:srgbClr w14:val="1F497D"/>
+            </w14:solidFill>
+          </w14:textFill>
         </w:rPr>
       </w:pPr>
       <w:r>
         <w:rPr>
+          <w:outline w:val="0"/>
           <w:color w:val="000000"/>
           <w:u w:color="000000"/>
           <w:rtl w:val="0"/>
           <w:lang w:val="de-DE"/>
+          <w14:textFill>
+            <w14:solidFill>
+              <w14:srgbClr w14:val="000000"/>
+            </w14:solidFill>
+          </w14:textFill>
         </w:rPr>
         <w:t>Situ</w:t>
       </w:r>
       <w:r>
         <w:rPr>
+          <w:outline w:val="0"/>
           <w:color w:val="000000"/>
           <w:u w:color="000000"/>
           <w:rtl w:val="0"/>
           <w:lang w:val="fr-FR"/>
+          <w14:textFill>
+            <w14:solidFill>
+              <w14:srgbClr w14:val="000000"/>
+            </w14:solidFill>
+          </w14:textFill>
         </w:rPr>
         <w:t>é</w:t>
       </w:r>
       <w:r>
         <w:rPr>
+          <w:outline w:val="0"/>
           <w:color w:val="000000"/>
           <w:u w:color="000000"/>
           <w:rtl w:val="0"/>
+          <w14:textFill>
+            <w14:solidFill>
+              <w14:srgbClr w14:val="000000"/>
+            </w14:solidFill>
+          </w14:textFill>
         </w:rPr>
         <w:t xml:space="preserve">e </w:t>
       </w:r>
@@ -417,9 +589,15 @@
           <w:rFonts w:ascii="Calibri" w:cs="Calibri" w:hAnsi="Calibri" w:eastAsia="Calibri"/>
           <w:i w:val="1"/>
           <w:iCs w:val="1"/>
-          <w:color w:val="1f497d"/>
-          <w:u w:color="1f497d"/>
-          <w:rtl w:val="0"/>
+          <w:outline w:val="0"/>
+          <w:color w:val="1f497d"/>
+          <w:u w:color="1f497d"/>
+          <w:rtl w:val="0"/>
+          <w14:textFill>
+            <w14:solidFill>
+              <w14:srgbClr w14:val="1F497D"/>
+            </w14:solidFill>
+          </w14:textFill>
         </w:rPr>
         <w:t>« </w:t>
       </w:r>
@@ -428,10 +606,16 @@
           <w:rFonts w:ascii="Calibri" w:cs="Calibri" w:hAnsi="Calibri" w:eastAsia="Calibri"/>
           <w:i w:val="1"/>
           <w:iCs w:val="1"/>
-          <w:color w:val="1f497d"/>
-          <w:u w:color="1f497d"/>
-          <w:rtl w:val="0"/>
-          <w:lang w:val="fr-FR"/>
+          <w:outline w:val="0"/>
+          <w:color w:val="1f497d"/>
+          <w:u w:color="1f497d"/>
+          <w:rtl w:val="0"/>
+          <w:lang w:val="fr-FR"/>
+          <w14:textFill>
+            <w14:solidFill>
+              <w14:srgbClr w14:val="1F497D"/>
+            </w14:solidFill>
+          </w14:textFill>
         </w:rPr>
         <w:t>adresse de la soci</w:t>
       </w:r>
@@ -440,10 +624,16 @@
           <w:rFonts w:ascii="Calibri" w:cs="Calibri" w:hAnsi="Calibri" w:eastAsia="Calibri"/>
           <w:i w:val="1"/>
           <w:iCs w:val="1"/>
-          <w:color w:val="1f497d"/>
-          <w:u w:color="1f497d"/>
-          <w:rtl w:val="0"/>
-          <w:lang w:val="fr-FR"/>
+          <w:outline w:val="0"/>
+          <w:color w:val="1f497d"/>
+          <w:u w:color="1f497d"/>
+          <w:rtl w:val="0"/>
+          <w:lang w:val="fr-FR"/>
+          <w14:textFill>
+            <w14:solidFill>
+              <w14:srgbClr w14:val="1F497D"/>
+            </w14:solidFill>
+          </w14:textFill>
         </w:rPr>
         <w:t>é</w:t>
       </w:r>
@@ -452,9 +642,15 @@
           <w:rFonts w:ascii="Calibri" w:cs="Calibri" w:hAnsi="Calibri" w:eastAsia="Calibri"/>
           <w:i w:val="1"/>
           <w:iCs w:val="1"/>
-          <w:color w:val="1f497d"/>
-          <w:u w:color="1f497d"/>
-          <w:rtl w:val="0"/>
+          <w:outline w:val="0"/>
+          <w:color w:val="1f497d"/>
+          <w:u w:color="1f497d"/>
+          <w:rtl w:val="0"/>
+          <w14:textFill>
+            <w14:solidFill>
+              <w14:srgbClr w14:val="1F497D"/>
+            </w14:solidFill>
+          </w14:textFill>
         </w:rPr>
         <w:t>t</w:t>
       </w:r>
@@ -463,9 +659,15 @@
           <w:rFonts w:ascii="Calibri" w:cs="Calibri" w:hAnsi="Calibri" w:eastAsia="Calibri"/>
           <w:i w:val="1"/>
           <w:iCs w:val="1"/>
-          <w:color w:val="1f497d"/>
-          <w:u w:color="1f497d"/>
-          <w:rtl w:val="0"/>
+          <w:outline w:val="0"/>
+          <w:color w:val="1f497d"/>
+          <w:u w:color="1f497d"/>
+          <w:rtl w:val="0"/>
+          <w14:textFill>
+            <w14:solidFill>
+              <w14:srgbClr w14:val="1F497D"/>
+            </w14:solidFill>
+          </w14:textFill>
         </w:rPr>
         <w:t>é »</w:t>
       </w:r>
@@ -480,16 +682,28 @@
       <w:pPr>
         <w:pStyle w:val="Corps"/>
         <w:rPr>
+          <w:outline w:val="0"/>
           <w:color w:val="000000"/>
           <w:u w:color="000000"/>
+          <w14:textFill>
+            <w14:solidFill>
+              <w14:srgbClr w14:val="000000"/>
+            </w14:solidFill>
+          </w14:textFill>
         </w:rPr>
       </w:pPr>
       <w:r>
         <w:rPr>
+          <w:outline w:val="0"/>
           <w:color w:val="000000"/>
           <w:u w:color="000000"/>
           <w:rtl w:val="0"/>
           <w:lang w:val="fr-FR"/>
+          <w14:textFill>
+            <w14:solidFill>
+              <w14:srgbClr w14:val="000000"/>
+            </w14:solidFill>
+          </w14:textFill>
         </w:rPr>
         <w:t xml:space="preserve">Certifie que </w:t>
       </w:r>
@@ -498,10 +712,16 @@
           <w:rFonts w:ascii="Calibri" w:cs="Calibri" w:hAnsi="Calibri" w:eastAsia="Calibri"/>
           <w:i w:val="1"/>
           <w:iCs w:val="1"/>
-          <w:color w:val="1f497d"/>
-          <w:u w:color="1f497d"/>
-          <w:rtl w:val="0"/>
-          <w:lang w:val="fr-FR"/>
+          <w:outline w:val="0"/>
+          <w:color w:val="1f497d"/>
+          <w:u w:color="1f497d"/>
+          <w:rtl w:val="0"/>
+          <w:lang w:val="fr-FR"/>
+          <w14:textFill>
+            <w14:solidFill>
+              <w14:srgbClr w14:val="1F497D"/>
+            </w14:solidFill>
+          </w14:textFill>
         </w:rPr>
         <w:t>«</w:t>
       </w:r>
@@ -510,10 +730,16 @@
           <w:rFonts w:ascii="Calibri" w:cs="Calibri" w:hAnsi="Calibri" w:eastAsia="Calibri"/>
           <w:i w:val="1"/>
           <w:iCs w:val="1"/>
-          <w:color w:val="1f497d"/>
-          <w:u w:color="1f497d"/>
-          <w:rtl w:val="0"/>
-          <w:lang w:val="fr-FR"/>
+          <w:outline w:val="0"/>
+          <w:color w:val="1f497d"/>
+          <w:u w:color="1f497d"/>
+          <w:rtl w:val="0"/>
+          <w:lang w:val="fr-FR"/>
+          <w14:textFill>
+            <w14:solidFill>
+              <w14:srgbClr w14:val="1F497D"/>
+            </w14:solidFill>
+          </w14:textFill>
         </w:rPr>
         <w:t>madame/monsieur</w:t>
       </w:r>
@@ -522,10 +748,16 @@
           <w:rFonts w:ascii="Calibri" w:cs="Calibri" w:hAnsi="Calibri" w:eastAsia="Calibri"/>
           <w:i w:val="1"/>
           <w:iCs w:val="1"/>
+          <w:outline w:val="0"/>
           <w:color w:val="1f497d"/>
           <w:u w:color="1f497d"/>
           <w:rtl w:val="0"/>
           <w:lang w:val="it-IT"/>
+          <w14:textFill>
+            <w14:solidFill>
+              <w14:srgbClr w14:val="1F497D"/>
+            </w14:solidFill>
+          </w14:textFill>
         </w:rPr>
         <w:t> » « </w:t>
       </w:r>
@@ -534,9 +766,15 @@
           <w:rFonts w:ascii="Calibri" w:cs="Calibri" w:hAnsi="Calibri" w:eastAsia="Calibri"/>
           <w:i w:val="1"/>
           <w:iCs w:val="1"/>
-          <w:color w:val="1f497d"/>
-          <w:u w:color="1f497d"/>
-          <w:rtl w:val="0"/>
+          <w:outline w:val="0"/>
+          <w:color w:val="1f497d"/>
+          <w:u w:color="1f497d"/>
+          <w:rtl w:val="0"/>
+          <w14:textFill>
+            <w14:solidFill>
+              <w14:srgbClr w14:val="1F497D"/>
+            </w14:solidFill>
+          </w14:textFill>
         </w:rPr>
         <w:t>pr</w:t>
       </w:r>
@@ -545,10 +783,16 @@
           <w:rFonts w:ascii="Calibri" w:cs="Calibri" w:hAnsi="Calibri" w:eastAsia="Calibri"/>
           <w:i w:val="1"/>
           <w:iCs w:val="1"/>
-          <w:color w:val="1f497d"/>
-          <w:u w:color="1f497d"/>
-          <w:rtl w:val="0"/>
-          <w:lang w:val="fr-FR"/>
+          <w:outline w:val="0"/>
+          <w:color w:val="1f497d"/>
+          <w:u w:color="1f497d"/>
+          <w:rtl w:val="0"/>
+          <w:lang w:val="fr-FR"/>
+          <w14:textFill>
+            <w14:solidFill>
+              <w14:srgbClr w14:val="1F497D"/>
+            </w14:solidFill>
+          </w14:textFill>
         </w:rPr>
         <w:t>é</w:t>
       </w:r>
@@ -557,10 +801,16 @@
           <w:rFonts w:ascii="Calibri" w:cs="Calibri" w:hAnsi="Calibri" w:eastAsia="Calibri"/>
           <w:i w:val="1"/>
           <w:iCs w:val="1"/>
-          <w:color w:val="1f497d"/>
-          <w:u w:color="1f497d"/>
-          <w:rtl w:val="0"/>
-          <w:lang w:val="fr-FR"/>
+          <w:outline w:val="0"/>
+          <w:color w:val="1f497d"/>
+          <w:u w:color="1f497d"/>
+          <w:rtl w:val="0"/>
+          <w:lang w:val="fr-FR"/>
+          <w14:textFill>
+            <w14:solidFill>
+              <w14:srgbClr w14:val="1F497D"/>
+            </w14:solidFill>
+          </w14:textFill>
         </w:rPr>
         <w:t>nom du salari</w:t>
       </w:r>
@@ -569,10 +819,16 @@
           <w:rFonts w:ascii="Calibri" w:cs="Calibri" w:hAnsi="Calibri" w:eastAsia="Calibri"/>
           <w:i w:val="1"/>
           <w:iCs w:val="1"/>
-          <w:color w:val="1f497d"/>
-          <w:u w:color="1f497d"/>
-          <w:rtl w:val="0"/>
-          <w:lang w:val="fr-FR"/>
+          <w:outline w:val="0"/>
+          <w:color w:val="1f497d"/>
+          <w:u w:color="1f497d"/>
+          <w:rtl w:val="0"/>
+          <w:lang w:val="fr-FR"/>
+          <w14:textFill>
+            <w14:solidFill>
+              <w14:srgbClr w14:val="1F497D"/>
+            </w14:solidFill>
+          </w14:textFill>
         </w:rPr>
         <w:t>é » « </w:t>
       </w:r>
@@ -581,10 +837,16 @@
           <w:rFonts w:ascii="Calibri" w:cs="Calibri" w:hAnsi="Calibri" w:eastAsia="Calibri"/>
           <w:i w:val="1"/>
           <w:iCs w:val="1"/>
-          <w:color w:val="1f497d"/>
-          <w:u w:color="1f497d"/>
-          <w:rtl w:val="0"/>
-          <w:lang w:val="fr-FR"/>
+          <w:outline w:val="0"/>
+          <w:color w:val="1f497d"/>
+          <w:u w:color="1f497d"/>
+          <w:rtl w:val="0"/>
+          <w:lang w:val="fr-FR"/>
+          <w14:textFill>
+            <w14:solidFill>
+              <w14:srgbClr w14:val="1F497D"/>
+            </w14:solidFill>
+          </w14:textFill>
         </w:rPr>
         <w:t>nom du salari</w:t>
       </w:r>
@@ -593,9 +855,15 @@
           <w:rFonts w:ascii="Calibri" w:cs="Calibri" w:hAnsi="Calibri" w:eastAsia="Calibri"/>
           <w:i w:val="1"/>
           <w:iCs w:val="1"/>
-          <w:color w:val="1f497d"/>
-          <w:u w:color="1f497d"/>
-          <w:rtl w:val="0"/>
+          <w:outline w:val="0"/>
+          <w:color w:val="1f497d"/>
+          <w:u w:color="1f497d"/>
+          <w:rtl w:val="0"/>
+          <w14:textFill>
+            <w14:solidFill>
+              <w14:srgbClr w14:val="1F497D"/>
+            </w14:solidFill>
+          </w14:textFill>
         </w:rPr>
         <w:t>é »</w:t>
       </w:r>
@@ -616,9 +884,15 @@
           <w:rFonts w:ascii="Calibri" w:cs="Calibri" w:hAnsi="Calibri" w:eastAsia="Calibri"/>
           <w:i w:val="1"/>
           <w:iCs w:val="1"/>
-          <w:color w:val="1f497d"/>
-          <w:u w:color="1f497d"/>
-          <w:rtl w:val="0"/>
+          <w:outline w:val="0"/>
+          <w:color w:val="1f497d"/>
+          <w:u w:color="1f497d"/>
+          <w:rtl w:val="0"/>
+          <w14:textFill>
+            <w14:solidFill>
+              <w14:srgbClr w14:val="1F497D"/>
+            </w14:solidFill>
+          </w14:textFill>
         </w:rPr>
         <w:t xml:space="preserve">«  </w:t>
       </w:r>
@@ -627,10 +901,16 @@
           <w:rFonts w:ascii="Calibri" w:cs="Calibri" w:hAnsi="Calibri" w:eastAsia="Calibri"/>
           <w:i w:val="1"/>
           <w:iCs w:val="1"/>
-          <w:color w:val="1f497d"/>
-          <w:u w:color="1f497d"/>
-          <w:rtl w:val="0"/>
-          <w:lang w:val="fr-FR"/>
+          <w:outline w:val="0"/>
+          <w:color w:val="1f497d"/>
+          <w:u w:color="1f497d"/>
+          <w:rtl w:val="0"/>
+          <w:lang w:val="fr-FR"/>
+          <w14:textFill>
+            <w14:solidFill>
+              <w14:srgbClr w14:val="1F497D"/>
+            </w14:solidFill>
+          </w14:textFill>
         </w:rPr>
         <w:t>adresse personnelle du salari</w:t>
       </w:r>
@@ -639,9 +919,15 @@
           <w:rFonts w:ascii="Calibri" w:cs="Calibri" w:hAnsi="Calibri" w:eastAsia="Calibri"/>
           <w:i w:val="1"/>
           <w:iCs w:val="1"/>
-          <w:color w:val="1f497d"/>
-          <w:u w:color="1f497d"/>
-          <w:rtl w:val="0"/>
+          <w:outline w:val="0"/>
+          <w:color w:val="1f497d"/>
+          <w:u w:color="1f497d"/>
+          <w:rtl w:val="0"/>
+          <w14:textFill>
+            <w14:solidFill>
+              <w14:srgbClr w14:val="1F497D"/>
+            </w14:solidFill>
+          </w14:textFill>
         </w:rPr>
         <w:t>é »</w:t>
       </w:r>
@@ -650,8 +936,14 @@
       <w:pPr>
         <w:pStyle w:val="Corps"/>
         <w:rPr>
-          <w:color w:val="1f497d"/>
-          <w:u w:color="1f497d"/>
+          <w:outline w:val="0"/>
+          <w:color w:val="1f497d"/>
+          <w:u w:color="1f497d"/>
+          <w14:textFill>
+            <w14:solidFill>
+              <w14:srgbClr w14:val="1F497D"/>
+            </w14:solidFill>
+          </w14:textFill>
         </w:rPr>
       </w:pPr>
       <w:r>
@@ -720,9 +1012,15 @@
           <w:rFonts w:ascii="Calibri" w:cs="Calibri" w:hAnsi="Calibri" w:eastAsia="Calibri"/>
           <w:i w:val="1"/>
           <w:iCs w:val="1"/>
-          <w:color w:val="1f497d"/>
-          <w:u w:color="1f497d"/>
-          <w:rtl w:val="0"/>
+          <w:outline w:val="0"/>
+          <w:color w:val="1f497d"/>
+          <w:u w:color="1f497d"/>
+          <w:rtl w:val="0"/>
+          <w14:textFill>
+            <w14:solidFill>
+              <w14:srgbClr w14:val="1F497D"/>
+            </w14:solidFill>
+          </w14:textFill>
         </w:rPr>
         <w:t>« </w:t>
       </w:r>
@@ -731,10 +1029,16 @@
           <w:rFonts w:ascii="Calibri" w:cs="Calibri" w:hAnsi="Calibri" w:eastAsia="Calibri"/>
           <w:i w:val="1"/>
           <w:iCs w:val="1"/>
-          <w:color w:val="1f497d"/>
-          <w:u w:color="1f497d"/>
-          <w:rtl w:val="0"/>
-          <w:lang w:val="fr-FR"/>
+          <w:outline w:val="0"/>
+          <w:color w:val="1f497d"/>
+          <w:u w:color="1f497d"/>
+          <w:rtl w:val="0"/>
+          <w:lang w:val="fr-FR"/>
+          <w14:textFill>
+            <w14:solidFill>
+              <w14:srgbClr w14:val="1F497D"/>
+            </w14:solidFill>
+          </w14:textFill>
         </w:rPr>
         <w:t>nature du contrat- CDI, CDD etc ..</w:t>
       </w:r>
@@ -743,17 +1047,29 @@
           <w:rFonts w:ascii="Calibri" w:cs="Calibri" w:hAnsi="Calibri" w:eastAsia="Calibri"/>
           <w:i w:val="1"/>
           <w:iCs w:val="1"/>
-          <w:color w:val="1f497d"/>
-          <w:u w:color="1f497d"/>
-          <w:rtl w:val="0"/>
+          <w:outline w:val="0"/>
+          <w:color w:val="1f497d"/>
+          <w:u w:color="1f497d"/>
+          <w:rtl w:val="0"/>
+          <w14:textFill>
+            <w14:solidFill>
+              <w14:srgbClr w14:val="1F497D"/>
+            </w14:solidFill>
+          </w14:textFill>
         </w:rPr>
         <w:t> »</w:t>
       </w:r>
       <w:r>
         <w:rPr>
-          <w:color w:val="1f497d"/>
-          <w:u w:color="1f497d"/>
-          <w:rtl w:val="0"/>
+          <w:outline w:val="0"/>
+          <w:color w:val="1f497d"/>
+          <w:u w:color="1f497d"/>
+          <w:rtl w:val="0"/>
+          <w14:textFill>
+            <w14:solidFill>
+              <w14:srgbClr w14:val="1F497D"/>
+            </w14:solidFill>
+          </w14:textFill>
         </w:rPr>
         <w:t xml:space="preserve"> </w:t>
       </w:r>
@@ -782,9 +1098,15 @@
           <w:rFonts w:ascii="Calibri" w:cs="Calibri" w:hAnsi="Calibri" w:eastAsia="Calibri"/>
           <w:i w:val="1"/>
           <w:iCs w:val="1"/>
-          <w:color w:val="1f497d"/>
-          <w:u w:color="1f497d"/>
-          <w:rtl w:val="0"/>
+          <w:outline w:val="0"/>
+          <w:color w:val="1f497d"/>
+          <w:u w:color="1f497d"/>
+          <w:rtl w:val="0"/>
+          <w14:textFill>
+            <w14:solidFill>
+              <w14:srgbClr w14:val="1F497D"/>
+            </w14:solidFill>
+          </w14:textFill>
         </w:rPr>
         <w:t xml:space="preserve">«  </w:t>
       </w:r>
@@ -793,10 +1115,16 @@
           <w:rFonts w:ascii="Calibri" w:cs="Calibri" w:hAnsi="Calibri" w:eastAsia="Calibri"/>
           <w:i w:val="1"/>
           <w:iCs w:val="1"/>
-          <w:color w:val="1f497d"/>
-          <w:u w:color="1f497d"/>
-          <w:rtl w:val="0"/>
-          <w:lang w:val="fr-FR"/>
+          <w:outline w:val="0"/>
+          <w:color w:val="1f497d"/>
+          <w:u w:color="1f497d"/>
+          <w:rtl w:val="0"/>
+          <w:lang w:val="fr-FR"/>
+          <w14:textFill>
+            <w14:solidFill>
+              <w14:srgbClr w14:val="1F497D"/>
+            </w14:solidFill>
+          </w14:textFill>
         </w:rPr>
         <w:t>titre et fonction du salari</w:t>
       </w:r>
@@ -805,17 +1133,29 @@
           <w:rFonts w:ascii="Calibri" w:cs="Calibri" w:hAnsi="Calibri" w:eastAsia="Calibri"/>
           <w:i w:val="1"/>
           <w:iCs w:val="1"/>
-          <w:color w:val="1f497d"/>
-          <w:u w:color="1f497d"/>
-          <w:rtl w:val="0"/>
+          <w:outline w:val="0"/>
+          <w:color w:val="1f497d"/>
+          <w:u w:color="1f497d"/>
+          <w:rtl w:val="0"/>
+          <w14:textFill>
+            <w14:solidFill>
+              <w14:srgbClr w14:val="1F497D"/>
+            </w14:solidFill>
+          </w14:textFill>
         </w:rPr>
         <w:t>é »</w:t>
       </w:r>
       <w:r>
         <w:rPr>
-          <w:color w:val="1f497d"/>
-          <w:u w:color="1f497d"/>
-          <w:rtl w:val="0"/>
+          <w:outline w:val="0"/>
+          <w:color w:val="1f497d"/>
+          <w:u w:color="1f497d"/>
+          <w:rtl w:val="0"/>
+          <w14:textFill>
+            <w14:solidFill>
+              <w14:srgbClr w14:val="1F497D"/>
+            </w14:solidFill>
+          </w14:textFill>
         </w:rPr>
         <w:t xml:space="preserve"> </w:t>
       </w:r>
@@ -830,9 +1170,15 @@
           <w:rFonts w:ascii="Calibri" w:cs="Calibri" w:hAnsi="Calibri" w:eastAsia="Calibri"/>
           <w:i w:val="1"/>
           <w:iCs w:val="1"/>
-          <w:color w:val="1f497d"/>
-          <w:u w:color="1f497d"/>
-          <w:rtl w:val="0"/>
+          <w:outline w:val="0"/>
+          <w:color w:val="1f497d"/>
+          <w:u w:color="1f497d"/>
+          <w:rtl w:val="0"/>
+          <w14:textFill>
+            <w14:solidFill>
+              <w14:srgbClr w14:val="1F497D"/>
+            </w14:solidFill>
+          </w14:textFill>
         </w:rPr>
         <w:t>« </w:t>
       </w:r>
@@ -841,10 +1187,16 @@
           <w:rFonts w:ascii="Calibri" w:cs="Calibri" w:hAnsi="Calibri" w:eastAsia="Calibri"/>
           <w:i w:val="1"/>
           <w:iCs w:val="1"/>
-          <w:color w:val="1f497d"/>
-          <w:u w:color="1f497d"/>
-          <w:rtl w:val="0"/>
-          <w:lang w:val="fr-FR"/>
+          <w:outline w:val="0"/>
+          <w:color w:val="1f497d"/>
+          <w:u w:color="1f497d"/>
+          <w:rtl w:val="0"/>
+          <w:lang w:val="fr-FR"/>
+          <w14:textFill>
+            <w14:solidFill>
+              <w14:srgbClr w14:val="1F497D"/>
+            </w14:solidFill>
+          </w14:textFill>
         </w:rPr>
         <w:t>statut du salari</w:t>
       </w:r>
@@ -853,10 +1205,16 @@
           <w:rFonts w:ascii="Calibri" w:cs="Calibri" w:hAnsi="Calibri" w:eastAsia="Calibri"/>
           <w:i w:val="1"/>
           <w:iCs w:val="1"/>
-          <w:color w:val="1f497d"/>
-          <w:u w:color="1f497d"/>
-          <w:rtl w:val="0"/>
-          <w:lang w:val="fr-FR"/>
+          <w:outline w:val="0"/>
+          <w:color w:val="1f497d"/>
+          <w:u w:color="1f497d"/>
+          <w:rtl w:val="0"/>
+          <w:lang w:val="fr-FR"/>
+          <w14:textFill>
+            <w14:solidFill>
+              <w14:srgbClr w14:val="1F497D"/>
+            </w14:solidFill>
+          </w14:textFill>
         </w:rPr>
         <w:t xml:space="preserve">é </w:t>
       </w:r>
@@ -865,10 +1223,16 @@
           <w:rFonts w:ascii="Calibri" w:cs="Calibri" w:hAnsi="Calibri" w:eastAsia="Calibri"/>
           <w:i w:val="1"/>
           <w:iCs w:val="1"/>
+          <w:outline w:val="0"/>
           <w:color w:val="1f497d"/>
           <w:u w:color="1f497d"/>
           <w:rtl w:val="0"/>
           <w:lang w:val="da-DK"/>
+          <w14:textFill>
+            <w14:solidFill>
+              <w14:srgbClr w14:val="1F497D"/>
+            </w14:solidFill>
+          </w14:textFill>
         </w:rPr>
         <w:t xml:space="preserve">et </w:t>
       </w:r>
@@ -877,10 +1241,16 @@
           <w:rFonts w:ascii="Calibri" w:cs="Calibri" w:hAnsi="Calibri" w:eastAsia="Calibri"/>
           <w:i w:val="1"/>
           <w:iCs w:val="1"/>
-          <w:color w:val="1f497d"/>
-          <w:u w:color="1f497d"/>
-          <w:rtl w:val="0"/>
-          <w:lang w:val="fr-FR"/>
+          <w:outline w:val="0"/>
+          <w:color w:val="1f497d"/>
+          <w:u w:color="1f497d"/>
+          <w:rtl w:val="0"/>
+          <w:lang w:val="fr-FR"/>
+          <w14:textFill>
+            <w14:solidFill>
+              <w14:srgbClr w14:val="1F497D"/>
+            </w14:solidFill>
+          </w14:textFill>
         </w:rPr>
         <w:t>é</w:t>
       </w:r>
@@ -889,10 +1259,16 @@
           <w:rFonts w:ascii="Calibri" w:cs="Calibri" w:hAnsi="Calibri" w:eastAsia="Calibri"/>
           <w:i w:val="1"/>
           <w:iCs w:val="1"/>
+          <w:outline w:val="0"/>
           <w:color w:val="1f497d"/>
           <w:u w:color="1f497d"/>
           <w:rtl w:val="0"/>
           <w:lang w:val="de-DE"/>
+          <w14:textFill>
+            <w14:solidFill>
+              <w14:srgbClr w14:val="1F497D"/>
+            </w14:solidFill>
+          </w14:textFill>
         </w:rPr>
         <w:t>chelon</w:t>
       </w:r>
@@ -901,17 +1277,29 @@
           <w:rFonts w:ascii="Calibri" w:cs="Calibri" w:hAnsi="Calibri" w:eastAsia="Calibri"/>
           <w:i w:val="1"/>
           <w:iCs w:val="1"/>
-          <w:color w:val="1f497d"/>
-          <w:u w:color="1f497d"/>
-          <w:rtl w:val="0"/>
+          <w:outline w:val="0"/>
+          <w:color w:val="1f497d"/>
+          <w:u w:color="1f497d"/>
+          <w:rtl w:val="0"/>
+          <w14:textFill>
+            <w14:solidFill>
+              <w14:srgbClr w14:val="1F497D"/>
+            </w14:solidFill>
+          </w14:textFill>
         </w:rPr>
         <w:t> »</w:t>
       </w:r>
       <w:r>
         <w:rPr>
-          <w:color w:val="1f497d"/>
-          <w:u w:color="1f497d"/>
-          <w:rtl w:val="0"/>
+          <w:outline w:val="0"/>
+          <w:color w:val="1f497d"/>
+          <w:u w:color="1f497d"/>
+          <w:rtl w:val="0"/>
+          <w14:textFill>
+            <w14:solidFill>
+              <w14:srgbClr w14:val="1F497D"/>
+            </w14:solidFill>
+          </w14:textFill>
         </w:rPr>
         <w:t xml:space="preserve"> </w:t>
       </w:r>
@@ -920,8 +1308,14 @@
       <w:pPr>
         <w:pStyle w:val="Corps"/>
         <w:rPr>
-          <w:color w:val="1f497d"/>
-          <w:u w:color="1f497d"/>
+          <w:outline w:val="0"/>
+          <w:color w:val="1f497d"/>
+          <w:u w:color="1f497d"/>
+          <w14:textFill>
+            <w14:solidFill>
+              <w14:srgbClr w14:val="1F497D"/>
+            </w14:solidFill>
+          </w14:textFill>
         </w:rPr>
       </w:pPr>
       <w:r>
@@ -933,59 +1327,101 @@
       </w:r>
       <w:r>
         <w:rPr>
-          <w:color w:val="1f497d"/>
-          <w:u w:color="1f497d"/>
-          <w:rtl w:val="0"/>
+          <w:outline w:val="0"/>
+          <w:color w:val="1f497d"/>
+          <w:u w:color="1f497d"/>
+          <w:rtl w:val="0"/>
+          <w14:textFill>
+            <w14:solidFill>
+              <w14:srgbClr w14:val="1F497D"/>
+            </w14:solidFill>
+          </w14:textFill>
         </w:rPr>
         <w:t>« </w:t>
       </w:r>
       <w:r>
         <w:rPr>
-          <w:color w:val="1f497d"/>
-          <w:u w:color="1f497d"/>
-          <w:rtl w:val="0"/>
+          <w:outline w:val="0"/>
+          <w:color w:val="1f497d"/>
+          <w:u w:color="1f497d"/>
+          <w:rtl w:val="0"/>
+          <w14:textFill>
+            <w14:solidFill>
+              <w14:srgbClr w14:val="1F497D"/>
+            </w14:solidFill>
+          </w14:textFill>
         </w:rPr>
         <w:t>date d</w:t>
       </w:r>
       <w:r>
         <w:rPr>
-          <w:color w:val="1f497d"/>
-          <w:u w:color="1f497d"/>
-          <w:rtl w:val="0"/>
+          <w:outline w:val="0"/>
+          <w:color w:val="1f497d"/>
+          <w:u w:color="1f497d"/>
+          <w:rtl w:val="0"/>
+          <w14:textFill>
+            <w14:solidFill>
+              <w14:srgbClr w14:val="1F497D"/>
+            </w14:solidFill>
+          </w14:textFill>
         </w:rPr>
         <w:t>’</w:t>
       </w:r>
       <w:r>
         <w:rPr>
-          <w:color w:val="1f497d"/>
-          <w:u w:color="1f497d"/>
-          <w:rtl w:val="0"/>
+          <w:outline w:val="0"/>
+          <w:color w:val="1f497d"/>
+          <w:u w:color="1f497d"/>
+          <w:rtl w:val="0"/>
+          <w14:textFill>
+            <w14:solidFill>
+              <w14:srgbClr w14:val="1F497D"/>
+            </w14:solidFill>
+          </w14:textFill>
         </w:rPr>
         <w:t>entr</w:t>
       </w:r>
       <w:r>
         <w:rPr>
-          <w:color w:val="1f497d"/>
-          <w:u w:color="1f497d"/>
-          <w:rtl w:val="0"/>
-          <w:lang w:val="fr-FR"/>
+          <w:outline w:val="0"/>
+          <w:color w:val="1f497d"/>
+          <w:u w:color="1f497d"/>
+          <w:rtl w:val="0"/>
+          <w:lang w:val="fr-FR"/>
+          <w14:textFill>
+            <w14:solidFill>
+              <w14:srgbClr w14:val="1F497D"/>
+            </w14:solidFill>
+          </w14:textFill>
         </w:rPr>
         <w:t>é</w:t>
       </w:r>
       <w:r>
         <w:rPr>
-          <w:color w:val="1f497d"/>
-          <w:u w:color="1f497d"/>
-          <w:rtl w:val="0"/>
-          <w:lang w:val="fr-FR"/>
+          <w:outline w:val="0"/>
+          <w:color w:val="1f497d"/>
+          <w:u w:color="1f497d"/>
+          <w:rtl w:val="0"/>
+          <w:lang w:val="fr-FR"/>
+          <w14:textFill>
+            <w14:solidFill>
+              <w14:srgbClr w14:val="1F497D"/>
+            </w14:solidFill>
+          </w14:textFill>
         </w:rPr>
         <w:t>e du salari</w:t>
       </w:r>
       <w:r>
         <w:rPr>
-          <w:color w:val="1f497d"/>
-          <w:u w:color="1f497d"/>
-          <w:rtl w:val="0"/>
+          <w:outline w:val="0"/>
+          <w:color w:val="1f497d"/>
+          <w:u w:color="1f497d"/>
+          <w:rtl w:val="0"/>
+          <w14:textFill>
+            <w14:solidFill>
+              <w14:srgbClr w14:val="1F497D"/>
+            </w14:solidFill>
+          </w14:textFill>
         </w:rPr>
         <w:t>é »</w:t>
       </w:r>
@@ -994,8 +1430,14 @@
       <w:pPr>
         <w:pStyle w:val="Corps"/>
         <w:rPr>
-          <w:color w:val="1f497d"/>
-          <w:u w:color="1f497d"/>
+          <w:outline w:val="0"/>
+          <w:color w:val="1f497d"/>
+          <w:u w:color="1f497d"/>
+          <w14:textFill>
+            <w14:solidFill>
+              <w14:srgbClr w14:val="1F497D"/>
+            </w14:solidFill>
+          </w14:textFill>
         </w:rPr>
       </w:pPr>
       <w:r>
@@ -1007,26 +1449,44 @@
       </w:r>
       <w:r>
         <w:rPr>
-          <w:color w:val="1f497d"/>
-          <w:u w:color="1f497d"/>
-          <w:rtl w:val="0"/>
+          <w:outline w:val="0"/>
+          <w:color w:val="1f497d"/>
+          <w:u w:color="1f497d"/>
+          <w:rtl w:val="0"/>
+          <w14:textFill>
+            <w14:solidFill>
+              <w14:srgbClr w14:val="1F497D"/>
+            </w14:solidFill>
+          </w14:textFill>
         </w:rPr>
         <w:t xml:space="preserve">«  </w:t>
       </w:r>
       <w:r>
         <w:rPr>
-          <w:color w:val="1f497d"/>
-          <w:u w:color="1f497d"/>
-          <w:rtl w:val="0"/>
-          <w:lang w:val="fr-FR"/>
+          <w:outline w:val="0"/>
+          <w:color w:val="1f497d"/>
+          <w:u w:color="1f497d"/>
+          <w:rtl w:val="0"/>
+          <w:lang w:val="fr-FR"/>
+          <w14:textFill>
+            <w14:solidFill>
+              <w14:srgbClr w14:val="1F497D"/>
+            </w14:solidFill>
+          </w14:textFill>
         </w:rPr>
         <w:t>date de fin de contrat du salari</w:t>
       </w:r>
       <w:r>
         <w:rPr>
-          <w:color w:val="1f497d"/>
-          <w:u w:color="1f497d"/>
-          <w:rtl w:val="0"/>
+          <w:outline w:val="0"/>
+          <w:color w:val="1f497d"/>
+          <w:u w:color="1f497d"/>
+          <w:rtl w:val="0"/>
+          <w14:textFill>
+            <w14:solidFill>
+              <w14:srgbClr w14:val="1F497D"/>
+            </w14:solidFill>
+          </w14:textFill>
         </w:rPr>
         <w:t>é »</w:t>
       </w:r>
@@ -1035,8 +1495,14 @@
       <w:pPr>
         <w:pStyle w:val="Corps"/>
         <w:rPr>
+          <w:outline w:val="0"/>
           <w:color w:val="000000"/>
           <w:u w:color="000000"/>
+          <w14:textFill>
+            <w14:solidFill>
+              <w14:srgbClr w14:val="000000"/>
+            </w14:solidFill>
+          </w14:textFill>
         </w:rPr>
       </w:pPr>
       <w:r>
@@ -1044,9 +1510,15 @@
           <w:rFonts w:ascii="Calibri" w:cs="Calibri" w:hAnsi="Calibri" w:eastAsia="Calibri"/>
           <w:i w:val="1"/>
           <w:iCs w:val="1"/>
-          <w:color w:val="1f497d"/>
-          <w:u w:color="1f497d"/>
-          <w:rtl w:val="0"/>
+          <w:outline w:val="0"/>
+          <w:color w:val="1f497d"/>
+          <w:u w:color="1f497d"/>
+          <w:rtl w:val="0"/>
+          <w14:textFill>
+            <w14:solidFill>
+              <w14:srgbClr w14:val="1F497D"/>
+            </w14:solidFill>
+          </w14:textFill>
         </w:rPr>
         <w:t>« </w:t>
       </w:r>
@@ -1055,9 +1527,15 @@
           <w:rFonts w:ascii="Calibri" w:cs="Calibri" w:hAnsi="Calibri" w:eastAsia="Calibri"/>
           <w:i w:val="1"/>
           <w:iCs w:val="1"/>
-          <w:color w:val="1f497d"/>
-          <w:u w:color="1f497d"/>
-          <w:rtl w:val="0"/>
+          <w:outline w:val="0"/>
+          <w:color w:val="1f497d"/>
+          <w:u w:color="1f497d"/>
+          <w:rtl w:val="0"/>
+          <w14:textFill>
+            <w14:solidFill>
+              <w14:srgbClr w14:val="1F497D"/>
+            </w14:solidFill>
+          </w14:textFill>
         </w:rPr>
         <w:t>pr</w:t>
       </w:r>
@@ -1066,10 +1544,16 @@
           <w:rFonts w:ascii="Calibri" w:cs="Calibri" w:hAnsi="Calibri" w:eastAsia="Calibri"/>
           <w:i w:val="1"/>
           <w:iCs w:val="1"/>
-          <w:color w:val="1f497d"/>
-          <w:u w:color="1f497d"/>
-          <w:rtl w:val="0"/>
-          <w:lang w:val="fr-FR"/>
+          <w:outline w:val="0"/>
+          <w:color w:val="1f497d"/>
+          <w:u w:color="1f497d"/>
+          <w:rtl w:val="0"/>
+          <w:lang w:val="fr-FR"/>
+          <w14:textFill>
+            <w14:solidFill>
+              <w14:srgbClr w14:val="1F497D"/>
+            </w14:solidFill>
+          </w14:textFill>
         </w:rPr>
         <w:t>é</w:t>
       </w:r>
@@ -1078,10 +1562,16 @@
           <w:rFonts w:ascii="Calibri" w:cs="Calibri" w:hAnsi="Calibri" w:eastAsia="Calibri"/>
           <w:i w:val="1"/>
           <w:iCs w:val="1"/>
-          <w:color w:val="1f497d"/>
-          <w:u w:color="1f497d"/>
-          <w:rtl w:val="0"/>
-          <w:lang w:val="fr-FR"/>
+          <w:outline w:val="0"/>
+          <w:color w:val="1f497d"/>
+          <w:u w:color="1f497d"/>
+          <w:rtl w:val="0"/>
+          <w:lang w:val="fr-FR"/>
+          <w14:textFill>
+            <w14:solidFill>
+              <w14:srgbClr w14:val="1F497D"/>
+            </w14:solidFill>
+          </w14:textFill>
         </w:rPr>
         <w:t>nom du salari</w:t>
       </w:r>
@@ -1090,10 +1580,16 @@
           <w:rFonts w:ascii="Calibri" w:cs="Calibri" w:hAnsi="Calibri" w:eastAsia="Calibri"/>
           <w:i w:val="1"/>
           <w:iCs w:val="1"/>
-          <w:color w:val="1f497d"/>
-          <w:u w:color="1f497d"/>
-          <w:rtl w:val="0"/>
-          <w:lang w:val="fr-FR"/>
+          <w:outline w:val="0"/>
+          <w:color w:val="1f497d"/>
+          <w:u w:color="1f497d"/>
+          <w:rtl w:val="0"/>
+          <w:lang w:val="fr-FR"/>
+          <w14:textFill>
+            <w14:solidFill>
+              <w14:srgbClr w14:val="1F497D"/>
+            </w14:solidFill>
+          </w14:textFill>
         </w:rPr>
         <w:t>é » « </w:t>
       </w:r>
@@ -1102,10 +1598,16 @@
           <w:rFonts w:ascii="Calibri" w:cs="Calibri" w:hAnsi="Calibri" w:eastAsia="Calibri"/>
           <w:i w:val="1"/>
           <w:iCs w:val="1"/>
-          <w:color w:val="1f497d"/>
-          <w:u w:color="1f497d"/>
-          <w:rtl w:val="0"/>
-          <w:lang w:val="fr-FR"/>
+          <w:outline w:val="0"/>
+          <w:color w:val="1f497d"/>
+          <w:u w:color="1f497d"/>
+          <w:rtl w:val="0"/>
+          <w:lang w:val="fr-FR"/>
+          <w14:textFill>
+            <w14:solidFill>
+              <w14:srgbClr w14:val="1F497D"/>
+            </w14:solidFill>
+          </w14:textFill>
         </w:rPr>
         <w:t>nom du salari</w:t>
       </w:r>
@@ -1114,246 +1616,462 @@
           <w:rFonts w:ascii="Calibri" w:cs="Calibri" w:hAnsi="Calibri" w:eastAsia="Calibri"/>
           <w:i w:val="1"/>
           <w:iCs w:val="1"/>
-          <w:color w:val="1f497d"/>
-          <w:u w:color="1f497d"/>
-          <w:rtl w:val="0"/>
-          <w:lang w:val="fr-FR"/>
+          <w:outline w:val="0"/>
+          <w:color w:val="1f497d"/>
+          <w:u w:color="1f497d"/>
+          <w:rtl w:val="0"/>
+          <w:lang w:val="fr-FR"/>
+          <w14:textFill>
+            <w14:solidFill>
+              <w14:srgbClr w14:val="1F497D"/>
+            </w14:solidFill>
+          </w14:textFill>
         </w:rPr>
         <w:t xml:space="preserve">é » </w:t>
       </w:r>
       <w:r>
         <w:rPr>
+          <w:outline w:val="0"/>
           <w:color w:val="000000"/>
           <w:u w:color="000000"/>
           <w:rtl w:val="0"/>
           <w:lang w:val="fr-FR"/>
+          <w14:textFill>
+            <w14:solidFill>
+              <w14:srgbClr w14:val="000000"/>
+            </w14:solidFill>
+          </w14:textFill>
         </w:rPr>
         <w:t>et ses ayants droits b</w:t>
       </w:r>
       <w:r>
         <w:rPr>
+          <w:outline w:val="0"/>
           <w:color w:val="000000"/>
           <w:u w:color="000000"/>
           <w:rtl w:val="0"/>
           <w:lang w:val="fr-FR"/>
+          <w14:textFill>
+            <w14:solidFill>
+              <w14:srgbClr w14:val="000000"/>
+            </w14:solidFill>
+          </w14:textFill>
         </w:rPr>
         <w:t>é</w:t>
       </w:r>
       <w:r>
         <w:rPr>
+          <w:outline w:val="0"/>
           <w:color w:val="000000"/>
           <w:u w:color="000000"/>
           <w:rtl w:val="0"/>
+          <w14:textFill>
+            <w14:solidFill>
+              <w14:srgbClr w14:val="000000"/>
+            </w14:solidFill>
+          </w14:textFill>
         </w:rPr>
         <w:t>n</w:t>
       </w:r>
       <w:r>
         <w:rPr>
+          <w:outline w:val="0"/>
           <w:color w:val="000000"/>
           <w:u w:color="000000"/>
           <w:rtl w:val="0"/>
           <w:lang w:val="fr-FR"/>
+          <w14:textFill>
+            <w14:solidFill>
+              <w14:srgbClr w14:val="000000"/>
+            </w14:solidFill>
+          </w14:textFill>
         </w:rPr>
         <w:t>é</w:t>
       </w:r>
       <w:r>
         <w:rPr>
+          <w:outline w:val="0"/>
           <w:color w:val="000000"/>
           <w:u w:color="000000"/>
           <w:rtl w:val="0"/>
           <w:lang w:val="fr-FR"/>
+          <w14:textFill>
+            <w14:solidFill>
+              <w14:srgbClr w14:val="000000"/>
+            </w14:solidFill>
+          </w14:textFill>
         </w:rPr>
         <w:t xml:space="preserve">ficient du maintien </w:t>
       </w:r>
       <w:r>
         <w:rPr>
+          <w:outline w:val="0"/>
           <w:color w:val="000000"/>
           <w:u w:color="000000"/>
           <w:rtl w:val="0"/>
           <w:lang w:val="fr-FR"/>
+          <w14:textFill>
+            <w14:solidFill>
+              <w14:srgbClr w14:val="000000"/>
+            </w14:solidFill>
+          </w14:textFill>
         </w:rPr>
         <w:t xml:space="preserve">à </w:t>
       </w:r>
       <w:r>
         <w:rPr>
+          <w:outline w:val="0"/>
           <w:color w:val="000000"/>
           <w:u w:color="000000"/>
           <w:rtl w:val="0"/>
           <w:lang w:val="fr-FR"/>
+          <w14:textFill>
+            <w14:solidFill>
+              <w14:srgbClr w14:val="000000"/>
+            </w14:solidFill>
+          </w14:textFill>
         </w:rPr>
         <w:t>titre gratuit des garanties frais de sant</w:t>
       </w:r>
       <w:r>
         <w:rPr>
+          <w:outline w:val="0"/>
           <w:color w:val="000000"/>
           <w:u w:color="000000"/>
           <w:rtl w:val="0"/>
           <w:lang w:val="fr-FR"/>
+          <w14:textFill>
+            <w14:solidFill>
+              <w14:srgbClr w14:val="000000"/>
+            </w14:solidFill>
+          </w14:textFill>
         </w:rPr>
         <w:t xml:space="preserve">é </w:t>
       </w:r>
       <w:r>
         <w:rPr>
+          <w:outline w:val="0"/>
           <w:color w:val="000000"/>
           <w:u w:color="000000"/>
           <w:rtl w:val="0"/>
           <w:lang w:val="fr-FR"/>
+          <w14:textFill>
+            <w14:solidFill>
+              <w14:srgbClr w14:val="000000"/>
+            </w14:solidFill>
+          </w14:textFill>
         </w:rPr>
         <w:t>et des garanties de pr</w:t>
       </w:r>
       <w:r>
         <w:rPr>
+          <w:outline w:val="0"/>
           <w:color w:val="000000"/>
           <w:u w:color="000000"/>
           <w:rtl w:val="0"/>
           <w:lang w:val="fr-FR"/>
+          <w14:textFill>
+            <w14:solidFill>
+              <w14:srgbClr w14:val="000000"/>
+            </w14:solidFill>
+          </w14:textFill>
         </w:rPr>
         <w:t>é</w:t>
       </w:r>
       <w:r>
         <w:rPr>
+          <w:outline w:val="0"/>
           <w:color w:val="000000"/>
           <w:u w:color="000000"/>
           <w:rtl w:val="0"/>
           <w:lang w:val="fr-FR"/>
-        </w:rPr>
-        <w:t xml:space="preserve">voyance jusqu'au </w:t>
-      </w:r>
-      <w:r>
-        <w:rPr>
-          <w:rFonts w:ascii="Calibri" w:cs="Calibri" w:hAnsi="Calibri" w:eastAsia="Calibri"/>
-          <w:i w:val="1"/>
-          <w:iCs w:val="1"/>
-          <w:color w:val="1f497d"/>
-          <w:u w:color="1f497d"/>
-          <w:rtl w:val="0"/>
-        </w:rPr>
-        <w:t>« </w:t>
-      </w:r>
-      <w:r>
-        <w:rPr>
-          <w:rFonts w:ascii="Calibri" w:cs="Calibri" w:hAnsi="Calibri" w:eastAsia="Calibri"/>
-          <w:i w:val="1"/>
-          <w:iCs w:val="1"/>
-          <w:color w:val="1f497d"/>
-          <w:u w:color="1f497d"/>
-          <w:rtl w:val="0"/>
-          <w:lang w:val="fr-FR"/>
-        </w:rPr>
-        <w:t>date de fin des droits du salari</w:t>
-      </w:r>
-      <w:r>
-        <w:rPr>
-          <w:rFonts w:ascii="Calibri" w:cs="Calibri" w:hAnsi="Calibri" w:eastAsia="Calibri"/>
-          <w:i w:val="1"/>
-          <w:iCs w:val="1"/>
-          <w:color w:val="1f497d"/>
-          <w:u w:color="1f497d"/>
-          <w:rtl w:val="0"/>
-          <w:lang w:val="fr-FR"/>
-        </w:rPr>
-        <w:t xml:space="preserve">é </w:t>
-      </w:r>
-      <w:r>
-        <w:rPr>
-          <w:rFonts w:ascii="Calibri" w:cs="Calibri" w:hAnsi="Calibri" w:eastAsia="Calibri"/>
-          <w:i w:val="1"/>
-          <w:iCs w:val="1"/>
-          <w:color w:val="1f497d"/>
-          <w:u w:color="1f497d"/>
-          <w:rtl w:val="0"/>
-          <w:lang w:val="fr-FR"/>
-        </w:rPr>
-        <w:t>et de ses ayants droits</w:t>
-      </w:r>
-      <w:r>
-        <w:rPr>
-          <w:rFonts w:ascii="Calibri" w:cs="Calibri" w:hAnsi="Calibri" w:eastAsia="Calibri"/>
-          <w:i w:val="1"/>
-          <w:iCs w:val="1"/>
-          <w:color w:val="1f497d"/>
-          <w:u w:color="1f497d"/>
-          <w:rtl w:val="0"/>
-        </w:rPr>
-        <w:t> »</w:t>
-      </w:r>
-      <w:r>
-        <w:rPr>
+          <w14:textFill>
+            <w14:solidFill>
+              <w14:srgbClr w14:val="000000"/>
+            </w14:solidFill>
+          </w14:textFill>
+        </w:rPr>
+        <w:t>voyance jusqu</w:t>
+      </w:r>
+      <w:r>
+        <w:rPr>
+          <w:outline w:val="0"/>
           <w:color w:val="000000"/>
           <w:u w:color="000000"/>
           <w:rtl w:val="0"/>
           <w:lang w:val="fr-FR"/>
-        </w:rPr>
-        <w:t xml:space="preserve"> dans les conditions pr</w:t>
-      </w:r>
-      <w:r>
-        <w:rPr>
+          <w14:textFill>
+            <w14:solidFill>
+              <w14:srgbClr w14:val="000000"/>
+            </w14:solidFill>
+          </w14:textFill>
+        </w:rPr>
+        <w:t>’</w:t>
+      </w:r>
+      <w:r>
+        <w:rPr>
+          <w:outline w:val="0"/>
           <w:color w:val="000000"/>
           <w:u w:color="000000"/>
           <w:rtl w:val="0"/>
           <w:lang w:val="fr-FR"/>
-        </w:rPr>
-        <w:t>é</w:t>
-      </w:r>
-      <w:r>
-        <w:rPr>
+          <w14:textFill>
+            <w14:solidFill>
+              <w14:srgbClr w14:val="000000"/>
+            </w14:solidFill>
+          </w14:textFill>
+        </w:rPr>
+        <w:t xml:space="preserve">au </w:t>
+      </w:r>
+      <w:r>
+        <w:rPr>
+          <w:rFonts w:ascii="Calibri" w:cs="Calibri" w:hAnsi="Calibri" w:eastAsia="Calibri"/>
+          <w:i w:val="1"/>
+          <w:iCs w:val="1"/>
+          <w:outline w:val="0"/>
+          <w:color w:val="1f497d"/>
+          <w:u w:color="1f497d"/>
+          <w:rtl w:val="0"/>
+          <w14:textFill>
+            <w14:solidFill>
+              <w14:srgbClr w14:val="1F497D"/>
+            </w14:solidFill>
+          </w14:textFill>
+        </w:rPr>
+        <w:t>« </w:t>
+      </w:r>
+      <w:r>
+        <w:rPr>
+          <w:rFonts w:ascii="Calibri" w:cs="Calibri" w:hAnsi="Calibri" w:eastAsia="Calibri"/>
+          <w:i w:val="1"/>
+          <w:iCs w:val="1"/>
+          <w:outline w:val="0"/>
+          <w:color w:val="1f497d"/>
+          <w:u w:color="1f497d"/>
+          <w:rtl w:val="0"/>
+          <w:lang w:val="fr-FR"/>
+          <w14:textFill>
+            <w14:solidFill>
+              <w14:srgbClr w14:val="1F497D"/>
+            </w14:solidFill>
+          </w14:textFill>
+        </w:rPr>
+        <w:t>date de fin des droits du salari</w:t>
+      </w:r>
+      <w:r>
+        <w:rPr>
+          <w:rFonts w:ascii="Calibri" w:cs="Calibri" w:hAnsi="Calibri" w:eastAsia="Calibri"/>
+          <w:i w:val="1"/>
+          <w:iCs w:val="1"/>
+          <w:outline w:val="0"/>
+          <w:color w:val="1f497d"/>
+          <w:u w:color="1f497d"/>
+          <w:rtl w:val="0"/>
+          <w:lang w:val="fr-FR"/>
+          <w14:textFill>
+            <w14:solidFill>
+              <w14:srgbClr w14:val="1F497D"/>
+            </w14:solidFill>
+          </w14:textFill>
+        </w:rPr>
+        <w:t xml:space="preserve">é </w:t>
+      </w:r>
+      <w:r>
+        <w:rPr>
+          <w:rFonts w:ascii="Calibri" w:cs="Calibri" w:hAnsi="Calibri" w:eastAsia="Calibri"/>
+          <w:i w:val="1"/>
+          <w:iCs w:val="1"/>
+          <w:outline w:val="0"/>
+          <w:color w:val="1f497d"/>
+          <w:u w:color="1f497d"/>
+          <w:rtl w:val="0"/>
+          <w:lang w:val="fr-FR"/>
+          <w14:textFill>
+            <w14:solidFill>
+              <w14:srgbClr w14:val="1F497D"/>
+            </w14:solidFill>
+          </w14:textFill>
+        </w:rPr>
+        <w:t>et de ses ayants droits</w:t>
+      </w:r>
+      <w:r>
+        <w:rPr>
+          <w:rFonts w:ascii="Calibri" w:cs="Calibri" w:hAnsi="Calibri" w:eastAsia="Calibri"/>
+          <w:i w:val="1"/>
+          <w:iCs w:val="1"/>
+          <w:outline w:val="0"/>
+          <w:color w:val="1f497d"/>
+          <w:u w:color="1f497d"/>
+          <w:rtl w:val="0"/>
+          <w14:textFill>
+            <w14:solidFill>
+              <w14:srgbClr w14:val="1F497D"/>
+            </w14:solidFill>
+          </w14:textFill>
+        </w:rPr>
+        <w:t> »</w:t>
+      </w:r>
+      <w:r>
+        <w:rPr>
+          <w:outline w:val="0"/>
           <w:color w:val="000000"/>
           <w:u w:color="000000"/>
           <w:rtl w:val="0"/>
           <w:lang w:val="fr-FR"/>
-        </w:rPr>
-        <w:t xml:space="preserve">vues </w:t>
-      </w:r>
-      <w:r>
-        <w:rPr>
+          <w14:textFill>
+            <w14:solidFill>
+              <w14:srgbClr w14:val="000000"/>
+            </w14:solidFill>
+          </w14:textFill>
+        </w:rPr>
+        <w:t xml:space="preserve"> dans les conditions pr</w:t>
+      </w:r>
+      <w:r>
+        <w:rPr>
+          <w:outline w:val="0"/>
           <w:color w:val="000000"/>
           <w:u w:color="000000"/>
           <w:rtl w:val="0"/>
           <w:lang w:val="fr-FR"/>
-        </w:rPr>
-        <w:t xml:space="preserve">à </w:t>
-      </w:r>
-      <w:r>
-        <w:rPr>
+          <w14:textFill>
+            <w14:solidFill>
+              <w14:srgbClr w14:val="000000"/>
+            </w14:solidFill>
+          </w14:textFill>
+        </w:rPr>
+        <w:t>é</w:t>
+      </w:r>
+      <w:r>
+        <w:rPr>
+          <w:outline w:val="0"/>
           <w:color w:val="000000"/>
           <w:u w:color="000000"/>
           <w:rtl w:val="0"/>
           <w:lang w:val="fr-FR"/>
-        </w:rPr>
-        <w:t>l'article L. 911-8 du code de la s</w:t>
-      </w:r>
-      <w:r>
-        <w:rPr>
+          <w14:textFill>
+            <w14:solidFill>
+              <w14:srgbClr w14:val="000000"/>
+            </w14:solidFill>
+          </w14:textFill>
+        </w:rPr>
+        <w:t xml:space="preserve">vues </w:t>
+      </w:r>
+      <w:r>
+        <w:rPr>
+          <w:outline w:val="0"/>
           <w:color w:val="000000"/>
           <w:u w:color="000000"/>
           <w:rtl w:val="0"/>
           <w:lang w:val="fr-FR"/>
-        </w:rPr>
-        <w:t>é</w:t>
-      </w:r>
-      <w:r>
-        <w:rPr>
+          <w14:textFill>
+            <w14:solidFill>
+              <w14:srgbClr w14:val="000000"/>
+            </w14:solidFill>
+          </w14:textFill>
+        </w:rPr>
+        <w:t xml:space="preserve">à </w:t>
+      </w:r>
+      <w:r>
+        <w:rPr>
+          <w:outline w:val="0"/>
           <w:color w:val="000000"/>
           <w:u w:color="000000"/>
           <w:rtl w:val="0"/>
-        </w:rPr>
-        <w:t>curit</w:t>
-      </w:r>
-      <w:r>
-        <w:rPr>
+          <w:lang w:val="fr-FR"/>
+          <w14:textFill>
+            <w14:solidFill>
+              <w14:srgbClr w14:val="000000"/>
+            </w14:solidFill>
+          </w14:textFill>
+        </w:rPr>
+        <w:t>l</w:t>
+      </w:r>
+      <w:r>
+        <w:rPr>
+          <w:outline w:val="0"/>
           <w:color w:val="000000"/>
           <w:u w:color="000000"/>
           <w:rtl w:val="0"/>
           <w:lang w:val="fr-FR"/>
-        </w:rPr>
-        <w:t xml:space="preserve">é </w:t>
-      </w:r>
-      <w:r>
-        <w:rPr>
+          <w14:textFill>
+            <w14:solidFill>
+              <w14:srgbClr w14:val="000000"/>
+            </w14:solidFill>
+          </w14:textFill>
+        </w:rPr>
+        <w:t>’</w:t>
+      </w:r>
+      <w:r>
+        <w:rPr>
+          <w:outline w:val="0"/>
           <w:color w:val="000000"/>
           <w:u w:color="000000"/>
           <w:rtl w:val="0"/>
+          <w:lang w:val="fr-FR"/>
+          <w14:textFill>
+            <w14:solidFill>
+              <w14:srgbClr w14:val="000000"/>
+            </w14:solidFill>
+          </w14:textFill>
+        </w:rPr>
+        <w:t>article L. 911-8 du code de la s</w:t>
+      </w:r>
+      <w:r>
+        <w:rPr>
+          <w:outline w:val="0"/>
+          <w:color w:val="000000"/>
+          <w:u w:color="000000"/>
+          <w:rtl w:val="0"/>
+          <w:lang w:val="fr-FR"/>
+          <w14:textFill>
+            <w14:solidFill>
+              <w14:srgbClr w14:val="000000"/>
+            </w14:solidFill>
+          </w14:textFill>
+        </w:rPr>
+        <w:t>é</w:t>
+      </w:r>
+      <w:r>
+        <w:rPr>
+          <w:outline w:val="0"/>
+          <w:color w:val="000000"/>
+          <w:u w:color="000000"/>
+          <w:rtl w:val="0"/>
+          <w14:textFill>
+            <w14:solidFill>
+              <w14:srgbClr w14:val="000000"/>
+            </w14:solidFill>
+          </w14:textFill>
+        </w:rPr>
+        <w:t>curit</w:t>
+      </w:r>
+      <w:r>
+        <w:rPr>
+          <w:outline w:val="0"/>
+          <w:color w:val="000000"/>
+          <w:u w:color="000000"/>
+          <w:rtl w:val="0"/>
+          <w:lang w:val="fr-FR"/>
+          <w14:textFill>
+            <w14:solidFill>
+              <w14:srgbClr w14:val="000000"/>
+            </w14:solidFill>
+          </w14:textFill>
+        </w:rPr>
+        <w:t xml:space="preserve">é </w:t>
+      </w:r>
+      <w:r>
+        <w:rPr>
+          <w:outline w:val="0"/>
+          <w:color w:val="000000"/>
+          <w:u w:color="000000"/>
+          <w:rtl w:val="0"/>
           <w:lang w:val="it-IT"/>
+          <w14:textFill>
+            <w14:solidFill>
+              <w14:srgbClr w14:val="000000"/>
+            </w14:solidFill>
+          </w14:textFill>
         </w:rPr>
         <w:t>sociale.</w:t>
       </w:r>
@@ -1362,8 +2080,14 @@
       <w:pPr>
         <w:pStyle w:val="Corps"/>
         <w:rPr>
-          <w:color w:val="1f497d"/>
-          <w:u w:color="1f497d"/>
+          <w:outline w:val="0"/>
+          <w:color w:val="1f497d"/>
+          <w:u w:color="1f497d"/>
+          <w14:textFill>
+            <w14:solidFill>
+              <w14:srgbClr w14:val="1F497D"/>
+            </w14:solidFill>
+          </w14:textFill>
         </w:rPr>
       </w:pPr>
     </w:p>
@@ -1383,8 +2107,14 @@
       <w:pPr>
         <w:pStyle w:val="Corps"/>
         <w:rPr>
-          <w:color w:val="1f497d"/>
-          <w:u w:color="1f497d"/>
+          <w:outline w:val="0"/>
+          <w:color w:val="1f497d"/>
+          <w:u w:color="1f497d"/>
+          <w14:textFill>
+            <w14:solidFill>
+              <w14:srgbClr w14:val="1F497D"/>
+            </w14:solidFill>
+          </w14:textFill>
         </w:rPr>
       </w:pPr>
     </w:p>
@@ -1465,6 +2195,7 @@
       <w:r>
         <w:rPr>
           <w:rtl w:val="0"/>
+          <w:lang w:val="fr-FR"/>
         </w:rPr>
         <w:t>Signature et tampon</w:t>
       </w:r>
@@ -1476,15 +2207,28 @@
           <w:rFonts w:ascii="Calibri" w:cs="Calibri" w:hAnsi="Calibri" w:eastAsia="Calibri"/>
           <w:i w:val="1"/>
           <w:iCs w:val="1"/>
+          <w:outline w:val="0"/>
           <w:color w:val="4f81bd"/>
           <w:u w:color="4f81bd"/>
+          <w14:textFill>
+            <w14:solidFill>
+              <w14:srgbClr w14:val="4F81BD"/>
+            </w14:solidFill>
+          </w14:textFill>
         </w:rPr>
       </w:pPr>
       <w:r>
         <w:rPr>
-          <w:color w:val="1f497d"/>
-          <w:u w:color="1f497d"/>
-          <w:rtl w:val="0"/>
+          <w:outline w:val="0"/>
+          <w:color w:val="1f497d"/>
+          <w:u w:color="1f497d"/>
+          <w:rtl w:val="0"/>
+          <w:lang w:val="fr-FR"/>
+          <w14:textFill>
+            <w14:solidFill>
+              <w14:srgbClr w14:val="1F497D"/>
+            </w14:solidFill>
+          </w14:textFill>
         </w:rPr>
         <w:t>« </w:t>
       </w:r>
@@ -1493,9 +2237,16 @@
           <w:rFonts w:ascii="Calibri" w:cs="Calibri" w:hAnsi="Calibri" w:eastAsia="Calibri"/>
           <w:i w:val="1"/>
           <w:iCs w:val="1"/>
-          <w:color w:val="1f497d"/>
-          <w:u w:color="1f497d"/>
-          <w:rtl w:val="0"/>
+          <w:outline w:val="0"/>
+          <w:color w:val="1f497d"/>
+          <w:u w:color="1f497d"/>
+          <w:rtl w:val="0"/>
+          <w:lang w:val="fr-FR"/>
+          <w14:textFill>
+            <w14:solidFill>
+              <w14:srgbClr w14:val="1F497D"/>
+            </w14:solidFill>
+          </w14:textFill>
         </w:rPr>
         <w:t>pr</w:t>
       </w:r>
@@ -1504,10 +2255,16 @@
           <w:rFonts w:ascii="Calibri" w:cs="Calibri" w:hAnsi="Calibri" w:eastAsia="Calibri"/>
           <w:i w:val="1"/>
           <w:iCs w:val="1"/>
-          <w:color w:val="1f497d"/>
-          <w:u w:color="1f497d"/>
-          <w:rtl w:val="0"/>
-          <w:lang w:val="fr-FR"/>
+          <w:outline w:val="0"/>
+          <w:color w:val="1f497d"/>
+          <w:u w:color="1f497d"/>
+          <w:rtl w:val="0"/>
+          <w:lang w:val="fr-FR"/>
+          <w14:textFill>
+            <w14:solidFill>
+              <w14:srgbClr w14:val="1F497D"/>
+            </w14:solidFill>
+          </w14:textFill>
         </w:rPr>
         <w:t>é</w:t>
       </w:r>
@@ -1516,9 +2273,16 @@
           <w:rFonts w:ascii="Calibri" w:cs="Calibri" w:hAnsi="Calibri" w:eastAsia="Calibri"/>
           <w:i w:val="1"/>
           <w:iCs w:val="1"/>
-          <w:color w:val="1f497d"/>
-          <w:u w:color="1f497d"/>
-          <w:rtl w:val="0"/>
+          <w:outline w:val="0"/>
+          <w:color w:val="1f497d"/>
+          <w:u w:color="1f497d"/>
+          <w:rtl w:val="0"/>
+          <w:lang w:val="fr-FR"/>
+          <w14:textFill>
+            <w14:solidFill>
+              <w14:srgbClr w14:val="1F497D"/>
+            </w14:solidFill>
+          </w14:textFill>
         </w:rPr>
         <w:t>nom</w:t>
       </w:r>
@@ -1527,17 +2291,31 @@
           <w:rFonts w:ascii="Calibri" w:cs="Calibri" w:hAnsi="Calibri" w:eastAsia="Calibri"/>
           <w:i w:val="1"/>
           <w:iCs w:val="1"/>
-          <w:color w:val="1f497d"/>
-          <w:u w:color="1f497d"/>
-          <w:rtl w:val="0"/>
+          <w:outline w:val="0"/>
+          <w:color w:val="1f497d"/>
+          <w:u w:color="1f497d"/>
+          <w:rtl w:val="0"/>
+          <w:lang w:val="fr-FR"/>
+          <w14:textFill>
+            <w14:solidFill>
+              <w14:srgbClr w14:val="1F497D"/>
+            </w14:solidFill>
+          </w14:textFill>
         </w:rPr>
         <w:t> »</w:t>
       </w:r>
       <w:r>
         <w:rPr>
+          <w:outline w:val="0"/>
           <w:color w:val="000000"/>
           <w:u w:color="000000"/>
           <w:rtl w:val="0"/>
+          <w:lang w:val="fr-FR"/>
+          <w14:textFill>
+            <w14:solidFill>
+              <w14:srgbClr w14:val="000000"/>
+            </w14:solidFill>
+          </w14:textFill>
         </w:rPr>
         <w:t>,</w:t>
       </w:r>
@@ -1546,9 +2324,16 @@
           <w:rFonts w:ascii="Calibri" w:cs="Calibri" w:hAnsi="Calibri" w:eastAsia="Calibri"/>
           <w:i w:val="1"/>
           <w:iCs w:val="1"/>
+          <w:outline w:val="0"/>
           <w:color w:val="4f81bd"/>
           <w:u w:color="4f81bd"/>
           <w:rtl w:val="0"/>
+          <w:lang w:val="fr-FR"/>
+          <w14:textFill>
+            <w14:solidFill>
+              <w14:srgbClr w14:val="4F81BD"/>
+            </w14:solidFill>
+          </w14:textFill>
         </w:rPr>
         <w:t xml:space="preserve"> </w:t>
       </w:r>
@@ -1557,9 +2342,16 @@
           <w:rFonts w:ascii="Calibri" w:cs="Calibri" w:hAnsi="Calibri" w:eastAsia="Calibri"/>
           <w:i w:val="1"/>
           <w:iCs w:val="1"/>
-          <w:color w:val="1f497d"/>
-          <w:u w:color="1f497d"/>
-          <w:rtl w:val="0"/>
+          <w:outline w:val="0"/>
+          <w:color w:val="1f497d"/>
+          <w:u w:color="1f497d"/>
+          <w:rtl w:val="0"/>
+          <w:lang w:val="fr-FR"/>
+          <w14:textFill>
+            <w14:solidFill>
+              <w14:srgbClr w14:val="1F497D"/>
+            </w14:solidFill>
+          </w14:textFill>
         </w:rPr>
         <w:t>« </w:t>
       </w:r>
@@ -1568,9 +2360,16 @@
           <w:rFonts w:ascii="Calibri" w:cs="Calibri" w:hAnsi="Calibri" w:eastAsia="Calibri"/>
           <w:i w:val="1"/>
           <w:iCs w:val="1"/>
-          <w:color w:val="1f497d"/>
-          <w:u w:color="1f497d"/>
-          <w:rtl w:val="0"/>
+          <w:outline w:val="0"/>
+          <w:color w:val="1f497d"/>
+          <w:u w:color="1f497d"/>
+          <w:rtl w:val="0"/>
+          <w:lang w:val="fr-FR"/>
+          <w14:textFill>
+            <w14:solidFill>
+              <w14:srgbClr w14:val="1F497D"/>
+            </w14:solidFill>
+          </w14:textFill>
         </w:rPr>
         <w:t>nom</w:t>
       </w:r>
@@ -1579,17 +2378,31 @@
           <w:rFonts w:ascii="Calibri" w:cs="Calibri" w:hAnsi="Calibri" w:eastAsia="Calibri"/>
           <w:i w:val="1"/>
           <w:iCs w:val="1"/>
-          <w:color w:val="1f497d"/>
-          <w:u w:color="1f497d"/>
-          <w:rtl w:val="0"/>
+          <w:outline w:val="0"/>
+          <w:color w:val="1f497d"/>
+          <w:u w:color="1f497d"/>
+          <w:rtl w:val="0"/>
+          <w:lang w:val="fr-FR"/>
+          <w14:textFill>
+            <w14:solidFill>
+              <w14:srgbClr w14:val="1F497D"/>
+            </w14:solidFill>
+          </w14:textFill>
         </w:rPr>
         <w:t> »</w:t>
       </w:r>
       <w:r>
         <w:rPr>
+          <w:outline w:val="0"/>
           <w:color w:val="000000"/>
           <w:u w:color="000000"/>
           <w:rtl w:val="0"/>
+          <w:lang w:val="fr-FR"/>
+          <w14:textFill>
+            <w14:solidFill>
+              <w14:srgbClr w14:val="000000"/>
+            </w14:solidFill>
+          </w14:textFill>
         </w:rPr>
         <w:t>,</w:t>
       </w:r>
@@ -1598,23 +2411,18 @@
           <w:rFonts w:ascii="Calibri" w:cs="Calibri" w:hAnsi="Calibri" w:eastAsia="Calibri"/>
           <w:i w:val="1"/>
           <w:iCs w:val="1"/>
+          <w:outline w:val="0"/>
           <w:color w:val="4f81bd"/>
           <w:u w:color="4f81bd"/>
           <w:rtl w:val="0"/>
-        </w:rPr>
-        <w:t xml:space="preserve"> </w:t>
-      </w:r>
-      <w:r>
-        <w:rPr>
-          <w:rFonts w:ascii="Calibri" w:cs="Calibri" w:hAnsi="Calibri" w:eastAsia="Calibri"/>
-          <w:i w:val="1"/>
-          <w:iCs w:val="1"/>
-          <w:color w:val="4f81bd"/>
-          <w:u w:color="4f81bd"/>
-          <w:rtl w:val="0"/>
-          <w:lang w:val="fr-FR"/>
-        </w:rPr>
-        <w:t xml:space="preserve">  </w:t>
+          <w:lang w:val="fr-FR"/>
+          <w14:textFill>
+            <w14:solidFill>
+              <w14:srgbClr w14:val="4F81BD"/>
+            </w14:solidFill>
+          </w14:textFill>
+        </w:rPr>
+        <w:t xml:space="preserve">   </w:t>
       </w:r>
     </w:p>
     <w:p>
@@ -1626,9 +2434,16 @@
           <w:rFonts w:ascii="Calibri" w:cs="Calibri" w:hAnsi="Calibri" w:eastAsia="Calibri"/>
           <w:i w:val="1"/>
           <w:iCs w:val="1"/>
-          <w:color w:val="1f497d"/>
-          <w:u w:color="1f497d"/>
-          <w:rtl w:val="0"/>
+          <w:outline w:val="0"/>
+          <w:color w:val="1f497d"/>
+          <w:u w:color="1f497d"/>
+          <w:rtl w:val="0"/>
+          <w:lang w:val="fr-FR"/>
+          <w14:textFill>
+            <w14:solidFill>
+              <w14:srgbClr w14:val="1F497D"/>
+            </w14:solidFill>
+          </w14:textFill>
         </w:rPr>
         <w:t>« </w:t>
       </w:r>
@@ -1637,10 +2452,16 @@
           <w:rFonts w:ascii="Calibri" w:cs="Calibri" w:hAnsi="Calibri" w:eastAsia="Calibri"/>
           <w:i w:val="1"/>
           <w:iCs w:val="1"/>
-          <w:color w:val="1f497d"/>
-          <w:u w:color="1f497d"/>
-          <w:rtl w:val="0"/>
-          <w:lang w:val="fr-FR"/>
+          <w:outline w:val="0"/>
+          <w:color w:val="1f497d"/>
+          <w:u w:color="1f497d"/>
+          <w:rtl w:val="0"/>
+          <w:lang w:val="fr-FR"/>
+          <w14:textFill>
+            <w14:solidFill>
+              <w14:srgbClr w14:val="1F497D"/>
+            </w14:solidFill>
+          </w14:textFill>
         </w:rPr>
         <w:t>titre du repr</w:t>
       </w:r>
@@ -1649,10 +2470,16 @@
           <w:rFonts w:ascii="Calibri" w:cs="Calibri" w:hAnsi="Calibri" w:eastAsia="Calibri"/>
           <w:i w:val="1"/>
           <w:iCs w:val="1"/>
-          <w:color w:val="1f497d"/>
-          <w:u w:color="1f497d"/>
-          <w:rtl w:val="0"/>
-          <w:lang w:val="fr-FR"/>
+          <w:outline w:val="0"/>
+          <w:color w:val="1f497d"/>
+          <w:u w:color="1f497d"/>
+          <w:rtl w:val="0"/>
+          <w:lang w:val="fr-FR"/>
+          <w14:textFill>
+            <w14:solidFill>
+              <w14:srgbClr w14:val="1F497D"/>
+            </w14:solidFill>
+          </w14:textFill>
         </w:rPr>
         <w:t>é</w:t>
       </w:r>
@@ -1661,10 +2488,16 @@
           <w:rFonts w:ascii="Calibri" w:cs="Calibri" w:hAnsi="Calibri" w:eastAsia="Calibri"/>
           <w:i w:val="1"/>
           <w:iCs w:val="1"/>
-          <w:color w:val="1f497d"/>
-          <w:u w:color="1f497d"/>
-          <w:rtl w:val="0"/>
-          <w:lang w:val="fr-FR"/>
+          <w:outline w:val="0"/>
+          <w:color w:val="1f497d"/>
+          <w:u w:color="1f497d"/>
+          <w:rtl w:val="0"/>
+          <w:lang w:val="fr-FR"/>
+          <w14:textFill>
+            <w14:solidFill>
+              <w14:srgbClr w14:val="1F497D"/>
+            </w14:solidFill>
+          </w14:textFill>
         </w:rPr>
         <w:t>sentant des ressources humaine</w:t>
       </w:r>
@@ -1673,41 +2506,59 @@
           <w:rFonts w:ascii="Calibri" w:cs="Calibri" w:hAnsi="Calibri" w:eastAsia="Calibri"/>
           <w:i w:val="1"/>
           <w:iCs w:val="1"/>
-          <w:color w:val="1f497d"/>
-          <w:u w:color="1f497d"/>
-          <w:rtl w:val="0"/>
+          <w:outline w:val="0"/>
+          <w:color w:val="1f497d"/>
+          <w:u w:color="1f497d"/>
+          <w:rtl w:val="0"/>
+          <w:lang w:val="fr-FR"/>
+          <w14:textFill>
+            <w14:solidFill>
+              <w14:srgbClr w14:val="1F497D"/>
+            </w14:solidFill>
+          </w14:textFill>
         </w:rPr>
         <w:t> »</w:t>
       </w:r>
       <w:r>
         <w:rPr>
-          <w:color w:val="1f497d"/>
-          <w:u w:color="1f497d"/>
-          <w:rtl w:val="0"/>
+          <w:outline w:val="0"/>
+          <w:color w:val="1f497d"/>
+          <w:u w:color="1f497d"/>
+          <w:rtl w:val="0"/>
+          <w:lang w:val="fr-FR"/>
+          <w14:textFill>
+            <w14:solidFill>
+              <w14:srgbClr w14:val="1F497D"/>
+            </w14:solidFill>
+          </w14:textFill>
         </w:rPr>
         <w:t xml:space="preserve"> </w:t>
       </w:r>
       <w:r>
         <w:rPr>
           <w:rtl w:val="0"/>
+          <w:lang w:val="fr-FR"/>
         </w:rPr>
         <w:t>de la soci</w:t>
       </w:r>
       <w:r>
         <w:rPr>
           <w:rtl w:val="0"/>
+          <w:lang w:val="fr-FR"/>
         </w:rPr>
         <w:t>é</w:t>
       </w:r>
       <w:r>
         <w:rPr>
           <w:rtl w:val="0"/>
+          <w:lang w:val="fr-FR"/>
         </w:rPr>
         <w:t>t</w:t>
       </w:r>
       <w:r>
         <w:rPr>
           <w:rtl w:val="0"/>
+          <w:lang w:val="fr-FR"/>
         </w:rPr>
         <w:t xml:space="preserve">é </w:t>
       </w:r>
@@ -1716,9 +2567,16 @@
           <w:rFonts w:ascii="Calibri" w:cs="Calibri" w:hAnsi="Calibri" w:eastAsia="Calibri"/>
           <w:i w:val="1"/>
           <w:iCs w:val="1"/>
-          <w:color w:val="1f497d"/>
-          <w:u w:color="1f497d"/>
-          <w:rtl w:val="0"/>
+          <w:outline w:val="0"/>
+          <w:color w:val="1f497d"/>
+          <w:u w:color="1f497d"/>
+          <w:rtl w:val="0"/>
+          <w:lang w:val="fr-FR"/>
+          <w14:textFill>
+            <w14:solidFill>
+              <w14:srgbClr w14:val="1F497D"/>
+            </w14:solidFill>
+          </w14:textFill>
         </w:rPr>
         <w:t>« </w:t>
       </w:r>
@@ -1727,10 +2585,16 @@
           <w:rFonts w:ascii="Calibri" w:cs="Calibri" w:hAnsi="Calibri" w:eastAsia="Calibri"/>
           <w:i w:val="1"/>
           <w:iCs w:val="1"/>
-          <w:color w:val="1f497d"/>
-          <w:u w:color="1f497d"/>
-          <w:rtl w:val="0"/>
-          <w:lang w:val="fr-FR"/>
+          <w:outline w:val="0"/>
+          <w:color w:val="1f497d"/>
+          <w:u w:color="1f497d"/>
+          <w:rtl w:val="0"/>
+          <w:lang w:val="fr-FR"/>
+          <w14:textFill>
+            <w14:solidFill>
+              <w14:srgbClr w14:val="1F497D"/>
+            </w14:solidFill>
+          </w14:textFill>
         </w:rPr>
         <w:t>nom de la soci</w:t>
       </w:r>
@@ -1739,10 +2603,16 @@
           <w:rFonts w:ascii="Calibri" w:cs="Calibri" w:hAnsi="Calibri" w:eastAsia="Calibri"/>
           <w:i w:val="1"/>
           <w:iCs w:val="1"/>
-          <w:color w:val="1f497d"/>
-          <w:u w:color="1f497d"/>
-          <w:rtl w:val="0"/>
-          <w:lang w:val="fr-FR"/>
+          <w:outline w:val="0"/>
+          <w:color w:val="1f497d"/>
+          <w:u w:color="1f497d"/>
+          <w:rtl w:val="0"/>
+          <w:lang w:val="fr-FR"/>
+          <w14:textFill>
+            <w14:solidFill>
+              <w14:srgbClr w14:val="1F497D"/>
+            </w14:solidFill>
+          </w14:textFill>
         </w:rPr>
         <w:t>é</w:t>
       </w:r>
@@ -1751,9 +2621,16 @@
           <w:rFonts w:ascii="Calibri" w:cs="Calibri" w:hAnsi="Calibri" w:eastAsia="Calibri"/>
           <w:i w:val="1"/>
           <w:iCs w:val="1"/>
-          <w:color w:val="1f497d"/>
-          <w:u w:color="1f497d"/>
-          <w:rtl w:val="0"/>
+          <w:outline w:val="0"/>
+          <w:color w:val="1f497d"/>
+          <w:u w:color="1f497d"/>
+          <w:rtl w:val="0"/>
+          <w:lang w:val="fr-FR"/>
+          <w14:textFill>
+            <w14:solidFill>
+              <w14:srgbClr w14:val="1F497D"/>
+            </w14:solidFill>
+          </w14:textFill>
         </w:rPr>
         <w:t>t</w:t>
       </w:r>
@@ -1762,9 +2639,16 @@
           <w:rFonts w:ascii="Calibri" w:cs="Calibri" w:hAnsi="Calibri" w:eastAsia="Calibri"/>
           <w:i w:val="1"/>
           <w:iCs w:val="1"/>
-          <w:color w:val="1f497d"/>
-          <w:u w:color="1f497d"/>
-          <w:rtl w:val="0"/>
+          <w:outline w:val="0"/>
+          <w:color w:val="1f497d"/>
+          <w:u w:color="1f497d"/>
+          <w:rtl w:val="0"/>
+          <w:lang w:val="fr-FR"/>
+          <w14:textFill>
+            <w14:solidFill>
+              <w14:srgbClr w14:val="1F497D"/>
+            </w14:solidFill>
+          </w14:textFill>
         </w:rPr>
         <w:t>é »</w:t>
       </w:r>
@@ -1798,12 +2682,18 @@
         <w:bCs w:val="1"/>
         <w:i w:val="1"/>
         <w:iCs w:val="1"/>
+        <w:outline w:val="0"/>
         <w:color w:val="1f497d"/>
         <w:sz w:val="24"/>
         <w:szCs w:val="24"/>
         <w:u w:color="1f497d"/>
         <w:rtl w:val="0"/>
         <w:lang w:val="fr-FR"/>
+        <w14:textFill>
+          <w14:solidFill>
+            <w14:srgbClr w14:val="1F497D"/>
+          </w14:solidFill>
+        </w14:textFill>
       </w:rPr>
       <w:t>Informations administratives de l</w:t>
     </w:r>
@@ -1814,12 +2704,18 @@
         <w:bCs w:val="1"/>
         <w:i w:val="1"/>
         <w:iCs w:val="1"/>
+        <w:outline w:val="0"/>
         <w:color w:val="1f497d"/>
         <w:sz w:val="24"/>
         <w:szCs w:val="24"/>
         <w:u w:color="1f497d"/>
         <w:rtl w:val="0"/>
         <w:lang w:val="fr-FR"/>
+        <w14:textFill>
+          <w14:solidFill>
+            <w14:srgbClr w14:val="1F497D"/>
+          </w14:solidFill>
+        </w14:textFill>
       </w:rPr>
       <w:t>’</w:t>
     </w:r>
@@ -1830,12 +2726,18 @@
         <w:bCs w:val="1"/>
         <w:i w:val="1"/>
         <w:iCs w:val="1"/>
+        <w:outline w:val="0"/>
         <w:color w:val="1f497d"/>
         <w:sz w:val="24"/>
         <w:szCs w:val="24"/>
         <w:u w:color="1f497d"/>
         <w:rtl w:val="0"/>
         <w:lang w:val="fr-FR"/>
+        <w14:textFill>
+          <w14:solidFill>
+            <w14:srgbClr w14:val="1F497D"/>
+          </w14:solidFill>
+        </w14:textFill>
       </w:rPr>
       <w:t>entreprise dont le SIRET et l</w:t>
     </w:r>
@@ -1846,12 +2748,18 @@
         <w:bCs w:val="1"/>
         <w:i w:val="1"/>
         <w:iCs w:val="1"/>
+        <w:outline w:val="0"/>
         <w:color w:val="1f497d"/>
         <w:sz w:val="24"/>
         <w:szCs w:val="24"/>
         <w:u w:color="1f497d"/>
         <w:rtl w:val="0"/>
         <w:lang w:val="fr-FR"/>
+        <w14:textFill>
+          <w14:solidFill>
+            <w14:srgbClr w14:val="1F497D"/>
+          </w14:solidFill>
+        </w14:textFill>
       </w:rPr>
       <w:t>’</w:t>
     </w:r>
@@ -1862,12 +2770,18 @@
         <w:bCs w:val="1"/>
         <w:i w:val="1"/>
         <w:iCs w:val="1"/>
+        <w:outline w:val="0"/>
         <w:color w:val="1f497d"/>
         <w:sz w:val="24"/>
         <w:szCs w:val="24"/>
         <w:u w:color="1f497d"/>
         <w:rtl w:val="0"/>
         <w:lang w:val="fr-FR"/>
+        <w14:textFill>
+          <w14:solidFill>
+            <w14:srgbClr w14:val="1F497D"/>
+          </w14:solidFill>
+        </w14:textFill>
       </w:rPr>
       <w:t>adresse et n</w:t>
     </w:r>
@@ -1878,12 +2792,18 @@
         <w:bCs w:val="1"/>
         <w:i w:val="1"/>
         <w:iCs w:val="1"/>
+        <w:outline w:val="0"/>
         <w:color w:val="1f497d"/>
         <w:sz w:val="24"/>
         <w:szCs w:val="24"/>
         <w:u w:color="1f497d"/>
         <w:rtl w:val="0"/>
         <w:lang w:val="fr-FR"/>
+        <w14:textFill>
+          <w14:solidFill>
+            <w14:srgbClr w14:val="1F497D"/>
+          </w14:solidFill>
+        </w14:textFill>
       </w:rPr>
       <w:t xml:space="preserve">° </w:t>
     </w:r>
@@ -1894,12 +2814,18 @@
         <w:bCs w:val="1"/>
         <w:i w:val="1"/>
         <w:iCs w:val="1"/>
+        <w:outline w:val="0"/>
         <w:color w:val="1f497d"/>
         <w:sz w:val="24"/>
         <w:szCs w:val="24"/>
         <w:u w:color="1f497d"/>
         <w:rtl w:val="0"/>
         <w:lang w:val="fr-FR"/>
+        <w14:textFill>
+          <w14:solidFill>
+            <w14:srgbClr w14:val="1F497D"/>
+          </w14:solidFill>
+        </w14:textFill>
       </w:rPr>
       <w:t>TVA</w:t>
     </w:r>
@@ -1925,12 +2851,18 @@
         <w:bCs w:val="1"/>
         <w:i w:val="1"/>
         <w:iCs w:val="1"/>
+        <w:outline w:val="0"/>
         <w:color w:val="1f497d"/>
         <w:sz w:val="28"/>
         <w:szCs w:val="28"/>
         <w:u w:color="1f497d"/>
         <w:rtl w:val="0"/>
         <w:lang w:val="fr-FR"/>
+        <w14:textFill>
+          <w14:solidFill>
+            <w14:srgbClr w14:val="1F497D"/>
+          </w14:solidFill>
+        </w14:textFill>
       </w:rPr>
       <w:t>LOGO de l</w:t>
     </w:r>
@@ -1941,12 +2873,18 @@
         <w:bCs w:val="1"/>
         <w:i w:val="1"/>
         <w:iCs w:val="1"/>
+        <w:outline w:val="0"/>
         <w:color w:val="1f497d"/>
         <w:sz w:val="28"/>
         <w:szCs w:val="28"/>
         <w:u w:color="1f497d"/>
         <w:rtl w:val="0"/>
         <w:lang w:val="fr-FR"/>
+        <w14:textFill>
+          <w14:solidFill>
+            <w14:srgbClr w14:val="1F497D"/>
+          </w14:solidFill>
+        </w14:textFill>
       </w:rPr>
       <w:t>’</w:t>
     </w:r>
@@ -1957,12 +2895,18 @@
         <w:bCs w:val="1"/>
         <w:i w:val="1"/>
         <w:iCs w:val="1"/>
+        <w:outline w:val="0"/>
         <w:color w:val="1f497d"/>
         <w:sz w:val="28"/>
         <w:szCs w:val="28"/>
         <w:u w:color="1f497d"/>
         <w:rtl w:val="0"/>
         <w:lang w:val="fr-FR"/>
+        <w14:textFill>
+          <w14:solidFill>
+            <w14:srgbClr w14:val="1F497D"/>
+          </w14:solidFill>
+        </w14:textFill>
       </w:rPr>
       <w:t>entreprise</w:t>
     </w:r>
@@ -2117,6 +3061,11 @@
       <w:u w:val="none" w:color="000000"/>
       <w:vertAlign w:val="baseline"/>
       <w:lang w:val="fr-FR"/>
+      <w14:textFill>
+        <w14:solidFill>
+          <w14:srgbClr w14:val="000000"/>
+        </w14:solidFill>
+      </w14:textFill>
     </w:rPr>
   </w:style>
   <w:style w:type="paragraph" w:styleId="footer">
@@ -2159,6 +3108,11 @@
       <w:u w:val="none" w:color="000000"/>
       <w:vertAlign w:val="baseline"/>
       <w:lang w:val="fr-FR"/>
+      <w14:textFill>
+        <w14:solidFill>
+          <w14:srgbClr w14:val="000000"/>
+        </w14:solidFill>
+      </w14:textFill>
     </w:rPr>
   </w:style>
   <w:style w:type="paragraph" w:styleId="Corps">
@@ -2196,6 +3150,11 @@
       <w:szCs w:val="22"/>
       <w:u w:val="none" w:color="000000"/>
       <w:vertAlign w:val="baseline"/>
+      <w14:textFill>
+        <w14:solidFill>
+          <w14:srgbClr w14:val="000000"/>
+        </w14:solidFill>
+      </w14:textFill>
     </w:rPr>
   </w:style>
   <w:style w:type="paragraph" w:styleId="Titre">
@@ -2231,9 +3190,14 @@
       <w:position w:val="0"/>
       <w:sz w:val="36"/>
       <w:szCs w:val="36"/>
-      <w:u w:val="none"/>
+      <w:u w:val="none" w:color="000000"/>
       <w:vertAlign w:val="baseline"/>
       <w:lang w:val="fr-FR"/>
+      <w14:textFill>
+        <w14:solidFill>
+          <w14:srgbClr w14:val="000000"/>
+        </w14:solidFill>
+      </w14:textFill>
     </w:rPr>
   </w:style>
   <w:style w:type="paragraph" w:styleId="signature">
@@ -2272,6 +3236,11 @@
       <w:u w:val="none" w:color="000000"/>
       <w:vertAlign w:val="baseline"/>
       <w:lang w:val="fr-FR"/>
+      <w14:textFill>
+        <w14:solidFill>
+          <w14:srgbClr w14:val="000000"/>
+        </w14:solidFill>
+      </w14:textFill>
     </w:rPr>
   </w:style>
 </w:styles>
@@ -2422,9 +3391,9 @@
         </a:effectStyle>
         <a:effectStyle>
           <a:effectLst>
-            <a:outerShdw sx="100000" sy="100000" kx="0" ky="0" algn="b" rotWithShape="0" blurRad="38100" dist="20000" dir="5400000">
+            <a:outerShdw sx="100000" sy="100000" kx="0" ky="0" algn="b" rotWithShape="0" blurRad="38100" dist="23000" dir="5400000">
               <a:srgbClr val="000000">
-                <a:alpha val="38000"/>
+                <a:alpha val="35000"/>
               </a:srgbClr>
             </a:outerShdw>
           </a:effectLst>
@@ -2504,7 +3473,7 @@
         </a:effectLst>
         <a:sp3d/>
       </a:spPr>
-      <a:bodyPr rot="0" spcFirstLastPara="1" vertOverflow="overflow" horzOverflow="overflow" vert="horz" wrap="square" lIns="45719" tIns="45719" rIns="45719" bIns="45719" numCol="1" spcCol="38100" rtlCol="0" anchor="ctr" upright="0">
+      <a:bodyPr rot="0" spcFirstLastPara="1" vertOverflow="overflow" horzOverflow="overflow" vert="horz" wrap="square" lIns="45718" tIns="45718" rIns="45718" bIns="45718" numCol="1" spcCol="38100" rtlCol="0" anchor="ctr" upright="0">
         <a:spAutoFit/>
       </a:bodyPr>
       <a:lstStyle>
@@ -2532,10 +3501,10 @@
             </a:solidFill>
             <a:effectLst/>
             <a:uFillTx/>
-            <a:latin typeface="Calibri"/>
-            <a:ea typeface="Calibri"/>
-            <a:cs typeface="Calibri"/>
-            <a:sym typeface="Calibri"/>
+            <a:latin typeface="+mn-lt"/>
+            <a:ea typeface="+mn-ea"/>
+            <a:cs typeface="+mn-cs"/>
+            <a:sym typeface="Helvetica Neue"/>
           </a:defRPr>
         </a:defPPr>
         <a:lvl1pPr marL="0" marR="0" indent="0" algn="l" defTabSz="914400" rtl="0" fontAlgn="auto" latinLnBrk="1" hangingPunct="0">
@@ -2791,9 +3760,9 @@
           <a:round/>
         </a:ln>
         <a:effectLst>
-          <a:outerShdw sx="100000" sy="100000" kx="0" ky="0" algn="b" rotWithShape="0" blurRad="38100" dist="20000" dir="5400000">
+          <a:outerShdw sx="100000" sy="100000" kx="0" ky="0" algn="b" rotWithShape="0" blurRad="38100" dist="23000" dir="5400000">
             <a:srgbClr val="000000">
-              <a:alpha val="38000"/>
+              <a:alpha val="35000"/>
             </a:srgbClr>
           </a:outerShdw>
         </a:effectLst>
@@ -3081,7 +4050,7 @@
         <a:effectLst/>
         <a:sp3d/>
       </a:spPr>
-      <a:bodyPr rot="0" spcFirstLastPara="1" vertOverflow="overflow" horzOverflow="overflow" vert="horz" wrap="square" lIns="45719" tIns="45719" rIns="45719" bIns="45719" numCol="1" spcCol="38100" rtlCol="0" anchor="t" upright="0">
+      <a:bodyPr rot="0" spcFirstLastPara="1" vertOverflow="overflow" horzOverflow="overflow" vert="horz" wrap="square" lIns="45718" tIns="45718" rIns="45718" bIns="45718" numCol="1" spcCol="38100" rtlCol="0" anchor="t" upright="0">
         <a:spAutoFit/>
       </a:bodyPr>
       <a:lstStyle>
@@ -3109,10 +4078,10 @@
             </a:solidFill>
             <a:effectLst/>
             <a:uFillTx/>
-            <a:latin typeface="Calibri"/>
-            <a:ea typeface="Calibri"/>
-            <a:cs typeface="Calibri"/>
-            <a:sym typeface="Calibri"/>
+            <a:latin typeface="+mn-lt"/>
+            <a:ea typeface="+mn-ea"/>
+            <a:cs typeface="+mn-cs"/>
+            <a:sym typeface="Helvetica Neue"/>
           </a:defRPr>
         </a:defPPr>
         <a:lvl1pPr marL="0" marR="0" indent="0" algn="l" defTabSz="914400" rtl="0" fontAlgn="auto" latinLnBrk="1" hangingPunct="0">

</xml_diff>